<commit_message>
[feat]: Print in the as is process map the bpmn.dot diagram with graphviz
</commit_message>
<xml_diff>
--- a/apps/templates/reporting/report_template.docx
+++ b/apps/templates/reporting/report_template.docx
@@ -6,12 +6,22 @@
     <w:bookmarkStart w:id="1" w:name="_Toc97211770" w:displacedByCustomXml="next"/>
     <w:sdt>
       <w:sdtPr>
-        <w:id w:val="-573886636"/>
+        <w:id w:val="-799068345"/>
         <w:docPartObj>
           <w:docPartGallery w:val="Cover Pages"/>
           <w:docPartUnique/>
         </w:docPartObj>
       </w:sdtPr>
+      <w:sdtEndPr>
+        <w:rPr>
+          <w:rFonts w:asciiTheme="majorHAnsi" w:eastAsiaTheme="majorEastAsia" w:hAnsiTheme="majorHAnsi" w:cstheme="majorBidi"/>
+          <w:caps/>
+          <w:color w:val="156082" w:themeColor="accent1"/>
+          <w:sz w:val="72"/>
+          <w:szCs w:val="72"/>
+          <w:lang w:val="es-ES" w:eastAsia="es-ES"/>
+        </w:rPr>
+      </w:sdtEndPr>
       <w:sdtContent>
         <w:p>
           <w:r>
@@ -21,18 +31,27 @@
             <mc:AlternateContent>
               <mc:Choice Requires="wpg">
                 <w:drawing>
-                  <wp:anchor distT="0" distB="0" distL="114300" distR="114300" simplePos="0" relativeHeight="251663360" behindDoc="1" locked="0" layoutInCell="1" allowOverlap="1" wp14:anchorId="679047CA" wp14:editId="251EFF47">
+                  <wp:anchor distT="0" distB="0" distL="114300" distR="114300" simplePos="0" relativeHeight="251662336" behindDoc="0" locked="0" layoutInCell="1" allowOverlap="1" wp14:anchorId="2900020C" wp14:editId="005B5D6E">
                     <wp:simplePos x="0" y="0"/>
                     <wp:positionH relativeFrom="page">
                       <wp:align>center</wp:align>
                     </wp:positionH>
-                    <wp:positionV relativeFrom="page">
-                      <wp:align>center</wp:align>
-                    </wp:positionV>
-                    <wp:extent cx="6864824" cy="9123528"/>
-                    <wp:effectExtent l="0" t="0" r="2540" b="635"/>
+                    <mc:AlternateContent>
+                      <mc:Choice Requires="wp14">
+                        <wp:positionV relativeFrom="page">
+                          <wp14:pctPosVOffset>2300</wp14:pctPosVOffset>
+                        </wp:positionV>
+                      </mc:Choice>
+                      <mc:Fallback>
+                        <wp:positionV relativeFrom="page">
+                          <wp:posOffset>245745</wp:posOffset>
+                        </wp:positionV>
+                      </mc:Fallback>
+                    </mc:AlternateContent>
+                    <wp:extent cx="7315200" cy="1215391"/>
+                    <wp:effectExtent l="0" t="0" r="1270" b="1905"/>
                     <wp:wrapNone/>
-                    <wp:docPr id="193" name="Grupo 62"/>
+                    <wp:docPr id="149" name="Grupo 51"/>
                     <wp:cNvGraphicFramePr/>
                     <a:graphic xmlns:a="http://schemas.openxmlformats.org/drawingml/2006/main">
                       <a:graphicData uri="http://schemas.microsoft.com/office/word/2010/wordprocessingGroup">
@@ -41,25 +60,139 @@
                           <wpg:grpSpPr>
                             <a:xfrm>
                               <a:off x="0" y="0"/>
-                              <a:ext cx="6864824" cy="9123528"/>
-                              <a:chOff x="0" y="0"/>
-                              <a:chExt cx="6864824" cy="9123528"/>
+                              <a:ext cx="7315200" cy="1215391"/>
+                              <a:chOff x="0" y="-1"/>
+                              <a:chExt cx="7315200" cy="1216153"/>
                             </a:xfrm>
                           </wpg:grpSpPr>
                           <wps:wsp>
-                            <wps:cNvPr id="194" name="Rectángulo 194"/>
+                            <wps:cNvPr id="150" name="Rectángulo 51"/>
                             <wps:cNvSpPr/>
                             <wps:spPr>
                               <a:xfrm>
-                                <a:off x="0" y="0"/>
-                                <a:ext cx="6858000" cy="1371600"/>
+                                <a:off x="0" y="-1"/>
+                                <a:ext cx="7315200" cy="1130373"/>
                               </a:xfrm>
-                              <a:prstGeom prst="rect">
+                              <a:custGeom>
                                 <a:avLst/>
-                              </a:prstGeom>
-                              <a:solidFill>
-                                <a:schemeClr val="accent1"/>
-                              </a:solidFill>
+                                <a:gdLst>
+                                  <a:gd name="connsiteX0" fmla="*/ 0 w 7312660"/>
+                                  <a:gd name="connsiteY0" fmla="*/ 0 h 1215390"/>
+                                  <a:gd name="connsiteX1" fmla="*/ 7312660 w 7312660"/>
+                                  <a:gd name="connsiteY1" fmla="*/ 0 h 1215390"/>
+                                  <a:gd name="connsiteX2" fmla="*/ 7312660 w 7312660"/>
+                                  <a:gd name="connsiteY2" fmla="*/ 1215390 h 1215390"/>
+                                  <a:gd name="connsiteX3" fmla="*/ 0 w 7312660"/>
+                                  <a:gd name="connsiteY3" fmla="*/ 1215390 h 1215390"/>
+                                  <a:gd name="connsiteX4" fmla="*/ 0 w 7312660"/>
+                                  <a:gd name="connsiteY4" fmla="*/ 0 h 1215390"/>
+                                  <a:gd name="connsiteX0" fmla="*/ 0 w 7312660"/>
+                                  <a:gd name="connsiteY0" fmla="*/ 0 h 1215390"/>
+                                  <a:gd name="connsiteX1" fmla="*/ 7312660 w 7312660"/>
+                                  <a:gd name="connsiteY1" fmla="*/ 0 h 1215390"/>
+                                  <a:gd name="connsiteX2" fmla="*/ 7312660 w 7312660"/>
+                                  <a:gd name="connsiteY2" fmla="*/ 1215390 h 1215390"/>
+                                  <a:gd name="connsiteX3" fmla="*/ 3667125 w 7312660"/>
+                                  <a:gd name="connsiteY3" fmla="*/ 1209675 h 1215390"/>
+                                  <a:gd name="connsiteX4" fmla="*/ 0 w 7312660"/>
+                                  <a:gd name="connsiteY4" fmla="*/ 1215390 h 1215390"/>
+                                  <a:gd name="connsiteX5" fmla="*/ 0 w 7312660"/>
+                                  <a:gd name="connsiteY5" fmla="*/ 0 h 1215390"/>
+                                  <a:gd name="connsiteX0" fmla="*/ 0 w 7312660"/>
+                                  <a:gd name="connsiteY0" fmla="*/ 0 h 1215390"/>
+                                  <a:gd name="connsiteX1" fmla="*/ 7312660 w 7312660"/>
+                                  <a:gd name="connsiteY1" fmla="*/ 0 h 1215390"/>
+                                  <a:gd name="connsiteX2" fmla="*/ 7312660 w 7312660"/>
+                                  <a:gd name="connsiteY2" fmla="*/ 1215390 h 1215390"/>
+                                  <a:gd name="connsiteX3" fmla="*/ 3619500 w 7312660"/>
+                                  <a:gd name="connsiteY3" fmla="*/ 733425 h 1215390"/>
+                                  <a:gd name="connsiteX4" fmla="*/ 0 w 7312660"/>
+                                  <a:gd name="connsiteY4" fmla="*/ 1215390 h 1215390"/>
+                                  <a:gd name="connsiteX5" fmla="*/ 0 w 7312660"/>
+                                  <a:gd name="connsiteY5" fmla="*/ 0 h 1215390"/>
+                                  <a:gd name="connsiteX0" fmla="*/ 0 w 7312660"/>
+                                  <a:gd name="connsiteY0" fmla="*/ 0 h 1215390"/>
+                                  <a:gd name="connsiteX1" fmla="*/ 7312660 w 7312660"/>
+                                  <a:gd name="connsiteY1" fmla="*/ 0 h 1215390"/>
+                                  <a:gd name="connsiteX2" fmla="*/ 7312660 w 7312660"/>
+                                  <a:gd name="connsiteY2" fmla="*/ 1129665 h 1215390"/>
+                                  <a:gd name="connsiteX3" fmla="*/ 3619500 w 7312660"/>
+                                  <a:gd name="connsiteY3" fmla="*/ 733425 h 1215390"/>
+                                  <a:gd name="connsiteX4" fmla="*/ 0 w 7312660"/>
+                                  <a:gd name="connsiteY4" fmla="*/ 1215390 h 1215390"/>
+                                  <a:gd name="connsiteX5" fmla="*/ 0 w 7312660"/>
+                                  <a:gd name="connsiteY5" fmla="*/ 0 h 1215390"/>
+                                  <a:gd name="connsiteX0" fmla="*/ 9525 w 7322185"/>
+                                  <a:gd name="connsiteY0" fmla="*/ 0 h 1129665"/>
+                                  <a:gd name="connsiteX1" fmla="*/ 7322185 w 7322185"/>
+                                  <a:gd name="connsiteY1" fmla="*/ 0 h 1129665"/>
+                                  <a:gd name="connsiteX2" fmla="*/ 7322185 w 7322185"/>
+                                  <a:gd name="connsiteY2" fmla="*/ 1129665 h 1129665"/>
+                                  <a:gd name="connsiteX3" fmla="*/ 3629025 w 7322185"/>
+                                  <a:gd name="connsiteY3" fmla="*/ 733425 h 1129665"/>
+                                  <a:gd name="connsiteX4" fmla="*/ 0 w 7322185"/>
+                                  <a:gd name="connsiteY4" fmla="*/ 1091565 h 1129665"/>
+                                  <a:gd name="connsiteX5" fmla="*/ 9525 w 7322185"/>
+                                  <a:gd name="connsiteY5" fmla="*/ 0 h 1129665"/>
+                                  <a:gd name="connsiteX0" fmla="*/ 0 w 7312660"/>
+                                  <a:gd name="connsiteY0" fmla="*/ 0 h 1129665"/>
+                                  <a:gd name="connsiteX1" fmla="*/ 7312660 w 7312660"/>
+                                  <a:gd name="connsiteY1" fmla="*/ 0 h 1129665"/>
+                                  <a:gd name="connsiteX2" fmla="*/ 7312660 w 7312660"/>
+                                  <a:gd name="connsiteY2" fmla="*/ 1129665 h 1129665"/>
+                                  <a:gd name="connsiteX3" fmla="*/ 3619500 w 7312660"/>
+                                  <a:gd name="connsiteY3" fmla="*/ 733425 h 1129665"/>
+                                  <a:gd name="connsiteX4" fmla="*/ 0 w 7312660"/>
+                                  <a:gd name="connsiteY4" fmla="*/ 1091565 h 1129665"/>
+                                  <a:gd name="connsiteX5" fmla="*/ 0 w 7312660"/>
+                                  <a:gd name="connsiteY5" fmla="*/ 0 h 1129665"/>
+                                </a:gdLst>
+                                <a:ahLst/>
+                                <a:cxnLst>
+                                  <a:cxn ang="0">
+                                    <a:pos x="connsiteX0" y="connsiteY0"/>
+                                  </a:cxn>
+                                  <a:cxn ang="0">
+                                    <a:pos x="connsiteX1" y="connsiteY1"/>
+                                  </a:cxn>
+                                  <a:cxn ang="0">
+                                    <a:pos x="connsiteX2" y="connsiteY2"/>
+                                  </a:cxn>
+                                  <a:cxn ang="0">
+                                    <a:pos x="connsiteX3" y="connsiteY3"/>
+                                  </a:cxn>
+                                  <a:cxn ang="0">
+                                    <a:pos x="connsiteX4" y="connsiteY4"/>
+                                  </a:cxn>
+                                  <a:cxn ang="0">
+                                    <a:pos x="connsiteX5" y="connsiteY5"/>
+                                  </a:cxn>
+                                </a:cxnLst>
+                                <a:rect l="l" t="t" r="r" b="b"/>
+                                <a:pathLst>
+                                  <a:path w="7312660" h="1129665">
+                                    <a:moveTo>
+                                      <a:pt x="0" y="0"/>
+                                    </a:moveTo>
+                                    <a:lnTo>
+                                      <a:pt x="7312660" y="0"/>
+                                    </a:lnTo>
+                                    <a:lnTo>
+                                      <a:pt x="7312660" y="1129665"/>
+                                    </a:lnTo>
+                                    <a:lnTo>
+                                      <a:pt x="3619500" y="733425"/>
+                                    </a:lnTo>
+                                    <a:lnTo>
+                                      <a:pt x="0" y="1091565"/>
+                                    </a:lnTo>
+                                    <a:lnTo>
+                                      <a:pt x="0" y="0"/>
+                                    </a:lnTo>
+                                    <a:close/>
+                                  </a:path>
+                                </a:pathLst>
+                              </a:custGeom>
                               <a:ln>
                                 <a:noFill/>
                               </a:ln>
@@ -88,19 +221,22 @@
                             </wps:bodyPr>
                           </wps:wsp>
                           <wps:wsp>
-                            <wps:cNvPr id="195" name="Rectángulo 195"/>
+                            <wps:cNvPr id="151" name="Rectángulo 151"/>
                             <wps:cNvSpPr/>
                             <wps:spPr>
                               <a:xfrm>
-                                <a:off x="0" y="4094328"/>
-                                <a:ext cx="6858000" cy="5029200"/>
+                                <a:off x="0" y="0"/>
+                                <a:ext cx="7315200" cy="1216152"/>
                               </a:xfrm>
                               <a:prstGeom prst="rect">
                                 <a:avLst/>
                               </a:prstGeom>
-                              <a:solidFill>
-                                <a:schemeClr val="accent1"/>
-                              </a:solidFill>
+                              <a:blipFill>
+                                <a:blip r:embed="rId9"/>
+                                <a:stretch>
+                                  <a:fillRect r="-7574"/>
+                                </a:stretch>
+                              </a:blipFill>
                               <a:ln>
                                 <a:noFill/>
                               </a:ln>
@@ -121,184 +257,7 @@
                                 <a:schemeClr val="lt1"/>
                               </a:fontRef>
                             </wps:style>
-                            <wps:txbx>
-                              <w:txbxContent>
-                                <w:sdt>
-                                  <w:sdtPr>
-                                    <w:rPr>
-                                      <w:color w:val="FFFFFF" w:themeColor="background1"/>
-                                    </w:rPr>
-                                    <w:alias w:val="Autor"/>
-                                    <w:tag w:val=""/>
-                                    <w:id w:val="945428907"/>
-                                    <w:dataBinding w:prefixMappings="xmlns:ns0='http://purl.org/dc/elements/1.1/' xmlns:ns1='http://schemas.openxmlformats.org/package/2006/metadata/core-properties' " w:xpath="/ns1:coreProperties[1]/ns0:creator[1]" w:storeItemID="{6C3C8BC8-F283-45AE-878A-BAB7291924A1}"/>
-                                    <w:text/>
-                                  </w:sdtPr>
-                                  <w:sdtContent>
-                                    <w:p>
-                                      <w:pPr>
-                                        <w:pStyle w:val="Sinespaciado"/>
-                                        <w:spacing w:before="120"/>
-                                        <w:jc w:val="center"/>
-                                        <w:rPr>
-                                          <w:color w:val="FFFFFF" w:themeColor="background1"/>
-                                        </w:rPr>
-                                      </w:pPr>
-                                      <w:r>
-                                        <w:rPr>
-                                          <w:color w:val="FFFFFF" w:themeColor="background1"/>
-                                        </w:rPr>
-                                        <w:t>ALEJANDRO INGLÉS MARTÍNEZ</w:t>
-                                      </w:r>
-                                    </w:p>
-                                  </w:sdtContent>
-                                </w:sdt>
-                                <w:p>
-                                  <w:pPr>
-                                    <w:pStyle w:val="Sinespaciado"/>
-                                    <w:spacing w:before="120"/>
-                                    <w:jc w:val="center"/>
-                                    <w:rPr>
-                                      <w:color w:val="FFFFFF" w:themeColor="background1"/>
-                                    </w:rPr>
-                                  </w:pPr>
-                                  <w:sdt>
-                                    <w:sdtPr>
-                                      <w:rPr>
-                                        <w:caps/>
-                                        <w:color w:val="FFFFFF" w:themeColor="background1"/>
-                                      </w:rPr>
-                                      <w:alias w:val="Compañía"/>
-                                      <w:tag w:val=""/>
-                                      <w:id w:val="1618182777"/>
-                                      <w:dataBinding w:prefixMappings="xmlns:ns0='http://schemas.openxmlformats.org/officeDocument/2006/extended-properties' " w:xpath="/ns0:Properties[1]/ns0:Company[1]" w:storeItemID="{6668398D-A668-4E3E-A5EB-62B293D839F1}"/>
-                                      <w:text/>
-                                    </w:sdtPr>
-                                    <w:sdtContent>
-                                      <w:r>
-                                        <w:rPr>
-                                          <w:caps/>
-                                          <w:color w:val="FFFFFF" w:themeColor="background1"/>
-                                        </w:rPr>
-                                        <w:t>Grupo ES3</w:t>
-                                      </w:r>
-                                    </w:sdtContent>
-                                  </w:sdt>
-                                  <w:r>
-                                    <w:rPr>
-                                      <w:color w:val="FFFFFF" w:themeColor="background1"/>
-                                    </w:rPr>
-                                    <w:t>  </w:t>
-                                  </w:r>
-                                  <w:sdt>
-                                    <w:sdtPr>
-                                      <w:rPr>
-                                        <w:color w:val="FFFFFF" w:themeColor="background1"/>
-                                      </w:rPr>
-                                      <w:alias w:val="Dirección"/>
-                                      <w:tag w:val=""/>
-                                      <w:id w:val="-253358678"/>
-                                      <w:dataBinding w:prefixMappings="xmlns:ns0='http://schemas.microsoft.com/office/2006/coverPageProps' " w:xpath="/ns0:CoverPageProperties[1]/ns0:CompanyAddress[1]" w:storeItemID="{55AF091B-3C7A-41E3-B477-F2FDAA23CFDA}"/>
-                                      <w:text/>
-                                    </w:sdtPr>
-                                    <w:sdtContent>
-                                      <w:r>
-                                        <w:rPr>
-                                          <w:color w:val="FFFFFF" w:themeColor="background1"/>
-                                        </w:rPr>
-                                        <w:t>Sevilla</w:t>
-                                      </w:r>
-                                    </w:sdtContent>
-                                  </w:sdt>
-                                </w:p>
-                              </w:txbxContent>
-                            </wps:txbx>
-                            <wps:bodyPr rot="0" spcFirstLastPara="0" vertOverflow="overflow" horzOverflow="overflow" vert="horz" wrap="square" lIns="457200" tIns="731520" rIns="457200" bIns="457200" numCol="1" spcCol="0" rtlCol="0" fromWordArt="0" anchor="b" anchorCtr="0" forceAA="0" compatLnSpc="1">
-                              <a:prstTxWarp prst="textNoShape">
-                                <a:avLst/>
-                              </a:prstTxWarp>
-                              <a:noAutofit/>
-                            </wps:bodyPr>
-                          </wps:wsp>
-                          <wps:wsp>
-                            <wps:cNvPr id="196" name="Cuadro de texto 196"/>
-                            <wps:cNvSpPr txBox="1"/>
-                            <wps:spPr>
-                              <a:xfrm>
-                                <a:off x="6824" y="1371600"/>
-                                <a:ext cx="6858000" cy="2722728"/>
-                              </a:xfrm>
-                              <a:prstGeom prst="rect">
-                                <a:avLst/>
-                              </a:prstGeom>
-                              <a:solidFill>
-                                <a:schemeClr val="bg1"/>
-                              </a:solidFill>
-                              <a:ln w="6350">
-                                <a:noFill/>
-                              </a:ln>
-                              <a:effectLst/>
-                            </wps:spPr>
-                            <wps:style>
-                              <a:lnRef idx="0">
-                                <a:schemeClr val="accent1"/>
-                              </a:lnRef>
-                              <a:fillRef idx="0">
-                                <a:schemeClr val="accent1"/>
-                              </a:fillRef>
-                              <a:effectRef idx="0">
-                                <a:schemeClr val="accent1"/>
-                              </a:effectRef>
-                              <a:fontRef idx="minor">
-                                <a:schemeClr val="dk1"/>
-                              </a:fontRef>
-                            </wps:style>
-                            <wps:txbx>
-                              <w:txbxContent>
-                                <w:sdt>
-                                  <w:sdtPr>
-                                    <w:rPr>
-                                      <w:rFonts w:asciiTheme="majorHAnsi" w:eastAsiaTheme="majorEastAsia" w:hAnsiTheme="majorHAnsi" w:cstheme="majorBidi"/>
-                                      <w:caps/>
-                                      <w:color w:val="156082" w:themeColor="accent1"/>
-                                      <w:sz w:val="72"/>
-                                      <w:szCs w:val="72"/>
-                                    </w:rPr>
-                                    <w:alias w:val="Título"/>
-                                    <w:tag w:val=""/>
-                                    <w:id w:val="-9991715"/>
-                                    <w:dataBinding w:prefixMappings="xmlns:ns0='http://purl.org/dc/elements/1.1/' xmlns:ns1='http://schemas.openxmlformats.org/package/2006/metadata/core-properties' " w:xpath="/ns1:coreProperties[1]/ns0:title[1]" w:storeItemID="{6C3C8BC8-F283-45AE-878A-BAB7291924A1}"/>
-                                    <w:text/>
-                                  </w:sdtPr>
-                                  <w:sdtContent>
-                                    <w:p>
-                                      <w:pPr>
-                                        <w:pStyle w:val="Sinespaciado"/>
-                                        <w:jc w:val="center"/>
-                                        <w:rPr>
-                                          <w:rFonts w:asciiTheme="majorHAnsi" w:eastAsiaTheme="majorEastAsia" w:hAnsiTheme="majorHAnsi" w:cstheme="majorBidi"/>
-                                          <w:caps/>
-                                          <w:color w:val="156082" w:themeColor="accent1"/>
-                                          <w:sz w:val="72"/>
-                                          <w:szCs w:val="72"/>
-                                        </w:rPr>
-                                      </w:pPr>
-                                      <w:r>
-                                        <w:rPr>
-                                          <w:rFonts w:asciiTheme="majorHAnsi" w:eastAsiaTheme="majorEastAsia" w:hAnsiTheme="majorHAnsi" w:cstheme="majorBidi"/>
-                                          <w:caps/>
-                                          <w:color w:val="156082" w:themeColor="accent1"/>
-                                          <w:sz w:val="72"/>
-                                          <w:szCs w:val="72"/>
-                                        </w:rPr>
-                                        <w:t>PRUEBA  ALE</w:t>
-                                      </w:r>
-                                    </w:p>
-                                  </w:sdtContent>
-                                </w:sdt>
-                              </w:txbxContent>
-                            </wps:txbx>
-                            <wps:bodyPr rot="0" spcFirstLastPara="0" vertOverflow="overflow" horzOverflow="overflow" vert="horz" wrap="square" lIns="457200" tIns="91440" rIns="457200" bIns="91440" numCol="1" spcCol="0" rtlCol="0" fromWordArt="0" anchor="ctr" anchorCtr="0" forceAA="0" compatLnSpc="1">
+                            <wps:bodyPr rot="0" spcFirstLastPara="0" vertOverflow="overflow" horzOverflow="overflow" vert="horz" wrap="square" lIns="91440" tIns="45720" rIns="91440" bIns="45720" numCol="1" spcCol="0" rtlCol="0" fromWordArt="0" anchor="ctr" anchorCtr="0" forceAA="0" compatLnSpc="1">
                               <a:prstTxWarp prst="textNoShape">
                                 <a:avLst/>
                               </a:prstTxWarp>
@@ -309,165 +268,782 @@
                       </a:graphicData>
                     </a:graphic>
                     <wp14:sizeRelH relativeFrom="page">
-                      <wp14:pctWidth>88200</wp14:pctWidth>
+                      <wp14:pctWidth>94100</wp14:pctWidth>
                     </wp14:sizeRelH>
                     <wp14:sizeRelV relativeFrom="page">
-                      <wp14:pctHeight>90900</wp14:pctHeight>
+                      <wp14:pctHeight>12100</wp14:pctHeight>
                     </wp14:sizeRelV>
                   </wp:anchor>
                 </w:drawing>
               </mc:Choice>
               <mc:Fallback>
                 <w:pict>
-                  <v:group w14:anchorId="679047CA" id="Grupo 62" o:spid="_x0000_s1026" style="position:absolute;margin-left:0;margin-top:0;width:540.55pt;height:718.4pt;z-index:-251653120;mso-width-percent:882;mso-height-percent:909;mso-position-horizontal:center;mso-position-horizontal-relative:page;mso-position-vertical:center;mso-position-vertical-relative:page;mso-width-percent:882;mso-height-percent:909" coordsize="68648,91235" o:gfxdata="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">
-                    <v:rect id="Rectángulo 194" o:spid="_x0000_s1027" style="position:absolute;width:68580;height:13716;visibility:visible;mso-wrap-style:square;v-text-anchor:middle" o:gfxdata="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" fillcolor="#156082 [3204]" stroked="f" strokeweight="1pt"/>
-                    <v:rect id="Rectángulo 195" o:spid="_x0000_s1028" style="position:absolute;top:40943;width:68580;height:50292;visibility:visible;mso-wrap-style:square;v-text-anchor:bottom" o:gfxdata="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" fillcolor="#156082 [3204]" stroked="f" strokeweight="1pt">
-                      <v:textbox inset="36pt,57.6pt,36pt,36pt">
-                        <w:txbxContent>
+                  <v:group w14:anchorId="1A1152C8" id="Grupo 51" o:spid="_x0000_s1026" style="position:absolute;margin-left:0;margin-top:0;width:8in;height:95.7pt;z-index:251662336;mso-width-percent:941;mso-height-percent:121;mso-top-percent:23;mso-position-horizontal:center;mso-position-horizontal-relative:page;mso-position-vertical-relative:page;mso-width-percent:941;mso-height-percent:121;mso-top-percent:23" coordorigin="" coordsize="73152,12161" o:gfxdata="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">
+                    <v:shape id="Rectángulo 51" o:spid="_x0000_s1027" style="position:absolute;width:73152;height:11303;visibility:visible;mso-wrap-style:square;v-text-anchor:middle" coordsize="7312660,1129665" o:gfxdata="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" path="m,l7312660,r,1129665l3619500,733425,,1091565,,xe" fillcolor="#156082 [3204]" stroked="f" strokeweight="1pt">
+                      <v:stroke joinstyle="miter"/>
+                      <v:path arrowok="t" o:connecttype="custom" o:connectlocs="0,0;7315200,0;7315200,1130373;3620757,733885;0,1092249;0,0" o:connectangles="0,0,0,0,0,0"/>
+                    </v:shape>
+                    <v:rect id="Rectángulo 151" o:spid="_x0000_s1028" style="position:absolute;width:73152;height:12161;visibility:visible;mso-wrap-style:square;v-text-anchor:middle" o:gfxdata="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" stroked="f" strokeweight="1pt">
+                      <v:fill r:id="rId10" o:title="" recolor="t" rotate="t" type="frame"/>
+                    </v:rect>
+                    <w10:wrap anchorx="page" anchory="page"/>
+                  </v:group>
+                </w:pict>
+              </mc:Fallback>
+            </mc:AlternateContent>
+          </w:r>
+          <w:r>
+            <w:rPr>
+              <w:noProof/>
+            </w:rPr>
+            <mc:AlternateContent>
+              <mc:Choice Requires="wps">
+                <w:drawing>
+                  <wp:anchor distT="0" distB="0" distL="114300" distR="114300" simplePos="0" relativeHeight="251660288" behindDoc="0" locked="0" layoutInCell="1" allowOverlap="1" wp14:anchorId="4C1BFAFC" wp14:editId="68786DF6">
+                    <wp:simplePos x="0" y="0"/>
+                    <wp:positionH relativeFrom="page">
+                      <wp:align>center</wp:align>
+                    </wp:positionH>
+                    <mc:AlternateContent>
+                      <mc:Choice Requires="wp14">
+                        <wp:positionV relativeFrom="page">
+                          <wp14:pctPosVOffset>81800</wp14:pctPosVOffset>
+                        </wp:positionV>
+                      </mc:Choice>
+                      <mc:Fallback>
+                        <wp:positionV relativeFrom="page">
+                          <wp:posOffset>8745855</wp:posOffset>
+                        </wp:positionV>
+                      </mc:Fallback>
+                    </mc:AlternateContent>
+                    <wp:extent cx="7315200" cy="914400"/>
+                    <wp:effectExtent l="0" t="0" r="0" b="8255"/>
+                    <wp:wrapSquare wrapText="bothSides"/>
+                    <wp:docPr id="152" name="Cuadro de texto 52"/>
+                    <wp:cNvGraphicFramePr/>
+                    <a:graphic xmlns:a="http://schemas.openxmlformats.org/drawingml/2006/main">
+                      <a:graphicData uri="http://schemas.microsoft.com/office/word/2010/wordprocessingShape">
+                        <wps:wsp>
+                          <wps:cNvSpPr txBox="1"/>
+                          <wps:spPr>
+                            <a:xfrm>
+                              <a:off x="0" y="0"/>
+                              <a:ext cx="7315200" cy="914400"/>
+                            </a:xfrm>
+                            <a:prstGeom prst="rect">
+                              <a:avLst/>
+                            </a:prstGeom>
+                            <a:noFill/>
+                            <a:ln w="6350">
+                              <a:noFill/>
+                            </a:ln>
+                            <a:effectLst/>
+                          </wps:spPr>
+                          <wps:style>
+                            <a:lnRef idx="0">
+                              <a:schemeClr val="accent1"/>
+                            </a:lnRef>
+                            <a:fillRef idx="0">
+                              <a:schemeClr val="accent1"/>
+                            </a:fillRef>
+                            <a:effectRef idx="0">
+                              <a:schemeClr val="accent1"/>
+                            </a:effectRef>
+                            <a:fontRef idx="minor">
+                              <a:schemeClr val="dk1"/>
+                            </a:fontRef>
+                          </wps:style>
+                          <wps:txbx>
+                            <w:txbxContent>
+                              <w:sdt>
+                                <w:sdtPr>
+                                  <w:rPr>
+                                    <w:color w:val="595959" w:themeColor="text1" w:themeTint="A6"/>
+                                    <w:sz w:val="28"/>
+                                    <w:szCs w:val="28"/>
+                                  </w:rPr>
+                                  <w:alias w:val="Autor"/>
+                                  <w:tag w:val=""/>
+                                  <w:id w:val="789243997"/>
+                                  <w:dataBinding w:prefixMappings="xmlns:ns0='http://purl.org/dc/elements/1.1/' xmlns:ns1='http://schemas.openxmlformats.org/package/2006/metadata/core-properties' " w:xpath="/ns1:coreProperties[1]/ns0:creator[1]" w:storeItemID="{6C3C8BC8-F283-45AE-878A-BAB7291924A1}"/>
+                                  <w:text/>
+                                </w:sdtPr>
+                                <w:sdtContent>
+                                  <w:p>
+                                    <w:pPr>
+                                      <w:pStyle w:val="Sinespaciado"/>
+                                      <w:jc w:val="right"/>
+                                      <w:rPr>
+                                        <w:color w:val="595959" w:themeColor="text1" w:themeTint="A6"/>
+                                        <w:sz w:val="28"/>
+                                        <w:szCs w:val="28"/>
+                                      </w:rPr>
+                                    </w:pPr>
+                                    <w:r>
+                                      <w:rPr>
+                                        <w:color w:val="595959" w:themeColor="text1" w:themeTint="A6"/>
+                                        <w:sz w:val="28"/>
+                                        <w:szCs w:val="28"/>
+                                      </w:rPr>
+                                      <w:t>ALEJANDRO INGLÉS MARTÍNEZ</w:t>
+                                    </w:r>
+                                  </w:p>
+                                </w:sdtContent>
+                              </w:sdt>
+                              <w:p>
+                                <w:pPr>
+                                  <w:pStyle w:val="Sinespaciado"/>
+                                  <w:jc w:val="right"/>
+                                  <w:rPr>
+                                    <w:color w:val="595959" w:themeColor="text1" w:themeTint="A6"/>
+                                    <w:sz w:val="18"/>
+                                    <w:szCs w:val="18"/>
+                                  </w:rPr>
+                                </w:pPr>
+                                <w:sdt>
+                                  <w:sdtPr>
+                                    <w:rPr>
+                                      <w:color w:val="595959" w:themeColor="text1" w:themeTint="A6"/>
+                                      <w:sz w:val="18"/>
+                                      <w:szCs w:val="18"/>
+                                    </w:rPr>
+                                    <w:alias w:val="CorreoElectrónico"/>
+                                    <w:tag w:val="CorreoElectrónico"/>
+                                    <w:id w:val="942260680"/>
+                                    <w:dataBinding w:prefixMappings="xmlns:ns0='http://schemas.microsoft.com/office/2006/coverPageProps' " w:xpath="/ns0:CoverPageProperties[1]/ns0:CompanyEmail[1]" w:storeItemID="{55AF091B-3C7A-41E3-B477-F2FDAA23CFDA}"/>
+                                    <w:text/>
+                                  </w:sdtPr>
+                                  <w:sdtContent>
+                                    <w:r>
+                                      <w:rPr>
+                                        <w:color w:val="595959" w:themeColor="text1" w:themeTint="A6"/>
+                                        <w:sz w:val="18"/>
+                                        <w:szCs w:val="18"/>
+                                      </w:rPr>
+                                      <w:t>aleingmar@gmail.com</w:t>
+                                    </w:r>
+                                  </w:sdtContent>
+                                </w:sdt>
+                              </w:p>
+                            </w:txbxContent>
+                          </wps:txbx>
+                          <wps:bodyPr rot="0" spcFirstLastPara="0" vertOverflow="overflow" horzOverflow="overflow" vert="horz" wrap="square" lIns="1600200" tIns="0" rIns="685800" bIns="0" numCol="1" spcCol="0" rtlCol="0" fromWordArt="0" anchor="b" anchorCtr="0" forceAA="0" compatLnSpc="1">
+                            <a:prstTxWarp prst="textNoShape">
+                              <a:avLst/>
+                            </a:prstTxWarp>
+                            <a:noAutofit/>
+                          </wps:bodyPr>
+                        </wps:wsp>
+                      </a:graphicData>
+                    </a:graphic>
+                    <wp14:sizeRelH relativeFrom="page">
+                      <wp14:pctWidth>94100</wp14:pctWidth>
+                    </wp14:sizeRelH>
+                    <wp14:sizeRelV relativeFrom="page">
+                      <wp14:pctHeight>9200</wp14:pctHeight>
+                    </wp14:sizeRelV>
+                  </wp:anchor>
+                </w:drawing>
+              </mc:Choice>
+              <mc:Fallback>
+                <w:pict>
+                  <v:shapetype w14:anchorId="4C1BFAFC" id="_x0000_t202" coordsize="21600,21600" o:spt="202" path="m,l,21600r21600,l21600,xe">
+                    <v:stroke joinstyle="miter"/>
+                    <v:path gradientshapeok="t" o:connecttype="rect"/>
+                  </v:shapetype>
+                  <v:shape id="Cuadro de texto 52" o:spid="_x0000_s1026" type="#_x0000_t202" style="position:absolute;margin-left:0;margin-top:0;width:8in;height:1in;z-index:251660288;visibility:visible;mso-wrap-style:square;mso-width-percent:941;mso-height-percent:92;mso-top-percent:818;mso-wrap-distance-left:9pt;mso-wrap-distance-top:0;mso-wrap-distance-right:9pt;mso-wrap-distance-bottom:0;mso-position-horizontal:center;mso-position-horizontal-relative:page;mso-position-vertical-relative:page;mso-width-percent:941;mso-height-percent:92;mso-top-percent:818;mso-width-relative:page;mso-height-relative:page;v-text-anchor:bottom" o:gfxdata="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" filled="f" stroked="f" strokeweight=".5pt">
+                    <v:textbox inset="126pt,0,54pt,0">
+                      <w:txbxContent>
+                        <w:sdt>
+                          <w:sdtPr>
+                            <w:rPr>
+                              <w:color w:val="595959" w:themeColor="text1" w:themeTint="A6"/>
+                              <w:sz w:val="28"/>
+                              <w:szCs w:val="28"/>
+                            </w:rPr>
+                            <w:alias w:val="Autor"/>
+                            <w:tag w:val=""/>
+                            <w:id w:val="789243997"/>
+                            <w:dataBinding w:prefixMappings="xmlns:ns0='http://purl.org/dc/elements/1.1/' xmlns:ns1='http://schemas.openxmlformats.org/package/2006/metadata/core-properties' " w:xpath="/ns1:coreProperties[1]/ns0:creator[1]" w:storeItemID="{6C3C8BC8-F283-45AE-878A-BAB7291924A1}"/>
+                            <w:text/>
+                          </w:sdtPr>
+                          <w:sdtContent>
+                            <w:p>
+                              <w:pPr>
+                                <w:pStyle w:val="Sinespaciado"/>
+                                <w:jc w:val="right"/>
+                                <w:rPr>
+                                  <w:color w:val="595959" w:themeColor="text1" w:themeTint="A6"/>
+                                  <w:sz w:val="28"/>
+                                  <w:szCs w:val="28"/>
+                                </w:rPr>
+                              </w:pPr>
+                              <w:r>
+                                <w:rPr>
+                                  <w:color w:val="595959" w:themeColor="text1" w:themeTint="A6"/>
+                                  <w:sz w:val="28"/>
+                                  <w:szCs w:val="28"/>
+                                </w:rPr>
+                                <w:t>ALEJANDRO INGLÉS MARTÍNEZ</w:t>
+                              </w:r>
+                            </w:p>
+                          </w:sdtContent>
+                        </w:sdt>
+                        <w:p>
+                          <w:pPr>
+                            <w:pStyle w:val="Sinespaciado"/>
+                            <w:jc w:val="right"/>
+                            <w:rPr>
+                              <w:color w:val="595959" w:themeColor="text1" w:themeTint="A6"/>
+                              <w:sz w:val="18"/>
+                              <w:szCs w:val="18"/>
+                            </w:rPr>
+                          </w:pPr>
                           <w:sdt>
                             <w:sdtPr>
                               <w:rPr>
-                                <w:color w:val="FFFFFF" w:themeColor="background1"/>
+                                <w:color w:val="595959" w:themeColor="text1" w:themeTint="A6"/>
+                                <w:sz w:val="18"/>
+                                <w:szCs w:val="18"/>
                               </w:rPr>
-                              <w:alias w:val="Autor"/>
-                              <w:tag w:val=""/>
-                              <w:id w:val="945428907"/>
-                              <w:dataBinding w:prefixMappings="xmlns:ns0='http://purl.org/dc/elements/1.1/' xmlns:ns1='http://schemas.openxmlformats.org/package/2006/metadata/core-properties' " w:xpath="/ns1:coreProperties[1]/ns0:creator[1]" w:storeItemID="{6C3C8BC8-F283-45AE-878A-BAB7291924A1}"/>
+                              <w:alias w:val="CorreoElectrónico"/>
+                              <w:tag w:val="CorreoElectrónico"/>
+                              <w:id w:val="942260680"/>
+                              <w:dataBinding w:prefixMappings="xmlns:ns0='http://schemas.microsoft.com/office/2006/coverPageProps' " w:xpath="/ns0:CoverPageProperties[1]/ns0:CompanyEmail[1]" w:storeItemID="{55AF091B-3C7A-41E3-B477-F2FDAA23CFDA}"/>
                               <w:text/>
                             </w:sdtPr>
                             <w:sdtContent>
+                              <w:r>
+                                <w:rPr>
+                                  <w:color w:val="595959" w:themeColor="text1" w:themeTint="A6"/>
+                                  <w:sz w:val="18"/>
+                                  <w:szCs w:val="18"/>
+                                </w:rPr>
+                                <w:t>aleingmar@gmail.com</w:t>
+                              </w:r>
+                            </w:sdtContent>
+                          </w:sdt>
+                        </w:p>
+                      </w:txbxContent>
+                    </v:textbox>
+                    <w10:wrap type="square" anchorx="page" anchory="page"/>
+                  </v:shape>
+                </w:pict>
+              </mc:Fallback>
+            </mc:AlternateContent>
+          </w:r>
+          <w:r>
+            <w:rPr>
+              <w:noProof/>
+            </w:rPr>
+            <mc:AlternateContent>
+              <mc:Choice Requires="wps">
+                <w:drawing>
+                  <wp:anchor distT="0" distB="0" distL="114300" distR="114300" simplePos="0" relativeHeight="251661312" behindDoc="0" locked="0" layoutInCell="1" allowOverlap="1" wp14:anchorId="6F1F6B7A" wp14:editId="236B23DA">
+                    <wp:simplePos x="0" y="0"/>
+                    <wp:positionH relativeFrom="page">
+                      <wp:align>center</wp:align>
+                    </wp:positionH>
+                    <mc:AlternateContent>
+                      <mc:Choice Requires="wp14">
+                        <wp:positionV relativeFrom="page">
+                          <wp14:pctPosVOffset>70000</wp14:pctPosVOffset>
+                        </wp:positionV>
+                      </mc:Choice>
+                      <mc:Fallback>
+                        <wp:positionV relativeFrom="page">
+                          <wp:posOffset>7484110</wp:posOffset>
+                        </wp:positionV>
+                      </mc:Fallback>
+                    </mc:AlternateContent>
+                    <wp:extent cx="7315200" cy="1009650"/>
+                    <wp:effectExtent l="0" t="0" r="0" b="0"/>
+                    <wp:wrapSquare wrapText="bothSides"/>
+                    <wp:docPr id="153" name="Cuadro de texto 53"/>
+                    <wp:cNvGraphicFramePr/>
+                    <a:graphic xmlns:a="http://schemas.openxmlformats.org/drawingml/2006/main">
+                      <a:graphicData uri="http://schemas.microsoft.com/office/word/2010/wordprocessingShape">
+                        <wps:wsp>
+                          <wps:cNvSpPr txBox="1"/>
+                          <wps:spPr>
+                            <a:xfrm>
+                              <a:off x="0" y="0"/>
+                              <a:ext cx="7315200" cy="1009650"/>
+                            </a:xfrm>
+                            <a:prstGeom prst="rect">
+                              <a:avLst/>
+                            </a:prstGeom>
+                            <a:noFill/>
+                            <a:ln w="6350">
+                              <a:noFill/>
+                            </a:ln>
+                            <a:effectLst/>
+                          </wps:spPr>
+                          <wps:style>
+                            <a:lnRef idx="0">
+                              <a:schemeClr val="accent1"/>
+                            </a:lnRef>
+                            <a:fillRef idx="0">
+                              <a:schemeClr val="accent1"/>
+                            </a:fillRef>
+                            <a:effectRef idx="0">
+                              <a:schemeClr val="accent1"/>
+                            </a:effectRef>
+                            <a:fontRef idx="minor">
+                              <a:schemeClr val="dk1"/>
+                            </a:fontRef>
+                          </wps:style>
+                          <wps:txbx>
+                            <w:txbxContent>
                               <w:p>
                                 <w:pPr>
                                   <w:pStyle w:val="Sinespaciado"/>
-                                  <w:spacing w:before="120"/>
-                                  <w:jc w:val="center"/>
+                                  <w:jc w:val="right"/>
                                   <w:rPr>
-                                    <w:color w:val="FFFFFF" w:themeColor="background1"/>
+                                    <w:color w:val="156082" w:themeColor="accent1"/>
+                                    <w:sz w:val="28"/>
+                                    <w:szCs w:val="28"/>
                                   </w:rPr>
                                 </w:pPr>
                                 <w:r>
                                   <w:rPr>
-                                    <w:color w:val="FFFFFF" w:themeColor="background1"/>
+                                    <w:color w:val="156082" w:themeColor="accent1"/>
+                                    <w:sz w:val="28"/>
+                                    <w:szCs w:val="28"/>
                                   </w:rPr>
-                                  <w:t>ALEJANDRO INGLÉS MARTÍNEZ</w:t>
+                                  <w:t>Descripción breve</w:t>
                                 </w:r>
                               </w:p>
-                            </w:sdtContent>
-                          </w:sdt>
-                          <w:p>
-                            <w:pPr>
-                              <w:pStyle w:val="Sinespaciado"/>
-                              <w:spacing w:before="120"/>
-                              <w:jc w:val="center"/>
-                              <w:rPr>
-                                <w:color w:val="FFFFFF" w:themeColor="background1"/>
-                              </w:rPr>
-                            </w:pPr>
-                            <w:sdt>
-                              <w:sdtPr>
+                              <w:sdt>
+                                <w:sdtPr>
+                                  <w:rPr>
+                                    <w:color w:val="595959" w:themeColor="text1" w:themeTint="A6"/>
+                                    <w:sz w:val="20"/>
+                                    <w:szCs w:val="20"/>
+                                  </w:rPr>
+                                  <w:alias w:val="Descripción breve"/>
+                                  <w:tag w:val=""/>
+                                  <w:id w:val="1375273687"/>
+                                  <w:dataBinding w:prefixMappings="xmlns:ns0='http://schemas.microsoft.com/office/2006/coverPageProps' " w:xpath="/ns0:CoverPageProperties[1]/ns0:Abstract[1]" w:storeItemID="{55AF091B-3C7A-41E3-B477-F2FDAA23CFDA}"/>
+                                  <w:text w:multiLine="1"/>
+                                </w:sdtPr>
+                                <w:sdtContent>
+                                  <w:p>
+                                    <w:pPr>
+                                      <w:pStyle w:val="Sinespaciado"/>
+                                      <w:jc w:val="right"/>
+                                      <w:rPr>
+                                        <w:color w:val="595959" w:themeColor="text1" w:themeTint="A6"/>
+                                        <w:sz w:val="20"/>
+                                        <w:szCs w:val="20"/>
+                                      </w:rPr>
+                                    </w:pPr>
+                                    <w:r>
+                                      <w:rPr>
+                                        <w:color w:val="595959" w:themeColor="text1" w:themeTint="A6"/>
+                                        <w:sz w:val="20"/>
+                                        <w:szCs w:val="20"/>
+                                      </w:rPr>
+                                      <w:t xml:space="preserve">El documento </w:t>
+                                    </w:r>
+                                    <w:r>
+                                      <w:rPr>
+                                        <w:color w:val="595959" w:themeColor="text1" w:themeTint="A6"/>
+                                        <w:sz w:val="20"/>
+                                        <w:szCs w:val="20"/>
+                                      </w:rPr>
+                                      <w:t xml:space="preserve">cómo se implementa actualmente </w:t>
+                                    </w:r>
+                                    <w:r>
+                                      <w:rPr>
+                                        <w:color w:val="595959" w:themeColor="text1" w:themeTint="A6"/>
+                                        <w:sz w:val="20"/>
+                                        <w:szCs w:val="20"/>
+                                      </w:rPr>
+                                      <w:t>el</w:t>
+                                    </w:r>
+                                    <w:r>
+                                      <w:rPr>
+                                        <w:color w:val="595959" w:themeColor="text1" w:themeTint="A6"/>
+                                        <w:sz w:val="20"/>
+                                        <w:szCs w:val="20"/>
+                                      </w:rPr>
+                                      <w:t xml:space="preserve"> procesos de negocio</w:t>
+                                    </w:r>
+                                    <w:r>
+                                      <w:rPr>
+                                        <w:color w:val="595959" w:themeColor="text1" w:themeTint="A6"/>
+                                        <w:sz w:val="20"/>
+                                        <w:szCs w:val="20"/>
+                                      </w:rPr>
+                                      <w:t xml:space="preserve"> que sigue una organización.</w:t>
+                                    </w:r>
+                                  </w:p>
+                                </w:sdtContent>
+                              </w:sdt>
+                            </w:txbxContent>
+                          </wps:txbx>
+                          <wps:bodyPr rot="0" spcFirstLastPara="0" vertOverflow="overflow" horzOverflow="overflow" vert="horz" wrap="square" lIns="1600200" tIns="0" rIns="685800" bIns="0" numCol="1" spcCol="0" rtlCol="0" fromWordArt="0" anchor="t" anchorCtr="0" forceAA="0" compatLnSpc="1">
+                            <a:prstTxWarp prst="textNoShape">
+                              <a:avLst/>
+                            </a:prstTxWarp>
+                            <a:spAutoFit/>
+                          </wps:bodyPr>
+                        </wps:wsp>
+                      </a:graphicData>
+                    </a:graphic>
+                    <wp14:sizeRelH relativeFrom="page">
+                      <wp14:pctWidth>94100</wp14:pctWidth>
+                    </wp14:sizeRelH>
+                    <wp14:sizeRelV relativeFrom="page">
+                      <wp14:pctHeight>10000</wp14:pctHeight>
+                    </wp14:sizeRelV>
+                  </wp:anchor>
+                </w:drawing>
+              </mc:Choice>
+              <mc:Fallback>
+                <w:pict>
+                  <v:shape w14:anchorId="6F1F6B7A" id="Cuadro de texto 53" o:spid="_x0000_s1027" type="#_x0000_t202" style="position:absolute;margin-left:0;margin-top:0;width:8in;height:79.5pt;z-index:251661312;visibility:visible;mso-wrap-style:square;mso-width-percent:941;mso-height-percent:100;mso-top-percent:700;mso-wrap-distance-left:9pt;mso-wrap-distance-top:0;mso-wrap-distance-right:9pt;mso-wrap-distance-bottom:0;mso-position-horizontal:center;mso-position-horizontal-relative:page;mso-position-vertical-relative:page;mso-width-percent:941;mso-height-percent:100;mso-top-percent:700;mso-width-relative:page;mso-height-relative:page;v-text-anchor:top" o:gfxdata="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" filled="f" stroked="f" strokeweight=".5pt">
+                    <v:textbox style="mso-fit-shape-to-text:t" inset="126pt,0,54pt,0">
+                      <w:txbxContent>
+                        <w:p>
+                          <w:pPr>
+                            <w:pStyle w:val="Sinespaciado"/>
+                            <w:jc w:val="right"/>
+                            <w:rPr>
+                              <w:color w:val="156082" w:themeColor="accent1"/>
+                              <w:sz w:val="28"/>
+                              <w:szCs w:val="28"/>
+                            </w:rPr>
+                          </w:pPr>
+                          <w:r>
+                            <w:rPr>
+                              <w:color w:val="156082" w:themeColor="accent1"/>
+                              <w:sz w:val="28"/>
+                              <w:szCs w:val="28"/>
+                            </w:rPr>
+                            <w:t>Descripción breve</w:t>
+                          </w:r>
+                        </w:p>
+                        <w:sdt>
+                          <w:sdtPr>
+                            <w:rPr>
+                              <w:color w:val="595959" w:themeColor="text1" w:themeTint="A6"/>
+                              <w:sz w:val="20"/>
+                              <w:szCs w:val="20"/>
+                            </w:rPr>
+                            <w:alias w:val="Descripción breve"/>
+                            <w:tag w:val=""/>
+                            <w:id w:val="1375273687"/>
+                            <w:dataBinding w:prefixMappings="xmlns:ns0='http://schemas.microsoft.com/office/2006/coverPageProps' " w:xpath="/ns0:CoverPageProperties[1]/ns0:Abstract[1]" w:storeItemID="{55AF091B-3C7A-41E3-B477-F2FDAA23CFDA}"/>
+                            <w:text w:multiLine="1"/>
+                          </w:sdtPr>
+                          <w:sdtContent>
+                            <w:p>
+                              <w:pPr>
+                                <w:pStyle w:val="Sinespaciado"/>
+                                <w:jc w:val="right"/>
                                 <w:rPr>
-                                  <w:caps/>
-                                  <w:color w:val="FFFFFF" w:themeColor="background1"/>
+                                  <w:color w:val="595959" w:themeColor="text1" w:themeTint="A6"/>
+                                  <w:sz w:val="20"/>
+                                  <w:szCs w:val="20"/>
                                 </w:rPr>
-                                <w:alias w:val="Compañía"/>
-                                <w:tag w:val=""/>
-                                <w:id w:val="1618182777"/>
-                                <w:dataBinding w:prefixMappings="xmlns:ns0='http://schemas.openxmlformats.org/officeDocument/2006/extended-properties' " w:xpath="/ns0:Properties[1]/ns0:Company[1]" w:storeItemID="{6668398D-A668-4E3E-A5EB-62B293D839F1}"/>
-                                <w:text/>
-                              </w:sdtPr>
-                              <w:sdtContent>
-                                <w:r>
+                              </w:pPr>
+                              <w:r>
+                                <w:rPr>
+                                  <w:color w:val="595959" w:themeColor="text1" w:themeTint="A6"/>
+                                  <w:sz w:val="20"/>
+                                  <w:szCs w:val="20"/>
+                                </w:rPr>
+                                <w:t xml:space="preserve">El documento </w:t>
+                              </w:r>
+                              <w:r>
+                                <w:rPr>
+                                  <w:color w:val="595959" w:themeColor="text1" w:themeTint="A6"/>
+                                  <w:sz w:val="20"/>
+                                  <w:szCs w:val="20"/>
+                                </w:rPr>
+                                <w:t xml:space="preserve">cómo se implementa actualmente </w:t>
+                              </w:r>
+                              <w:r>
+                                <w:rPr>
+                                  <w:color w:val="595959" w:themeColor="text1" w:themeTint="A6"/>
+                                  <w:sz w:val="20"/>
+                                  <w:szCs w:val="20"/>
+                                </w:rPr>
+                                <w:t>el</w:t>
+                              </w:r>
+                              <w:r>
+                                <w:rPr>
+                                  <w:color w:val="595959" w:themeColor="text1" w:themeTint="A6"/>
+                                  <w:sz w:val="20"/>
+                                  <w:szCs w:val="20"/>
+                                </w:rPr>
+                                <w:t xml:space="preserve"> procesos de negocio</w:t>
+                              </w:r>
+                              <w:r>
+                                <w:rPr>
+                                  <w:color w:val="595959" w:themeColor="text1" w:themeTint="A6"/>
+                                  <w:sz w:val="20"/>
+                                  <w:szCs w:val="20"/>
+                                </w:rPr>
+                                <w:t xml:space="preserve"> que sigue una organización.</w:t>
+                              </w:r>
+                            </w:p>
+                          </w:sdtContent>
+                        </w:sdt>
+                      </w:txbxContent>
+                    </v:textbox>
+                    <w10:wrap type="square" anchorx="page" anchory="page"/>
+                  </v:shape>
+                </w:pict>
+              </mc:Fallback>
+            </mc:AlternateContent>
+          </w:r>
+          <w:r>
+            <w:rPr>
+              <w:noProof/>
+            </w:rPr>
+            <mc:AlternateContent>
+              <mc:Choice Requires="wps">
+                <w:drawing>
+                  <wp:anchor distT="0" distB="0" distL="114300" distR="114300" simplePos="0" relativeHeight="251659264" behindDoc="0" locked="0" layoutInCell="1" allowOverlap="1" wp14:anchorId="604B37D6" wp14:editId="40A9FE2F">
+                    <wp:simplePos x="0" y="0"/>
+                    <wp:positionH relativeFrom="page">
+                      <wp:align>center</wp:align>
+                    </wp:positionH>
+                    <mc:AlternateContent>
+                      <mc:Choice Requires="wp14">
+                        <wp:positionV relativeFrom="page">
+                          <wp14:pctPosVOffset>30000</wp14:pctPosVOffset>
+                        </wp:positionV>
+                      </mc:Choice>
+                      <mc:Fallback>
+                        <wp:positionV relativeFrom="page">
+                          <wp:posOffset>3207385</wp:posOffset>
+                        </wp:positionV>
+                      </mc:Fallback>
+                    </mc:AlternateContent>
+                    <wp:extent cx="7315200" cy="3638550"/>
+                    <wp:effectExtent l="0" t="0" r="0" b="6350"/>
+                    <wp:wrapSquare wrapText="bothSides"/>
+                    <wp:docPr id="154" name="Cuadro de texto 54"/>
+                    <wp:cNvGraphicFramePr/>
+                    <a:graphic xmlns:a="http://schemas.openxmlformats.org/drawingml/2006/main">
+                      <a:graphicData uri="http://schemas.microsoft.com/office/word/2010/wordprocessingShape">
+                        <wps:wsp>
+                          <wps:cNvSpPr txBox="1"/>
+                          <wps:spPr>
+                            <a:xfrm>
+                              <a:off x="0" y="0"/>
+                              <a:ext cx="7315200" cy="3638550"/>
+                            </a:xfrm>
+                            <a:prstGeom prst="rect">
+                              <a:avLst/>
+                            </a:prstGeom>
+                            <a:noFill/>
+                            <a:ln w="6350">
+                              <a:noFill/>
+                            </a:ln>
+                            <a:effectLst/>
+                          </wps:spPr>
+                          <wps:style>
+                            <a:lnRef idx="0">
+                              <a:schemeClr val="accent1"/>
+                            </a:lnRef>
+                            <a:fillRef idx="0">
+                              <a:schemeClr val="accent1"/>
+                            </a:fillRef>
+                            <a:effectRef idx="0">
+                              <a:schemeClr val="accent1"/>
+                            </a:effectRef>
+                            <a:fontRef idx="minor">
+                              <a:schemeClr val="dk1"/>
+                            </a:fontRef>
+                          </wps:style>
+                          <wps:txbx>
+                            <w:txbxContent>
+                              <w:p>
+                                <w:pPr>
+                                  <w:jc w:val="right"/>
                                   <w:rPr>
-                                    <w:caps/>
-                                    <w:color w:val="FFFFFF" w:themeColor="background1"/>
+                                    <w:color w:val="156082" w:themeColor="accent1"/>
+                                    <w:sz w:val="64"/>
+                                    <w:szCs w:val="64"/>
                                   </w:rPr>
-                                  <w:t>Grupo ES3</w:t>
-                                </w:r>
-                              </w:sdtContent>
-                            </w:sdt>
-                            <w:r>
-                              <w:rPr>
-                                <w:color w:val="FFFFFF" w:themeColor="background1"/>
-                              </w:rPr>
-                              <w:t>  </w:t>
-                            </w:r>
-                            <w:sdt>
-                              <w:sdtPr>
-                                <w:rPr>
-                                  <w:color w:val="FFFFFF" w:themeColor="background1"/>
-                                </w:rPr>
-                                <w:alias w:val="Dirección"/>
-                                <w:tag w:val=""/>
-                                <w:id w:val="-253358678"/>
-                                <w:dataBinding w:prefixMappings="xmlns:ns0='http://schemas.microsoft.com/office/2006/coverPageProps' " w:xpath="/ns0:CoverPageProperties[1]/ns0:CompanyAddress[1]" w:storeItemID="{55AF091B-3C7A-41E3-B477-F2FDAA23CFDA}"/>
-                                <w:text/>
-                              </w:sdtPr>
-                              <w:sdtContent>
-                                <w:r>
+                                </w:pPr>
+                                <w:sdt>
+                                  <w:sdtPr>
+                                    <w:rPr>
+                                      <w:caps/>
+                                      <w:color w:val="156082" w:themeColor="accent1"/>
+                                      <w:sz w:val="64"/>
+                                      <w:szCs w:val="64"/>
+                                    </w:rPr>
+                                    <w:alias w:val="Título"/>
+                                    <w:tag w:val=""/>
+                                    <w:id w:val="630141079"/>
+                                    <w:dataBinding w:prefixMappings="xmlns:ns0='http://purl.org/dc/elements/1.1/' xmlns:ns1='http://schemas.openxmlformats.org/package/2006/metadata/core-properties' " w:xpath="/ns1:coreProperties[1]/ns0:title[1]" w:storeItemID="{6C3C8BC8-F283-45AE-878A-BAB7291924A1}"/>
+                                    <w:text w:multiLine="1"/>
+                                  </w:sdtPr>
+                                  <w:sdtEndPr>
+                                    <w:rPr>
+                                      <w:caps w:val="0"/>
+                                    </w:rPr>
+                                  </w:sdtEndPr>
+                                  <w:sdtContent>
+                                    <w:r>
+                                      <w:rPr>
+                                        <w:caps/>
+                                        <w:color w:val="156082" w:themeColor="accent1"/>
+                                        <w:sz w:val="64"/>
+                                        <w:szCs w:val="64"/>
+                                      </w:rPr>
+                                      <w:t>Process definition document</w:t>
+                                    </w:r>
+                                  </w:sdtContent>
+                                </w:sdt>
+                              </w:p>
+                              <w:sdt>
+                                <w:sdtPr>
                                   <w:rPr>
-                                    <w:color w:val="FFFFFF" w:themeColor="background1"/>
+                                    <w:color w:val="404040" w:themeColor="text1" w:themeTint="BF"/>
+                                    <w:sz w:val="36"/>
+                                    <w:szCs w:val="36"/>
                                   </w:rPr>
-                                  <w:t>Sevilla</w:t>
-                                </w:r>
-                              </w:sdtContent>
-                            </w:sdt>
-                          </w:p>
-                        </w:txbxContent>
-                      </v:textbox>
-                    </v:rect>
-                    <v:shapetype id="_x0000_t202" coordsize="21600,21600" o:spt="202" path="m,l,21600r21600,l21600,xe">
-                      <v:stroke joinstyle="miter"/>
-                      <v:path gradientshapeok="t" o:connecttype="rect"/>
-                    </v:shapetype>
-                    <v:shape id="Cuadro de texto 196" o:spid="_x0000_s1029" type="#_x0000_t202" style="position:absolute;left:68;top:13716;width:68580;height:27227;visibility:visible;mso-wrap-style:square;v-text-anchor:middle" o:gfxdata="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" fillcolor="white [3212]" stroked="f" strokeweight=".5pt">
-                      <v:textbox inset="36pt,7.2pt,36pt,7.2pt">
-                        <w:txbxContent>
+                                  <w:alias w:val="Subtítulo"/>
+                                  <w:tag w:val=""/>
+                                  <w:id w:val="1759551507"/>
+                                  <w:dataBinding w:prefixMappings="xmlns:ns0='http://purl.org/dc/elements/1.1/' xmlns:ns1='http://schemas.openxmlformats.org/package/2006/metadata/core-properties' " w:xpath="/ns1:coreProperties[1]/ns0:subject[1]" w:storeItemID="{6C3C8BC8-F283-45AE-878A-BAB7291924A1}"/>
+                                  <w:text/>
+                                </w:sdtPr>
+                                <w:sdtContent>
+                                  <w:p>
+                                    <w:pPr>
+                                      <w:jc w:val="right"/>
+                                      <w:rPr>
+                                        <w:smallCaps/>
+                                        <w:color w:val="404040" w:themeColor="text1" w:themeTint="BF"/>
+                                        <w:sz w:val="36"/>
+                                        <w:szCs w:val="36"/>
+                                      </w:rPr>
+                                    </w:pPr>
+                                    <w:r>
+                                      <w:rPr>
+                                        <w:color w:val="404040" w:themeColor="text1" w:themeTint="BF"/>
+                                        <w:sz w:val="36"/>
+                                        <w:szCs w:val="36"/>
+                                      </w:rPr>
+                                      <w:t>AS IS PROCESS DESCRIPTION</w:t>
+                                    </w:r>
+                                  </w:p>
+                                </w:sdtContent>
+                              </w:sdt>
+                            </w:txbxContent>
+                          </wps:txbx>
+                          <wps:bodyPr rot="0" spcFirstLastPara="0" vertOverflow="overflow" horzOverflow="overflow" vert="horz" wrap="square" lIns="1600200" tIns="0" rIns="685800" bIns="0" numCol="1" spcCol="0" rtlCol="0" fromWordArt="0" anchor="b" anchorCtr="0" forceAA="0" compatLnSpc="1">
+                            <a:prstTxWarp prst="textNoShape">
+                              <a:avLst/>
+                            </a:prstTxWarp>
+                            <a:noAutofit/>
+                          </wps:bodyPr>
+                        </wps:wsp>
+                      </a:graphicData>
+                    </a:graphic>
+                    <wp14:sizeRelH relativeFrom="page">
+                      <wp14:pctWidth>94100</wp14:pctWidth>
+                    </wp14:sizeRelH>
+                    <wp14:sizeRelV relativeFrom="page">
+                      <wp14:pctHeight>36300</wp14:pctHeight>
+                    </wp14:sizeRelV>
+                  </wp:anchor>
+                </w:drawing>
+              </mc:Choice>
+              <mc:Fallback>
+                <w:pict>
+                  <v:shape w14:anchorId="604B37D6" id="Cuadro de texto 54" o:spid="_x0000_s1028" type="#_x0000_t202" style="position:absolute;margin-left:0;margin-top:0;width:8in;height:286.5pt;z-index:251659264;visibility:visible;mso-wrap-style:square;mso-width-percent:941;mso-height-percent:363;mso-top-percent:300;mso-wrap-distance-left:9pt;mso-wrap-distance-top:0;mso-wrap-distance-right:9pt;mso-wrap-distance-bottom:0;mso-position-horizontal:center;mso-position-horizontal-relative:page;mso-position-vertical-relative:page;mso-width-percent:941;mso-height-percent:363;mso-top-percent:300;mso-width-relative:page;mso-height-relative:page;v-text-anchor:bottom" o:gfxdata="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" filled="f" stroked="f" strokeweight=".5pt">
+                    <v:textbox inset="126pt,0,54pt,0">
+                      <w:txbxContent>
+                        <w:p>
+                          <w:pPr>
+                            <w:jc w:val="right"/>
+                            <w:rPr>
+                              <w:color w:val="156082" w:themeColor="accent1"/>
+                              <w:sz w:val="64"/>
+                              <w:szCs w:val="64"/>
+                            </w:rPr>
+                          </w:pPr>
                           <w:sdt>
                             <w:sdtPr>
                               <w:rPr>
-                                <w:rFonts w:asciiTheme="majorHAnsi" w:eastAsiaTheme="majorEastAsia" w:hAnsiTheme="majorHAnsi" w:cstheme="majorBidi"/>
                                 <w:caps/>
                                 <w:color w:val="156082" w:themeColor="accent1"/>
-                                <w:sz w:val="72"/>
-                                <w:szCs w:val="72"/>
+                                <w:sz w:val="64"/>
+                                <w:szCs w:val="64"/>
                               </w:rPr>
                               <w:alias w:val="Título"/>
                               <w:tag w:val=""/>
-                              <w:id w:val="-9991715"/>
+                              <w:id w:val="630141079"/>
                               <w:dataBinding w:prefixMappings="xmlns:ns0='http://purl.org/dc/elements/1.1/' xmlns:ns1='http://schemas.openxmlformats.org/package/2006/metadata/core-properties' " w:xpath="/ns1:coreProperties[1]/ns0:title[1]" w:storeItemID="{6C3C8BC8-F283-45AE-878A-BAB7291924A1}"/>
-                              <w:text/>
+                              <w:text w:multiLine="1"/>
                             </w:sdtPr>
+                            <w:sdtEndPr>
+                              <w:rPr>
+                                <w:caps w:val="0"/>
+                              </w:rPr>
+                            </w:sdtEndPr>
                             <w:sdtContent>
-                              <w:p>
-                                <w:pPr>
-                                  <w:pStyle w:val="Sinespaciado"/>
-                                  <w:jc w:val="center"/>
-                                  <w:rPr>
-                                    <w:rFonts w:asciiTheme="majorHAnsi" w:eastAsiaTheme="majorEastAsia" w:hAnsiTheme="majorHAnsi" w:cstheme="majorBidi"/>
-                                    <w:caps/>
-                                    <w:color w:val="156082" w:themeColor="accent1"/>
-                                    <w:sz w:val="72"/>
-                                    <w:szCs w:val="72"/>
-                                  </w:rPr>
-                                </w:pPr>
-                                <w:r>
-                                  <w:rPr>
-                                    <w:rFonts w:asciiTheme="majorHAnsi" w:eastAsiaTheme="majorEastAsia" w:hAnsiTheme="majorHAnsi" w:cstheme="majorBidi"/>
-                                    <w:caps/>
-                                    <w:color w:val="156082" w:themeColor="accent1"/>
-                                    <w:sz w:val="72"/>
-                                    <w:szCs w:val="72"/>
-                                  </w:rPr>
-                                  <w:t>PRUEBA  ALE</w:t>
-                                </w:r>
-                              </w:p>
+                              <w:r>
+                                <w:rPr>
+                                  <w:caps/>
+                                  <w:color w:val="156082" w:themeColor="accent1"/>
+                                  <w:sz w:val="64"/>
+                                  <w:szCs w:val="64"/>
+                                </w:rPr>
+                                <w:t>Process definition document</w:t>
+                              </w:r>
                             </w:sdtContent>
                           </w:sdt>
-                        </w:txbxContent>
-                      </v:textbox>
-                    </v:shape>
-                    <w10:wrap anchorx="page" anchory="page"/>
-                  </v:group>
+                        </w:p>
+                        <w:sdt>
+                          <w:sdtPr>
+                            <w:rPr>
+                              <w:color w:val="404040" w:themeColor="text1" w:themeTint="BF"/>
+                              <w:sz w:val="36"/>
+                              <w:szCs w:val="36"/>
+                            </w:rPr>
+                            <w:alias w:val="Subtítulo"/>
+                            <w:tag w:val=""/>
+                            <w:id w:val="1759551507"/>
+                            <w:dataBinding w:prefixMappings="xmlns:ns0='http://purl.org/dc/elements/1.1/' xmlns:ns1='http://schemas.openxmlformats.org/package/2006/metadata/core-properties' " w:xpath="/ns1:coreProperties[1]/ns0:subject[1]" w:storeItemID="{6C3C8BC8-F283-45AE-878A-BAB7291924A1}"/>
+                            <w:text/>
+                          </w:sdtPr>
+                          <w:sdtContent>
+                            <w:p>
+                              <w:pPr>
+                                <w:jc w:val="right"/>
+                                <w:rPr>
+                                  <w:smallCaps/>
+                                  <w:color w:val="404040" w:themeColor="text1" w:themeTint="BF"/>
+                                  <w:sz w:val="36"/>
+                                  <w:szCs w:val="36"/>
+                                </w:rPr>
+                              </w:pPr>
+                              <w:r>
+                                <w:rPr>
+                                  <w:color w:val="404040" w:themeColor="text1" w:themeTint="BF"/>
+                                  <w:sz w:val="36"/>
+                                  <w:szCs w:val="36"/>
+                                </w:rPr>
+                                <w:t>AS IS PROCESS DESCRIPTION</w:t>
+                              </w:r>
+                            </w:p>
+                          </w:sdtContent>
+                        </w:sdt>
+                      </w:txbxContent>
+                    </v:textbox>
+                    <w10:wrap type="square" anchorx="page" anchory="page"/>
+                  </v:shape>
                 </w:pict>
               </mc:Fallback>
             </mc:AlternateContent>
@@ -476,8 +1052,24 @@
         <w:p>
           <w:pPr>
             <w:spacing w:after="160" w:line="259" w:lineRule="auto"/>
+            <w:rPr>
+              <w:rFonts w:asciiTheme="majorHAnsi" w:eastAsiaTheme="majorEastAsia" w:hAnsiTheme="majorHAnsi" w:cstheme="majorBidi"/>
+              <w:caps/>
+              <w:color w:val="156082" w:themeColor="accent1"/>
+              <w:sz w:val="72"/>
+              <w:szCs w:val="72"/>
+              <w:lang w:val="es-ES" w:eastAsia="es-ES"/>
+            </w:rPr>
           </w:pPr>
           <w:r>
+            <w:rPr>
+              <w:rFonts w:asciiTheme="majorHAnsi" w:eastAsiaTheme="majorEastAsia" w:hAnsiTheme="majorHAnsi" w:cstheme="majorBidi"/>
+              <w:caps/>
+              <w:color w:val="156082" w:themeColor="accent1"/>
+              <w:sz w:val="72"/>
+              <w:szCs w:val="72"/>
+              <w:lang w:val="es-ES" w:eastAsia="es-ES"/>
+            </w:rPr>
             <w:br w:type="page"/>
           </w:r>
         </w:p>
@@ -1340,7 +1932,7 @@
       </w:pPr>
     </w:p>
     <w:sectPr>
-      <w:footerReference w:type="default" r:id="rId9"/>
+      <w:footerReference w:type="default" r:id="rId11"/>
       <w:pgSz w:w="11906" w:h="16838"/>
       <w:pgMar w:top="1417" w:right="1701" w:bottom="1417" w:left="1701" w:header="708" w:footer="708" w:gutter="0"/>
       <w:pgNumType w:start="0"/>
@@ -3962,11 +4554,11 @@
 <file path=customXml/item1.xml><?xml version="1.0" encoding="utf-8"?>
 <CoverPageProperties xmlns="http://schemas.microsoft.com/office/2006/coverPageProps">
   <PublishDate/>
-  <Abstract/>
+  <Abstract>El documento cómo se implementa actualmente el procesos de negocio que sigue una organización.</Abstract>
   <CompanyAddress>Sevilla</CompanyAddress>
   <CompanyPhone/>
   <CompanyFax/>
-  <CompanyEmail/>
+  <CompanyEmail>aleingmar@gmail.com</CompanyEmail>
 </CoverPageProperties>
 </file>
 

</xml_diff>

<commit_message>
[fix]: arrange details of the report
</commit_message>
<xml_diff>
--- a/apps/templates/reporting/report_template.docx
+++ b/apps/templates/reporting/report_template.docx
@@ -6,6 +6,14 @@
     <w:bookmarkStart w:id="1" w:name="_Toc97211770" w:displacedByCustomXml="next"/>
     <w:sdt>
       <w:sdtPr>
+        <w:rPr>
+          <w:rFonts w:asciiTheme="minorHAnsi" w:eastAsia="Times New Roman" w:hAnsiTheme="minorHAnsi" w:cs="Times New Roman"/>
+          <w:bCs w:val="0"/>
+          <w:color w:val="275317" w:themeColor="accent6" w:themeShade="80"/>
+          <w:sz w:val="20"/>
+          <w:szCs w:val="24"/>
+          <w:lang w:val="en-US" w:eastAsia="en-US"/>
+        </w:rPr>
         <w:id w:val="-799068345"/>
         <w:docPartObj>
           <w:docPartGallery w:val="Cover Pages"/>
@@ -24,6 +32,9 @@
       </w:sdtEndPr>
       <w:sdtContent>
         <w:p>
+          <w:pPr>
+            <w:pStyle w:val="table"/>
+          </w:pPr>
           <w:r>
             <w:rPr>
               <w:noProof/>
@@ -611,7 +622,7 @@
                                     <w:sz w:val="28"/>
                                     <w:szCs w:val="28"/>
                                   </w:rPr>
-                                  <w:t>Descripción breve</w:t>
+                                  <w:t>Short description</w:t>
                                 </w:r>
                               </w:p>
                               <w:sdt>
@@ -644,39 +655,7 @@
                                         <w:sz w:val="20"/>
                                         <w:szCs w:val="20"/>
                                       </w:rPr>
-                                      <w:t xml:space="preserve">El documento </w:t>
-                                    </w:r>
-                                    <w:r>
-                                      <w:rPr>
-                                        <w:color w:val="595959" w:themeColor="text1" w:themeTint="A6"/>
-                                        <w:sz w:val="20"/>
-                                        <w:szCs w:val="20"/>
-                                      </w:rPr>
-                                      <w:t xml:space="preserve">cómo se implementa actualmente </w:t>
-                                    </w:r>
-                                    <w:r>
-                                      <w:rPr>
-                                        <w:color w:val="595959" w:themeColor="text1" w:themeTint="A6"/>
-                                        <w:sz w:val="20"/>
-                                        <w:szCs w:val="20"/>
-                                      </w:rPr>
-                                      <w:t>el</w:t>
-                                    </w:r>
-                                    <w:r>
-                                      <w:rPr>
-                                        <w:color w:val="595959" w:themeColor="text1" w:themeTint="A6"/>
-                                        <w:sz w:val="20"/>
-                                        <w:szCs w:val="20"/>
-                                      </w:rPr>
-                                      <w:t xml:space="preserve"> procesos de negocio</w:t>
-                                    </w:r>
-                                    <w:r>
-                                      <w:rPr>
-                                        <w:color w:val="595959" w:themeColor="text1" w:themeTint="A6"/>
-                                        <w:sz w:val="20"/>
-                                        <w:szCs w:val="20"/>
-                                      </w:rPr>
-                                      <w:t xml:space="preserve"> que sigue una organización.</w:t>
+                                      <w:t>The document details how an organisation's current business process is implemented.</w:t>
                                     </w:r>
                                   </w:p>
                                 </w:sdtContent>
@@ -722,7 +701,7 @@
                               <w:sz w:val="28"/>
                               <w:szCs w:val="28"/>
                             </w:rPr>
-                            <w:t>Descripción breve</w:t>
+                            <w:t>Short description</w:t>
                           </w:r>
                         </w:p>
                         <w:sdt>
@@ -755,39 +734,7 @@
                                   <w:sz w:val="20"/>
                                   <w:szCs w:val="20"/>
                                 </w:rPr>
-                                <w:t xml:space="preserve">El documento </w:t>
-                              </w:r>
-                              <w:r>
-                                <w:rPr>
-                                  <w:color w:val="595959" w:themeColor="text1" w:themeTint="A6"/>
-                                  <w:sz w:val="20"/>
-                                  <w:szCs w:val="20"/>
-                                </w:rPr>
-                                <w:t xml:space="preserve">cómo se implementa actualmente </w:t>
-                              </w:r>
-                              <w:r>
-                                <w:rPr>
-                                  <w:color w:val="595959" w:themeColor="text1" w:themeTint="A6"/>
-                                  <w:sz w:val="20"/>
-                                  <w:szCs w:val="20"/>
-                                </w:rPr>
-                                <w:t>el</w:t>
-                              </w:r>
-                              <w:r>
-                                <w:rPr>
-                                  <w:color w:val="595959" w:themeColor="text1" w:themeTint="A6"/>
-                                  <w:sz w:val="20"/>
-                                  <w:szCs w:val="20"/>
-                                </w:rPr>
-                                <w:t xml:space="preserve"> procesos de negocio</w:t>
-                              </w:r>
-                              <w:r>
-                                <w:rPr>
-                                  <w:color w:val="595959" w:themeColor="text1" w:themeTint="A6"/>
-                                  <w:sz w:val="20"/>
-                                  <w:szCs w:val="20"/>
-                                </w:rPr>
-                                <w:t xml:space="preserve"> que sigue una organización.</w:t>
+                                <w:t>The document details how an organisation's current business process is implemented.</w:t>
                               </w:r>
                             </w:p>
                           </w:sdtContent>
@@ -1367,72 +1314,39 @@
           <w:szCs w:val="32"/>
         </w:rPr>
       </w:pPr>
-      <w:bookmarkStart w:id="9" w:name="_Toc5794691"/>
-      <w:bookmarkStart w:id="10" w:name="_Toc5794727"/>
-      <w:bookmarkStart w:id="11" w:name="_Toc5794763"/>
-      <w:bookmarkStart w:id="12" w:name="_Toc35937768"/>
-      <w:bookmarkStart w:id="13" w:name="_Toc35937844"/>
-      <w:bookmarkStart w:id="14" w:name="_Toc35944355"/>
-      <w:bookmarkStart w:id="15" w:name="_Toc35944594"/>
-      <w:bookmarkStart w:id="16" w:name="_Toc35968923"/>
-      <w:bookmarkStart w:id="17" w:name="_Toc35968954"/>
-      <w:bookmarkStart w:id="18" w:name="_Toc36649512"/>
-      <w:bookmarkStart w:id="19" w:name="_Toc36649546"/>
-      <w:bookmarkStart w:id="20" w:name="_Toc41925487"/>
-      <w:bookmarkStart w:id="21" w:name="_Toc95189256"/>
-      <w:bookmarkStart w:id="22" w:name="_Toc96436354"/>
-      <w:bookmarkStart w:id="23" w:name="_Toc97211775"/>
+    </w:p>
+    <w:p>
+      <w:pPr>
+        <w:pStyle w:val="Ttulo2"/>
+        <w:rPr>
+          <w:rFonts w:eastAsia="Arial Unicode MS"/>
+          <w:lang w:val="es-ES"/>
+        </w:rPr>
+      </w:pPr>
+      <w:bookmarkStart w:id="9" w:name="_Toc97211776"/>
+      <w:bookmarkStart w:id="10" w:name="_Toc165627642"/>
+      <w:r>
+        <w:rPr>
+          <w:lang w:val="es-ES"/>
+        </w:rPr>
+        <w:t>Process</w:t>
+      </w:r>
+      <w:r>
+        <w:rPr>
+          <w:rFonts w:eastAsia="Arial Unicode MS"/>
+          <w:lang w:val="es-ES"/>
+        </w:rPr>
+        <w:t xml:space="preserve"> Overview</w:t>
+      </w:r>
+      <w:bookmarkStart w:id="11" w:name="_Toc97211777"/>
+      <w:bookmarkStart w:id="12" w:name="_Toc165627643"/>
       <w:bookmarkEnd w:id="9"/>
       <w:bookmarkEnd w:id="10"/>
-      <w:bookmarkEnd w:id="11"/>
-      <w:bookmarkEnd w:id="12"/>
-      <w:bookmarkEnd w:id="13"/>
-      <w:bookmarkEnd w:id="14"/>
-      <w:bookmarkEnd w:id="15"/>
-      <w:bookmarkEnd w:id="16"/>
-      <w:bookmarkEnd w:id="17"/>
-      <w:bookmarkEnd w:id="18"/>
-      <w:bookmarkEnd w:id="19"/>
-      <w:bookmarkEnd w:id="20"/>
-      <w:bookmarkEnd w:id="21"/>
-      <w:bookmarkEnd w:id="22"/>
-      <w:bookmarkEnd w:id="23"/>
     </w:p>
     <w:p>
       <w:pPr>
-        <w:pStyle w:val="Ttulo2"/>
-        <w:rPr>
-          <w:rFonts w:eastAsia="Arial Unicode MS"/>
-          <w:lang w:val="es-ES"/>
-        </w:rPr>
-      </w:pPr>
-      <w:bookmarkStart w:id="24" w:name="_Toc97211776"/>
-      <w:bookmarkStart w:id="25" w:name="_Toc165627642"/>
-      <w:r>
-        <w:rPr>
-          <w:lang w:val="es-ES"/>
-        </w:rPr>
-        <w:t>Process</w:t>
-      </w:r>
-      <w:r>
-        <w:rPr>
-          <w:rFonts w:eastAsia="Arial Unicode MS"/>
-          <w:lang w:val="es-ES"/>
-        </w:rPr>
-        <w:t xml:space="preserve"> Overview</w:t>
-      </w:r>
-      <w:bookmarkEnd w:id="24"/>
-      <w:bookmarkEnd w:id="25"/>
-    </w:p>
-    <w:p>
-      <w:pPr>
-        <w:pStyle w:val="Ttulo2"/>
-        <w:rPr>
-          <w:rFonts w:eastAsia="Arial Unicode MS"/>
-          <w:lang w:val="es-ES"/>
-        </w:rPr>
-      </w:pPr>
-      <w:r>
+        <w:spacing w:after="0"/>
+        <w:textAlignment w:val="baseline"/>
         <w:rPr>
           <w:rFonts w:ascii="Arial Unicode MS" w:eastAsia="Arial Unicode MS" w:hAnsi="Arial Unicode MS" w:cs="Arial Unicode MS"/>
           <w:color w:val="7F7F7F" w:themeColor="text1" w:themeTint="80"/>
@@ -1440,8 +1354,7 @@
           <w:szCs w:val="21"/>
           <w:lang w:val="es-ES"/>
         </w:rPr>
-        <w:t>[</w:t>
-      </w:r>
+      </w:pPr>
       <w:r>
         <w:rPr>
           <w:rFonts w:ascii="Arial Unicode MS" w:eastAsia="Arial Unicode MS" w:hAnsi="Arial Unicode MS" w:cs="Arial Unicode MS"/>
@@ -1450,7 +1363,7 @@
           <w:szCs w:val="21"/>
           <w:lang w:val="es-ES"/>
         </w:rPr>
-        <w:t>TITLE</w:t>
+        <w:t>[</w:t>
       </w:r>
       <w:r>
         <w:rPr>
@@ -1460,21 +1373,9 @@
           <w:szCs w:val="21"/>
           <w:lang w:val="es-ES"/>
         </w:rPr>
-        <w:t>]</w:t>
-      </w:r>
-    </w:p>
-    <w:p>
-      <w:pPr>
-        <w:rPr>
-          <w:rFonts w:eastAsia="Arial Unicode MS"/>
-          <w:lang w:val="es-ES"/>
-        </w:rPr>
-      </w:pPr>
-    </w:p>
-    <w:p>
-      <w:pPr>
-        <w:spacing w:after="0"/>
-        <w:textAlignment w:val="baseline"/>
+        <w:t>TITLE</w:t>
+      </w:r>
+      <w:r>
         <w:rPr>
           <w:rFonts w:ascii="Arial Unicode MS" w:eastAsia="Arial Unicode MS" w:hAnsi="Arial Unicode MS" w:cs="Arial Unicode MS"/>
           <w:color w:val="7F7F7F" w:themeColor="text1" w:themeTint="80"/>
@@ -1482,8 +1383,34 @@
           <w:szCs w:val="21"/>
           <w:lang w:val="es-ES"/>
         </w:rPr>
-      </w:pPr>
-      <w:r>
+        <w:t>]</w:t>
+      </w:r>
+    </w:p>
+    <w:p>
+      <w:pPr>
+        <w:rPr>
+          <w:rFonts w:eastAsia="Arial Unicode MS"/>
+          <w:lang w:val="es-ES"/>
+        </w:rPr>
+      </w:pPr>
+    </w:p>
+    <w:p>
+      <w:pPr>
+        <w:pStyle w:val="Ttulo2"/>
+        <w:rPr>
+          <w:rFonts w:eastAsia="Arial Unicode MS"/>
+        </w:rPr>
+      </w:pPr>
+      <w:r>
+        <w:t>Applications Used</w:t>
+      </w:r>
+      <w:bookmarkEnd w:id="11"/>
+      <w:bookmarkEnd w:id="12"/>
+    </w:p>
+    <w:p>
+      <w:pPr>
+        <w:spacing w:after="0"/>
+        <w:textAlignment w:val="baseline"/>
         <w:rPr>
           <w:rFonts w:ascii="Arial Unicode MS" w:eastAsia="Arial Unicode MS" w:hAnsi="Arial Unicode MS" w:cs="Arial Unicode MS"/>
           <w:color w:val="7F7F7F" w:themeColor="text1" w:themeTint="80"/>
@@ -1491,8 +1418,7 @@
           <w:szCs w:val="21"/>
           <w:lang w:val="es-ES"/>
         </w:rPr>
-        <w:t>[</w:t>
-      </w:r>
+      </w:pPr>
       <w:r>
         <w:rPr>
           <w:rFonts w:ascii="Arial Unicode MS" w:eastAsia="Arial Unicode MS" w:hAnsi="Arial Unicode MS" w:cs="Arial Unicode MS"/>
@@ -1501,7 +1427,7 @@
           <w:szCs w:val="21"/>
           <w:lang w:val="es-ES"/>
         </w:rPr>
-        <w:t>SHORT DESCRIPTION</w:t>
+        <w:t>[</w:t>
       </w:r>
       <w:r>
         <w:rPr>
@@ -1511,50 +1437,9 @@
           <w:szCs w:val="21"/>
           <w:lang w:val="es-ES"/>
         </w:rPr>
-        <w:t>]</w:t>
-      </w:r>
-    </w:p>
-    <w:p>
-      <w:pPr>
-        <w:rPr>
-          <w:rFonts w:eastAsia="Arial Unicode MS"/>
-          <w:lang w:val="es-ES"/>
-        </w:rPr>
-      </w:pPr>
-      <w:r>
-        <w:rPr>
-          <w:rFonts w:eastAsia="Arial Unicode MS"/>
-          <w:lang w:val="es-ES"/>
-        </w:rPr>
-        <w:br/>
-      </w:r>
-    </w:p>
-    <w:p>
-      <w:pPr>
-        <w:pStyle w:val="Ttulo2"/>
-        <w:rPr>
-          <w:rFonts w:eastAsia="Arial Unicode MS"/>
-        </w:rPr>
-      </w:pPr>
-      <w:bookmarkStart w:id="26" w:name="_Toc97211777"/>
-      <w:bookmarkStart w:id="27" w:name="_Toc165627643"/>
-      <w:r>
-        <w:t>Applications Used</w:t>
-      </w:r>
-      <w:bookmarkEnd w:id="26"/>
-      <w:bookmarkEnd w:id="27"/>
-    </w:p>
-    <w:p>
-      <w:pPr>
-        <w:rPr>
-          <w:rFonts w:eastAsia="Arial Unicode MS"/>
-        </w:rPr>
-      </w:pPr>
-    </w:p>
-    <w:p>
-      <w:pPr>
-        <w:spacing w:after="0"/>
-        <w:textAlignment w:val="baseline"/>
+        <w:t>DIFERENT NAMEAPPS</w:t>
+      </w:r>
+      <w:r>
         <w:rPr>
           <w:rFonts w:ascii="Arial Unicode MS" w:eastAsia="Arial Unicode MS" w:hAnsi="Arial Unicode MS" w:cs="Arial Unicode MS"/>
           <w:color w:val="7F7F7F" w:themeColor="text1" w:themeTint="80"/>
@@ -1562,8 +1447,71 @@
           <w:szCs w:val="21"/>
           <w:lang w:val="es-ES"/>
         </w:rPr>
-      </w:pPr>
-      <w:r>
+        <w:t>]</w:t>
+      </w:r>
+    </w:p>
+    <w:p>
+      <w:pPr>
+        <w:rPr>
+          <w:rFonts w:ascii="Arial Unicode MS" w:eastAsia="Arial Unicode MS" w:hAnsi="Arial Unicode MS" w:cs="Arial Unicode MS"/>
+          <w:color w:val="7F7F7F" w:themeColor="text1" w:themeTint="80"/>
+          <w:lang w:val="es-ES"/>
+        </w:rPr>
+      </w:pPr>
+    </w:p>
+    <w:p>
+      <w:pPr>
+        <w:pStyle w:val="Ttulo2"/>
+        <w:rPr>
+          <w:rFonts w:eastAsia="Arial Unicode MS"/>
+        </w:rPr>
+      </w:pPr>
+      <w:bookmarkStart w:id="13" w:name="_Toc97211778"/>
+      <w:bookmarkStart w:id="14" w:name="_Toc165627644"/>
+      <w:r>
+        <w:rPr>
+          <w:rFonts w:eastAsia="Arial Unicode MS"/>
+        </w:rPr>
+        <w:t xml:space="preserve">AS IS </w:t>
+      </w:r>
+      <w:r>
+        <w:t>Process</w:t>
+      </w:r>
+      <w:r>
+        <w:rPr>
+          <w:rFonts w:eastAsia="Arial Unicode MS"/>
+        </w:rPr>
+        <w:t xml:space="preserve"> Map</w:t>
+      </w:r>
+      <w:bookmarkEnd w:id="13"/>
+      <w:bookmarkEnd w:id="14"/>
+    </w:p>
+    <w:p>
+      <w:pPr>
+        <w:rPr>
+          <w:rFonts w:eastAsia="Arial Unicode MS"/>
+        </w:rPr>
+      </w:pPr>
+      <w:r>
+        <w:rPr>
+          <w:rFonts w:eastAsia="Arial Unicode MS"/>
+        </w:rPr>
+        <w:t>This section contains various process maps contributing to a better understanding of how the process is performed pre-automation.</w:t>
+      </w:r>
+    </w:p>
+    <w:p>
+      <w:pPr>
+        <w:spacing w:after="0"/>
+        <w:textAlignment w:val="baseline"/>
+        <w:rPr>
+          <w:rFonts w:eastAsia="Arial Unicode MS"/>
+        </w:rPr>
+      </w:pPr>
+    </w:p>
+    <w:p>
+      <w:pPr>
+        <w:spacing w:after="0"/>
+        <w:textAlignment w:val="baseline"/>
         <w:rPr>
           <w:rFonts w:ascii="Arial Unicode MS" w:eastAsia="Arial Unicode MS" w:hAnsi="Arial Unicode MS" w:cs="Arial Unicode MS"/>
           <w:color w:val="7F7F7F" w:themeColor="text1" w:themeTint="80"/>
@@ -1571,6 +1519,15 @@
           <w:szCs w:val="21"/>
           <w:lang w:val="es-ES"/>
         </w:rPr>
+      </w:pPr>
+      <w:r>
+        <w:rPr>
+          <w:rFonts w:ascii="Arial Unicode MS" w:eastAsia="Arial Unicode MS" w:hAnsi="Arial Unicode MS" w:cs="Arial Unicode MS" w:hint="eastAsia"/>
+          <w:color w:val="7F7F7F" w:themeColor="text1" w:themeTint="80"/>
+          <w:sz w:val="21"/>
+          <w:szCs w:val="21"/>
+          <w:lang w:val="es-ES"/>
+        </w:rPr>
         <w:t>[</w:t>
       </w:r>
       <w:r>
@@ -1581,7 +1538,7 @@
           <w:szCs w:val="21"/>
           <w:lang w:val="es-ES"/>
         </w:rPr>
-        <w:t>DIFERENT NAMEAPPS</w:t>
+        <w:t>.</w:t>
       </w:r>
       <w:r>
         <w:rPr>
@@ -1591,22 +1548,33 @@
           <w:szCs w:val="21"/>
           <w:lang w:val="es-ES"/>
         </w:rPr>
+        <w:t>BPMN</w:t>
+      </w:r>
+      <w:r>
+        <w:rPr>
+          <w:rFonts w:ascii="Arial Unicode MS" w:eastAsia="Arial Unicode MS" w:hAnsi="Arial Unicode MS" w:cs="Arial Unicode MS" w:hint="eastAsia"/>
+          <w:color w:val="7F7F7F" w:themeColor="text1" w:themeTint="80"/>
+          <w:sz w:val="21"/>
+          <w:szCs w:val="21"/>
+          <w:lang w:val="es-ES"/>
+        </w:rPr>
         <w:t>]</w:t>
       </w:r>
     </w:p>
     <w:p>
       <w:pPr>
         <w:rPr>
-          <w:rFonts w:ascii="Arial Unicode MS" w:eastAsia="Arial Unicode MS" w:hAnsi="Arial Unicode MS" w:cs="Arial Unicode MS"/>
+          <w:rFonts w:eastAsia="Arial Unicode MS"/>
           <w:lang w:val="es-ES"/>
         </w:rPr>
       </w:pPr>
+      <w:bookmarkStart w:id="15" w:name="_Toc97211782"/>
+      <w:bookmarkStart w:id="16" w:name="_Toc165627648"/>
     </w:p>
     <w:p>
       <w:pPr>
         <w:rPr>
-          <w:rFonts w:ascii="Arial Unicode MS" w:eastAsia="Arial Unicode MS" w:hAnsi="Arial Unicode MS" w:cs="Arial Unicode MS"/>
-          <w:color w:val="7F7F7F" w:themeColor="text1" w:themeTint="80"/>
+          <w:rFonts w:eastAsia="Arial Unicode MS"/>
           <w:lang w:val="es-ES"/>
         </w:rPr>
       </w:pPr>
@@ -1618,43 +1586,26 @@
           <w:rFonts w:eastAsia="Arial Unicode MS"/>
         </w:rPr>
       </w:pPr>
-      <w:bookmarkStart w:id="28" w:name="_Toc97211778"/>
-      <w:bookmarkStart w:id="29" w:name="_Toc165627644"/>
       <w:r>
         <w:rPr>
           <w:rFonts w:eastAsia="Arial Unicode MS"/>
         </w:rPr>
-        <w:t xml:space="preserve">AS IS </w:t>
-      </w:r>
-      <w:r>
-        <w:t>Process</w:t>
+        <w:t xml:space="preserve">Detailed As </w:t>
+      </w:r>
+      <w:r>
+        <w:t>Is</w:t>
       </w:r>
       <w:r>
         <w:rPr>
           <w:rFonts w:eastAsia="Arial Unicode MS"/>
         </w:rPr>
-        <w:t xml:space="preserve"> Map</w:t>
-      </w:r>
-      <w:bookmarkEnd w:id="28"/>
-      <w:bookmarkEnd w:id="29"/>
+        <w:t xml:space="preserve"> Process Actions</w:t>
+      </w:r>
+      <w:bookmarkEnd w:id="15"/>
+      <w:bookmarkEnd w:id="16"/>
     </w:p>
     <w:p>
       <w:pPr>
-        <w:rPr>
-          <w:rFonts w:eastAsia="Arial Unicode MS"/>
-        </w:rPr>
-      </w:pPr>
-      <w:r>
-        <w:rPr>
-          <w:rFonts w:eastAsia="Arial Unicode MS"/>
-        </w:rPr>
-        <w:t>This section contains various process maps contributing to a better understanding of how the process is performed pre-automation.</w:t>
-      </w:r>
-    </w:p>
-    <w:p>
-      <w:pPr>
-        <w:spacing w:after="0"/>
-        <w:textAlignment w:val="baseline"/>
         <w:rPr>
           <w:rFonts w:eastAsia="Arial Unicode MS"/>
         </w:rPr>
@@ -1674,23 +1625,13 @@
       </w:pPr>
       <w:r>
         <w:rPr>
-          <w:rFonts w:ascii="Arial Unicode MS" w:eastAsia="Arial Unicode MS" w:hAnsi="Arial Unicode MS" w:cs="Arial Unicode MS" w:hint="eastAsia"/>
-          <w:color w:val="7F7F7F" w:themeColor="text1" w:themeTint="80"/>
-          <w:sz w:val="21"/>
-          <w:szCs w:val="21"/>
-          <w:lang w:val="es-ES"/>
-        </w:rPr>
-        <w:t>[</w:t>
-      </w:r>
-      <w:r>
-        <w:rPr>
           <w:rFonts w:ascii="Arial Unicode MS" w:eastAsia="Arial Unicode MS" w:hAnsi="Arial Unicode MS" w:cs="Arial Unicode MS"/>
           <w:color w:val="7F7F7F" w:themeColor="text1" w:themeTint="80"/>
           <w:sz w:val="21"/>
           <w:szCs w:val="21"/>
           <w:lang w:val="es-ES"/>
         </w:rPr>
-        <w:t>.</w:t>
+        <w:t>[</w:t>
       </w:r>
       <w:r>
         <w:rPr>
@@ -1700,67 +1641,9 @@
           <w:szCs w:val="21"/>
           <w:lang w:val="es-ES"/>
         </w:rPr>
-        <w:t>BPMN</w:t>
-      </w:r>
-      <w:r>
-        <w:rPr>
-          <w:rFonts w:ascii="Arial Unicode MS" w:eastAsia="Arial Unicode MS" w:hAnsi="Arial Unicode MS" w:cs="Arial Unicode MS" w:hint="eastAsia"/>
-          <w:color w:val="7F7F7F" w:themeColor="text1" w:themeTint="80"/>
-          <w:sz w:val="21"/>
-          <w:szCs w:val="21"/>
-          <w:lang w:val="es-ES"/>
-        </w:rPr>
-        <w:t>]</w:t>
-      </w:r>
-    </w:p>
-    <w:p>
-      <w:pPr>
-        <w:rPr>
-          <w:rFonts w:eastAsia="Arial Unicode MS"/>
-          <w:lang w:val="es-ES"/>
-        </w:rPr>
-      </w:pPr>
-      <w:bookmarkStart w:id="30" w:name="_Toc97211782"/>
-      <w:bookmarkStart w:id="31" w:name="_Toc165627648"/>
-    </w:p>
-    <w:p>
-      <w:pPr>
-        <w:rPr>
-          <w:rFonts w:eastAsia="Arial Unicode MS"/>
-          <w:lang w:val="es-ES"/>
-        </w:rPr>
-      </w:pPr>
-    </w:p>
-    <w:p>
-      <w:pPr>
-        <w:pStyle w:val="Ttulo2"/>
-        <w:rPr>
-          <w:rFonts w:eastAsia="Arial Unicode MS"/>
-        </w:rPr>
-      </w:pPr>
-      <w:r>
-        <w:rPr>
-          <w:rFonts w:eastAsia="Arial Unicode MS"/>
-        </w:rPr>
-        <w:lastRenderedPageBreak/>
-        <w:t xml:space="preserve">Detailed As </w:t>
-      </w:r>
-      <w:r>
-        <w:t>Is</w:t>
-      </w:r>
-      <w:r>
-        <w:rPr>
-          <w:rFonts w:eastAsia="Arial Unicode MS"/>
-        </w:rPr>
-        <w:t xml:space="preserve"> Process Actions</w:t>
-      </w:r>
-      <w:bookmarkEnd w:id="30"/>
-      <w:bookmarkEnd w:id="31"/>
-    </w:p>
-    <w:p>
-      <w:pPr>
-        <w:spacing w:after="0"/>
-        <w:textAlignment w:val="baseline"/>
+        <w:t>DECISION TREE</w:t>
+      </w:r>
+      <w:r>
         <w:rPr>
           <w:rFonts w:ascii="Arial Unicode MS" w:eastAsia="Arial Unicode MS" w:hAnsi="Arial Unicode MS" w:cs="Arial Unicode MS"/>
           <w:color w:val="7F7F7F" w:themeColor="text1" w:themeTint="80"/>
@@ -1768,35 +1651,6 @@
           <w:szCs w:val="21"/>
           <w:lang w:val="es-ES"/>
         </w:rPr>
-      </w:pPr>
-      <w:r>
-        <w:rPr>
-          <w:rFonts w:ascii="Arial Unicode MS" w:eastAsia="Arial Unicode MS" w:hAnsi="Arial Unicode MS" w:cs="Arial Unicode MS"/>
-          <w:color w:val="7F7F7F" w:themeColor="text1" w:themeTint="80"/>
-          <w:sz w:val="21"/>
-          <w:szCs w:val="21"/>
-          <w:lang w:val="es-ES"/>
-        </w:rPr>
-        <w:t>[</w:t>
-      </w:r>
-      <w:r>
-        <w:rPr>
-          <w:rFonts w:ascii="Arial Unicode MS" w:eastAsia="Arial Unicode MS" w:hAnsi="Arial Unicode MS" w:cs="Arial Unicode MS"/>
-          <w:color w:val="7F7F7F" w:themeColor="text1" w:themeTint="80"/>
-          <w:sz w:val="21"/>
-          <w:szCs w:val="21"/>
-          <w:lang w:val="es-ES"/>
-        </w:rPr>
-        <w:t>DECISION TREE</w:t>
-      </w:r>
-      <w:r>
-        <w:rPr>
-          <w:rFonts w:ascii="Arial Unicode MS" w:eastAsia="Arial Unicode MS" w:hAnsi="Arial Unicode MS" w:cs="Arial Unicode MS"/>
-          <w:color w:val="7F7F7F" w:themeColor="text1" w:themeTint="80"/>
-          <w:sz w:val="21"/>
-          <w:szCs w:val="21"/>
-          <w:lang w:val="es-ES"/>
-        </w:rPr>
         <w:t>]</w:t>
       </w:r>
     </w:p>
@@ -1825,8 +1679,8 @@
           <w:lang w:val="es-ES"/>
         </w:rPr>
       </w:pPr>
-      <w:bookmarkStart w:id="32" w:name="_Toc97211784"/>
-      <w:bookmarkStart w:id="33" w:name="_Toc165627650"/>
+      <w:bookmarkStart w:id="17" w:name="_Toc97211784"/>
+      <w:bookmarkStart w:id="18" w:name="_Toc165627650"/>
       <w:r>
         <w:rPr>
           <w:rFonts w:eastAsia="Arial Unicode MS"/>
@@ -1852,8 +1706,8 @@
       <w:r>
         <w:t>Description</w:t>
       </w:r>
-      <w:bookmarkEnd w:id="32"/>
-      <w:bookmarkEnd w:id="33"/>
+      <w:bookmarkEnd w:id="17"/>
+      <w:bookmarkEnd w:id="18"/>
     </w:p>
     <w:p>
       <w:pPr>
@@ -3207,7 +3061,7 @@
   <w:style w:type="paragraph" w:default="1" w:styleId="Normal">
     <w:name w:val="Normal"/>
     <w:qFormat/>
-    <w:rsid w:val="00356569"/>
+    <w:rsid w:val="00081152"/>
     <w:pPr>
       <w:spacing w:after="200" w:line="276" w:lineRule="auto"/>
     </w:pPr>
@@ -3272,7 +3126,7 @@
     <w:uiPriority w:val="9"/>
     <w:unhideWhenUsed/>
     <w:qFormat/>
-    <w:rsid w:val="00F96479"/>
+    <w:rsid w:val="008954DB"/>
     <w:pPr>
       <w:keepNext/>
       <w:keepLines/>
@@ -3282,7 +3136,7 @@
     <w:rPr>
       <w:rFonts w:eastAsiaTheme="majorEastAsia" w:cstheme="majorBidi"/>
       <w:color w:val="0F4761" w:themeColor="accent1" w:themeShade="BF"/>
-      <w:sz w:val="28"/>
+      <w:sz w:val="24"/>
       <w:szCs w:val="28"/>
     </w:rPr>
   </w:style>
@@ -3292,7 +3146,6 @@
     <w:next w:val="Normal"/>
     <w:link w:val="Ttulo4Car"/>
     <w:uiPriority w:val="9"/>
-    <w:semiHidden/>
     <w:unhideWhenUsed/>
     <w:qFormat/>
     <w:rsid w:val="00F96479"/>
@@ -3476,12 +3329,15 @@
     <w:basedOn w:val="Fuentedeprrafopredeter"/>
     <w:link w:val="Ttulo3"/>
     <w:uiPriority w:val="9"/>
-    <w:rsid w:val="00F96479"/>
+    <w:rsid w:val="008954DB"/>
     <w:rPr>
       <w:rFonts w:eastAsiaTheme="majorEastAsia" w:cstheme="majorBidi"/>
       <w:color w:val="0F4761" w:themeColor="accent1" w:themeShade="BF"/>
-      <w:sz w:val="28"/>
+      <w:kern w:val="0"/>
+      <w:sz w:val="24"/>
       <w:szCs w:val="28"/>
+      <w:lang w:val="en-US"/>
+      <w14:ligatures w14:val="none"/>
     </w:rPr>
   </w:style>
   <w:style w:type="character" w:customStyle="1" w:styleId="Ttulo4Car">
@@ -3489,7 +3345,6 @@
     <w:basedOn w:val="Fuentedeprrafopredeter"/>
     <w:link w:val="Ttulo4"/>
     <w:uiPriority w:val="9"/>
-    <w:semiHidden/>
     <w:rsid w:val="00F96479"/>
     <w:rPr>
       <w:rFonts w:eastAsiaTheme="majorEastAsia" w:cstheme="majorBidi"/>
@@ -4554,7 +4409,7 @@
 <file path=customXml/item1.xml><?xml version="1.0" encoding="utf-8"?>
 <CoverPageProperties xmlns="http://schemas.microsoft.com/office/2006/coverPageProps">
   <PublishDate/>
-  <Abstract>El documento cómo se implementa actualmente el procesos de negocio que sigue una organización.</Abstract>
+  <Abstract>The document details how an organisation's current business process is implemented.</Abstract>
   <CompanyAddress>Sevilla</CompanyAddress>
   <CompanyPhone/>
   <CompanyFax/>

</xml_diff>

<commit_message>
[fix]: improving the appearance of the report
</commit_message>
<xml_diff>
--- a/apps/templates/reporting/report_template.docx
+++ b/apps/templates/reporting/report_template.docx
@@ -3126,7 +3126,7 @@
     <w:uiPriority w:val="9"/>
     <w:unhideWhenUsed/>
     <w:qFormat/>
-    <w:rsid w:val="008954DB"/>
+    <w:rsid w:val="00765EE4"/>
     <w:pPr>
       <w:keepNext/>
       <w:keepLines/>
@@ -3135,8 +3135,9 @@
     </w:pPr>
     <w:rPr>
       <w:rFonts w:eastAsiaTheme="majorEastAsia" w:cstheme="majorBidi"/>
+      <w:b/>
       <w:color w:val="0F4761" w:themeColor="accent1" w:themeShade="BF"/>
-      <w:sz w:val="24"/>
+      <w:sz w:val="26"/>
       <w:szCs w:val="28"/>
     </w:rPr>
   </w:style>
@@ -3148,7 +3149,7 @@
     <w:uiPriority w:val="9"/>
     <w:unhideWhenUsed/>
     <w:qFormat/>
-    <w:rsid w:val="00F96479"/>
+    <w:rsid w:val="00765EE4"/>
     <w:pPr>
       <w:keepNext/>
       <w:keepLines/>
@@ -3157,9 +3158,10 @@
     </w:pPr>
     <w:rPr>
       <w:rFonts w:eastAsiaTheme="majorEastAsia" w:cstheme="majorBidi"/>
-      <w:i/>
+      <w:b/>
       <w:iCs/>
       <w:color w:val="0F4761" w:themeColor="accent1" w:themeShade="BF"/>
+      <w:sz w:val="22"/>
     </w:rPr>
   </w:style>
   <w:style w:type="paragraph" w:styleId="Ttulo5">
@@ -3171,7 +3173,7 @@
     <w:semiHidden/>
     <w:unhideWhenUsed/>
     <w:qFormat/>
-    <w:rsid w:val="00F96479"/>
+    <w:rsid w:val="00765EE4"/>
     <w:pPr>
       <w:keepNext/>
       <w:keepLines/>
@@ -3180,7 +3182,7 @@
     </w:pPr>
     <w:rPr>
       <w:rFonts w:eastAsiaTheme="majorEastAsia" w:cstheme="majorBidi"/>
-      <w:color w:val="0F4761" w:themeColor="accent1" w:themeShade="BF"/>
+      <w:color w:val="E97132" w:themeColor="accent2"/>
     </w:rPr>
   </w:style>
   <w:style w:type="paragraph" w:styleId="Ttulo6">
@@ -3329,12 +3331,13 @@
     <w:basedOn w:val="Fuentedeprrafopredeter"/>
     <w:link w:val="Ttulo3"/>
     <w:uiPriority w:val="9"/>
-    <w:rsid w:val="008954DB"/>
+    <w:rsid w:val="00765EE4"/>
     <w:rPr>
       <w:rFonts w:eastAsiaTheme="majorEastAsia" w:cstheme="majorBidi"/>
+      <w:b/>
       <w:color w:val="0F4761" w:themeColor="accent1" w:themeShade="BF"/>
       <w:kern w:val="0"/>
-      <w:sz w:val="24"/>
+      <w:sz w:val="26"/>
       <w:szCs w:val="28"/>
       <w:lang w:val="en-US"/>
       <w14:ligatures w14:val="none"/>
@@ -3345,12 +3348,16 @@
     <w:basedOn w:val="Fuentedeprrafopredeter"/>
     <w:link w:val="Ttulo4"/>
     <w:uiPriority w:val="9"/>
-    <w:rsid w:val="00F96479"/>
+    <w:rsid w:val="00765EE4"/>
     <w:rPr>
       <w:rFonts w:eastAsiaTheme="majorEastAsia" w:cstheme="majorBidi"/>
-      <w:i/>
+      <w:b/>
       <w:iCs/>
       <w:color w:val="0F4761" w:themeColor="accent1" w:themeShade="BF"/>
+      <w:kern w:val="0"/>
+      <w:szCs w:val="24"/>
+      <w:lang w:val="en-US"/>
+      <w14:ligatures w14:val="none"/>
     </w:rPr>
   </w:style>
   <w:style w:type="character" w:customStyle="1" w:styleId="Ttulo5Car">
@@ -3359,10 +3366,15 @@
     <w:link w:val="Ttulo5"/>
     <w:uiPriority w:val="9"/>
     <w:semiHidden/>
-    <w:rsid w:val="00F96479"/>
+    <w:rsid w:val="00765EE4"/>
     <w:rPr>
       <w:rFonts w:eastAsiaTheme="majorEastAsia" w:cstheme="majorBidi"/>
-      <w:color w:val="0F4761" w:themeColor="accent1" w:themeShade="BF"/>
+      <w:color w:val="E97132" w:themeColor="accent2"/>
+      <w:kern w:val="0"/>
+      <w:sz w:val="20"/>
+      <w:szCs w:val="24"/>
+      <w:lang w:val="en-US"/>
+      <w14:ligatures w14:val="none"/>
     </w:rPr>
   </w:style>
   <w:style w:type="character" w:customStyle="1" w:styleId="Ttulo6Car">

</xml_diff>

<commit_message>
[fix]: fixing a lot of various details for the tfg
</commit_message>
<xml_diff>
--- a/apps/templates/reporting/report_template.docx
+++ b/apps/templates/reporting/report_template.docx
@@ -1024,61 +1024,6 @@
     </w:sdt>
     <w:p>
       <w:pPr>
-        <w:spacing w:after="0"/>
-        <w:textAlignment w:val="baseline"/>
-        <w:rPr>
-          <w:rFonts w:ascii="Arial Unicode MS" w:eastAsia="Arial Unicode MS" w:hAnsi="Arial Unicode MS" w:cs="Arial Unicode MS"/>
-          <w:color w:val="7F7F7F" w:themeColor="text1" w:themeTint="80"/>
-          <w:sz w:val="21"/>
-          <w:szCs w:val="21"/>
-          <w:lang w:val="es-ES"/>
-        </w:rPr>
-      </w:pPr>
-      <w:r>
-        <w:rPr>
-          <w:rFonts w:ascii="Arial Unicode MS" w:eastAsia="Arial Unicode MS" w:hAnsi="Arial Unicode MS" w:cs="Arial Unicode MS"/>
-          <w:color w:val="7F7F7F" w:themeColor="text1" w:themeTint="80"/>
-          <w:sz w:val="21"/>
-          <w:szCs w:val="21"/>
-          <w:lang w:val="es-ES"/>
-        </w:rPr>
-        <w:lastRenderedPageBreak/>
-        <w:t>[</w:t>
-      </w:r>
-      <w:r>
-        <w:rPr>
-          <w:rFonts w:ascii="Arial Unicode MS" w:eastAsia="Arial Unicode MS" w:hAnsi="Arial Unicode MS" w:cs="Arial Unicode MS"/>
-          <w:color w:val="7F7F7F" w:themeColor="text1" w:themeTint="80"/>
-          <w:sz w:val="21"/>
-          <w:szCs w:val="21"/>
-          <w:lang w:val="es-ES"/>
-        </w:rPr>
-        <w:t>INDICE</w:t>
-      </w:r>
-      <w:r>
-        <w:rPr>
-          <w:rFonts w:ascii="Arial Unicode MS" w:eastAsia="Arial Unicode MS" w:hAnsi="Arial Unicode MS" w:cs="Arial Unicode MS"/>
-          <w:color w:val="7F7F7F" w:themeColor="text1" w:themeTint="80"/>
-          <w:sz w:val="21"/>
-          <w:szCs w:val="21"/>
-          <w:lang w:val="es-ES"/>
-        </w:rPr>
-        <w:t>]</w:t>
-      </w:r>
-    </w:p>
-    <w:p>
-      <w:pPr>
-        <w:spacing w:after="160" w:line="259" w:lineRule="auto"/>
-      </w:pPr>
-    </w:p>
-    <w:p/>
-    <w:p>
-      <w:r>
-        <w:br w:type="page"/>
-      </w:r>
-    </w:p>
-    <w:p>
-      <w:pPr>
         <w:pStyle w:val="Ttulo1"/>
         <w:numPr>
           <w:ilvl w:val="0"/>

</xml_diff>

<commit_message>
chore: Update report template
</commit_message>
<xml_diff>
--- a/apps/templates/reporting/report_template.docx
+++ b/apps/templates/reporting/report_template.docx
@@ -376,13 +376,14 @@
                                   <w:alias w:val="Autor"/>
                                   <w:tag w:val=""/>
                                   <w:id w:val="789243997"/>
+                                  <w:showingPlcHdr/>
                                   <w:dataBinding w:prefixMappings="xmlns:ns0='http://purl.org/dc/elements/1.1/' xmlns:ns1='http://schemas.openxmlformats.org/package/2006/metadata/core-properties' " w:xpath="/ns1:coreProperties[1]/ns0:creator[1]" w:storeItemID="{6C3C8BC8-F283-45AE-878A-BAB7291924A1}"/>
                                   <w:text/>
                                 </w:sdtPr>
                                 <w:sdtContent>
                                   <w:p>
                                     <w:pPr>
-                                      <w:pStyle w:val="Sinespaciado"/>
+                                      <w:pStyle w:val="NoSpacing"/>
                                       <w:jc w:val="right"/>
                                       <w:rPr>
                                         <w:color w:val="595959" w:themeColor="text1" w:themeTint="A6"/>
@@ -396,14 +397,14 @@
                                         <w:sz w:val="28"/>
                                         <w:szCs w:val="28"/>
                                       </w:rPr>
-                                      <w:t>ALEJANDRO INGLÉS MARTÍNEZ</w:t>
+                                      <w:t xml:space="preserve">     </w:t>
                                     </w:r>
                                   </w:p>
                                 </w:sdtContent>
                               </w:sdt>
                               <w:p>
                                 <w:pPr>
-                                  <w:pStyle w:val="Sinespaciado"/>
+                                  <w:pStyle w:val="NoSpacing"/>
                                   <w:jc w:val="right"/>
                                   <w:rPr>
                                     <w:color w:val="595959" w:themeColor="text1" w:themeTint="A6"/>
@@ -421,6 +422,7 @@
                                     <w:alias w:val="CorreoElectrónico"/>
                                     <w:tag w:val="CorreoElectrónico"/>
                                     <w:id w:val="942260680"/>
+                                    <w:showingPlcHdr/>
                                     <w:dataBinding w:prefixMappings="xmlns:ns0='http://schemas.microsoft.com/office/2006/coverPageProps' " w:xpath="/ns0:CoverPageProperties[1]/ns0:CompanyEmail[1]" w:storeItemID="{55AF091B-3C7A-41E3-B477-F2FDAA23CFDA}"/>
                                     <w:text/>
                                   </w:sdtPr>
@@ -431,7 +433,7 @@
                                         <w:sz w:val="18"/>
                                         <w:szCs w:val="18"/>
                                       </w:rPr>
-                                      <w:t>aleingmar@gmail.com</w:t>
+                                      <w:t xml:space="preserve">     </w:t>
                                     </w:r>
                                   </w:sdtContent>
                                 </w:sdt>
@@ -475,13 +477,14 @@
                             <w:alias w:val="Autor"/>
                             <w:tag w:val=""/>
                             <w:id w:val="789243997"/>
+                            <w:showingPlcHdr/>
                             <w:dataBinding w:prefixMappings="xmlns:ns0='http://purl.org/dc/elements/1.1/' xmlns:ns1='http://schemas.openxmlformats.org/package/2006/metadata/core-properties' " w:xpath="/ns1:coreProperties[1]/ns0:creator[1]" w:storeItemID="{6C3C8BC8-F283-45AE-878A-BAB7291924A1}"/>
                             <w:text/>
                           </w:sdtPr>
                           <w:sdtContent>
                             <w:p>
                               <w:pPr>
-                                <w:pStyle w:val="Sinespaciado"/>
+                                <w:pStyle w:val="NoSpacing"/>
                                 <w:jc w:val="right"/>
                                 <w:rPr>
                                   <w:color w:val="595959" w:themeColor="text1" w:themeTint="A6"/>
@@ -495,14 +498,14 @@
                                   <w:sz w:val="28"/>
                                   <w:szCs w:val="28"/>
                                 </w:rPr>
-                                <w:t>ALEJANDRO INGLÉS MARTÍNEZ</w:t>
+                                <w:t xml:space="preserve">     </w:t>
                               </w:r>
                             </w:p>
                           </w:sdtContent>
                         </w:sdt>
                         <w:p>
                           <w:pPr>
-                            <w:pStyle w:val="Sinespaciado"/>
+                            <w:pStyle w:val="NoSpacing"/>
                             <w:jc w:val="right"/>
                             <w:rPr>
                               <w:color w:val="595959" w:themeColor="text1" w:themeTint="A6"/>
@@ -520,6 +523,7 @@
                               <w:alias w:val="CorreoElectrónico"/>
                               <w:tag w:val="CorreoElectrónico"/>
                               <w:id w:val="942260680"/>
+                              <w:showingPlcHdr/>
                               <w:dataBinding w:prefixMappings="xmlns:ns0='http://schemas.microsoft.com/office/2006/coverPageProps' " w:xpath="/ns0:CoverPageProperties[1]/ns0:CompanyEmail[1]" w:storeItemID="{55AF091B-3C7A-41E3-B477-F2FDAA23CFDA}"/>
                               <w:text/>
                             </w:sdtPr>
@@ -530,7 +534,7 @@
                                   <w:sz w:val="18"/>
                                   <w:szCs w:val="18"/>
                                 </w:rPr>
-                                <w:t>aleingmar@gmail.com</w:t>
+                                <w:t xml:space="preserve">     </w:t>
                               </w:r>
                             </w:sdtContent>
                           </w:sdt>
@@ -608,12 +612,13 @@
                             <w:txbxContent>
                               <w:p>
                                 <w:pPr>
-                                  <w:pStyle w:val="Sinespaciado"/>
+                                  <w:pStyle w:val="NoSpacing"/>
                                   <w:jc w:val="right"/>
                                   <w:rPr>
                                     <w:color w:val="156082" w:themeColor="accent1"/>
                                     <w:sz w:val="28"/>
                                     <w:szCs w:val="28"/>
+                                    <w:lang w:val="en-GB"/>
                                   </w:rPr>
                                 </w:pPr>
                                 <w:r>
@@ -621,6 +626,7 @@
                                     <w:color w:val="156082" w:themeColor="accent1"/>
                                     <w:sz w:val="28"/>
                                     <w:szCs w:val="28"/>
+                                    <w:lang w:val="en-GB"/>
                                   </w:rPr>
                                   <w:t>Short description</w:t>
                                 </w:r>
@@ -631,6 +637,7 @@
                                     <w:color w:val="595959" w:themeColor="text1" w:themeTint="A6"/>
                                     <w:sz w:val="20"/>
                                     <w:szCs w:val="20"/>
+                                    <w:lang w:val="en-GB"/>
                                   </w:rPr>
                                   <w:alias w:val="Descripción breve"/>
                                   <w:tag w:val=""/>
@@ -641,12 +648,13 @@
                                 <w:sdtContent>
                                   <w:p>
                                     <w:pPr>
-                                      <w:pStyle w:val="Sinespaciado"/>
+                                      <w:pStyle w:val="NoSpacing"/>
                                       <w:jc w:val="right"/>
                                       <w:rPr>
                                         <w:color w:val="595959" w:themeColor="text1" w:themeTint="A6"/>
                                         <w:sz w:val="20"/>
                                         <w:szCs w:val="20"/>
+                                        <w:lang w:val="en-GB"/>
                                       </w:rPr>
                                     </w:pPr>
                                     <w:r>
@@ -654,6 +662,7 @@
                                         <w:color w:val="595959" w:themeColor="text1" w:themeTint="A6"/>
                                         <w:sz w:val="20"/>
                                         <w:szCs w:val="20"/>
+                                        <w:lang w:val="en-GB"/>
                                       </w:rPr>
                                       <w:t>The document details how an organisation's current business process is implemented.</w:t>
                                     </w:r>
@@ -687,12 +696,13 @@
                       <w:txbxContent>
                         <w:p>
                           <w:pPr>
-                            <w:pStyle w:val="Sinespaciado"/>
+                            <w:pStyle w:val="NoSpacing"/>
                             <w:jc w:val="right"/>
                             <w:rPr>
                               <w:color w:val="156082" w:themeColor="accent1"/>
                               <w:sz w:val="28"/>
                               <w:szCs w:val="28"/>
+                              <w:lang w:val="en-GB"/>
                             </w:rPr>
                           </w:pPr>
                           <w:r>
@@ -700,6 +710,7 @@
                               <w:color w:val="156082" w:themeColor="accent1"/>
                               <w:sz w:val="28"/>
                               <w:szCs w:val="28"/>
+                              <w:lang w:val="en-GB"/>
                             </w:rPr>
                             <w:t>Short description</w:t>
                           </w:r>
@@ -710,6 +721,7 @@
                               <w:color w:val="595959" w:themeColor="text1" w:themeTint="A6"/>
                               <w:sz w:val="20"/>
                               <w:szCs w:val="20"/>
+                              <w:lang w:val="en-GB"/>
                             </w:rPr>
                             <w:alias w:val="Descripción breve"/>
                             <w:tag w:val=""/>
@@ -720,12 +732,13 @@
                           <w:sdtContent>
                             <w:p>
                               <w:pPr>
-                                <w:pStyle w:val="Sinespaciado"/>
+                                <w:pStyle w:val="NoSpacing"/>
                                 <w:jc w:val="right"/>
                                 <w:rPr>
                                   <w:color w:val="595959" w:themeColor="text1" w:themeTint="A6"/>
                                   <w:sz w:val="20"/>
                                   <w:szCs w:val="20"/>
+                                  <w:lang w:val="en-GB"/>
                                 </w:rPr>
                               </w:pPr>
                               <w:r>
@@ -733,6 +746,7 @@
                                   <w:color w:val="595959" w:themeColor="text1" w:themeTint="A6"/>
                                   <w:sz w:val="20"/>
                                   <w:szCs w:val="20"/>
+                                  <w:lang w:val="en-GB"/>
                                 </w:rPr>
                                 <w:t>The document details how an organisation's current business process is implemented.</w:t>
                               </w:r>
@@ -1024,7 +1038,7 @@
     </w:sdt>
     <w:p>
       <w:pPr>
-        <w:pStyle w:val="Ttulo1"/>
+        <w:pStyle w:val="Heading1"/>
         <w:numPr>
           <w:ilvl w:val="0"/>
           <w:numId w:val="6"/>
@@ -1058,7 +1072,7 @@
     </w:p>
     <w:p>
       <w:pPr>
-        <w:pStyle w:val="Ttulo2"/>
+        <w:pStyle w:val="Heading2"/>
         <w:rPr>
           <w:rFonts w:eastAsia="Arial Unicode MS"/>
         </w:rPr>
@@ -1122,7 +1136,7 @@
     </w:p>
     <w:p>
       <w:pPr>
-        <w:pStyle w:val="Ttulo2"/>
+        <w:pStyle w:val="Heading2"/>
         <w:rPr>
           <w:rFonts w:eastAsia="Arial Unicode MS"/>
         </w:rPr>
@@ -1183,7 +1197,7 @@
     </w:p>
     <w:p>
       <w:pPr>
-        <w:pStyle w:val="Ttulo1"/>
+        <w:pStyle w:val="Heading1"/>
         <w:numPr>
           <w:ilvl w:val="0"/>
           <w:numId w:val="1"/>
@@ -1241,7 +1255,7 @@
     </w:p>
     <w:p>
       <w:pPr>
-        <w:pStyle w:val="Prrafodelista"/>
+        <w:pStyle w:val="ListParagraph"/>
         <w:keepNext/>
         <w:keepLines/>
         <w:pBdr>
@@ -1262,24 +1276,24 @@
     </w:p>
     <w:p>
       <w:pPr>
-        <w:pStyle w:val="Ttulo2"/>
+        <w:pStyle w:val="Heading2"/>
         <w:rPr>
           <w:rFonts w:eastAsia="Arial Unicode MS"/>
-          <w:lang w:val="es-ES"/>
+          <w:lang w:val="en-GB"/>
         </w:rPr>
       </w:pPr>
       <w:bookmarkStart w:id="9" w:name="_Toc97211776"/>
       <w:bookmarkStart w:id="10" w:name="_Toc165627642"/>
       <w:r>
         <w:rPr>
-          <w:lang w:val="es-ES"/>
+          <w:lang w:val="en-GB"/>
         </w:rPr>
         <w:t>Process</w:t>
       </w:r>
       <w:r>
         <w:rPr>
           <w:rFonts w:eastAsia="Arial Unicode MS"/>
-          <w:lang w:val="es-ES"/>
+          <w:lang w:val="en-GB"/>
         </w:rPr>
         <w:t xml:space="preserve"> Overview</w:t>
       </w:r>
@@ -1297,10 +1311,269 @@
           <w:color w:val="7F7F7F" w:themeColor="text1" w:themeTint="80"/>
           <w:sz w:val="21"/>
           <w:szCs w:val="21"/>
-          <w:lang w:val="es-ES"/>
-        </w:rPr>
-      </w:pPr>
-      <w:r>
+          <w:lang w:val="en-GB"/>
+        </w:rPr>
+      </w:pPr>
+      <w:r>
+        <w:rPr>
+          <w:rFonts w:ascii="Arial Unicode MS" w:eastAsia="Arial Unicode MS" w:hAnsi="Arial Unicode MS" w:cs="Arial Unicode MS"/>
+          <w:color w:val="7F7F7F" w:themeColor="text1" w:themeTint="80"/>
+          <w:sz w:val="21"/>
+          <w:szCs w:val="21"/>
+          <w:lang w:val="en-GB"/>
+        </w:rPr>
+        <w:t>[</w:t>
+      </w:r>
+      <w:r>
+        <w:rPr>
+          <w:rFonts w:ascii="Arial Unicode MS" w:eastAsia="Arial Unicode MS" w:hAnsi="Arial Unicode MS" w:cs="Arial Unicode MS"/>
+          <w:color w:val="7F7F7F" w:themeColor="text1" w:themeTint="80"/>
+          <w:sz w:val="21"/>
+          <w:szCs w:val="21"/>
+          <w:lang w:val="en-GB"/>
+        </w:rPr>
+        <w:t>TITLE</w:t>
+      </w:r>
+      <w:r>
+        <w:rPr>
+          <w:rFonts w:ascii="Arial Unicode MS" w:eastAsia="Arial Unicode MS" w:hAnsi="Arial Unicode MS" w:cs="Arial Unicode MS"/>
+          <w:color w:val="7F7F7F" w:themeColor="text1" w:themeTint="80"/>
+          <w:sz w:val="21"/>
+          <w:szCs w:val="21"/>
+          <w:lang w:val="en-GB"/>
+        </w:rPr>
+        <w:t>]</w:t>
+      </w:r>
+    </w:p>
+    <w:p>
+      <w:pPr>
+        <w:rPr>
+          <w:rFonts w:eastAsia="Arial Unicode MS"/>
+          <w:lang w:val="en-GB"/>
+        </w:rPr>
+      </w:pPr>
+    </w:p>
+    <w:p>
+      <w:pPr>
+        <w:pStyle w:val="Heading2"/>
+        <w:rPr>
+          <w:rFonts w:eastAsia="Arial Unicode MS"/>
+        </w:rPr>
+      </w:pPr>
+      <w:r>
+        <w:t>Applications Used</w:t>
+      </w:r>
+      <w:bookmarkEnd w:id="11"/>
+      <w:bookmarkEnd w:id="12"/>
+    </w:p>
+    <w:p>
+      <w:pPr>
+        <w:spacing w:after="0"/>
+        <w:textAlignment w:val="baseline"/>
+        <w:rPr>
+          <w:rFonts w:ascii="Arial Unicode MS" w:eastAsia="Arial Unicode MS" w:hAnsi="Arial Unicode MS" w:cs="Arial Unicode MS"/>
+          <w:color w:val="7F7F7F" w:themeColor="text1" w:themeTint="80"/>
+          <w:sz w:val="21"/>
+          <w:szCs w:val="21"/>
+          <w:lang w:val="en-GB"/>
+        </w:rPr>
+      </w:pPr>
+      <w:r>
+        <w:rPr>
+          <w:rFonts w:ascii="Arial Unicode MS" w:eastAsia="Arial Unicode MS" w:hAnsi="Arial Unicode MS" w:cs="Arial Unicode MS"/>
+          <w:color w:val="7F7F7F" w:themeColor="text1" w:themeTint="80"/>
+          <w:sz w:val="21"/>
+          <w:szCs w:val="21"/>
+          <w:lang w:val="en-GB"/>
+        </w:rPr>
+        <w:t>[</w:t>
+      </w:r>
+      <w:r>
+        <w:rPr>
+          <w:rFonts w:ascii="Arial Unicode MS" w:eastAsia="Arial Unicode MS" w:hAnsi="Arial Unicode MS" w:cs="Arial Unicode MS"/>
+          <w:color w:val="7F7F7F" w:themeColor="text1" w:themeTint="80"/>
+          <w:sz w:val="21"/>
+          <w:szCs w:val="21"/>
+          <w:lang w:val="en-GB"/>
+        </w:rPr>
+        <w:t>DIFERENT NAMEAPPS</w:t>
+      </w:r>
+      <w:r>
+        <w:rPr>
+          <w:rFonts w:ascii="Arial Unicode MS" w:eastAsia="Arial Unicode MS" w:hAnsi="Arial Unicode MS" w:cs="Arial Unicode MS"/>
+          <w:color w:val="7F7F7F" w:themeColor="text1" w:themeTint="80"/>
+          <w:sz w:val="21"/>
+          <w:szCs w:val="21"/>
+          <w:lang w:val="en-GB"/>
+        </w:rPr>
+        <w:t>]</w:t>
+      </w:r>
+    </w:p>
+    <w:p>
+      <w:pPr>
+        <w:rPr>
+          <w:rFonts w:ascii="Arial Unicode MS" w:eastAsia="Arial Unicode MS" w:hAnsi="Arial Unicode MS" w:cs="Arial Unicode MS"/>
+          <w:color w:val="7F7F7F" w:themeColor="text1" w:themeTint="80"/>
+          <w:lang w:val="en-GB"/>
+        </w:rPr>
+      </w:pPr>
+    </w:p>
+    <w:p>
+      <w:pPr>
+        <w:pStyle w:val="Heading2"/>
+        <w:rPr>
+          <w:rFonts w:eastAsia="Arial Unicode MS"/>
+        </w:rPr>
+      </w:pPr>
+      <w:bookmarkStart w:id="13" w:name="_Toc97211778"/>
+      <w:bookmarkStart w:id="14" w:name="_Toc165627644"/>
+      <w:r>
+        <w:rPr>
+          <w:rFonts w:eastAsia="Arial Unicode MS"/>
+        </w:rPr>
+        <w:t xml:space="preserve">AS IS </w:t>
+      </w:r>
+      <w:r>
+        <w:t>Process</w:t>
+      </w:r>
+      <w:r>
+        <w:rPr>
+          <w:rFonts w:eastAsia="Arial Unicode MS"/>
+        </w:rPr>
+        <w:t xml:space="preserve"> Map</w:t>
+      </w:r>
+      <w:bookmarkEnd w:id="13"/>
+      <w:bookmarkEnd w:id="14"/>
+    </w:p>
+    <w:p>
+      <w:pPr>
+        <w:rPr>
+          <w:rFonts w:eastAsia="Arial Unicode MS"/>
+        </w:rPr>
+      </w:pPr>
+      <w:r>
+        <w:rPr>
+          <w:rFonts w:eastAsia="Arial Unicode MS"/>
+        </w:rPr>
+        <w:t>This section contains various process maps contributing to a better understanding of how the process is performed pre-automation.</w:t>
+      </w:r>
+    </w:p>
+    <w:p>
+      <w:pPr>
+        <w:spacing w:after="0"/>
+        <w:textAlignment w:val="baseline"/>
+        <w:rPr>
+          <w:rFonts w:eastAsia="Arial Unicode MS"/>
+        </w:rPr>
+      </w:pPr>
+    </w:p>
+    <w:p>
+      <w:pPr>
+        <w:spacing w:after="0"/>
+        <w:textAlignment w:val="baseline"/>
+        <w:rPr>
+          <w:rFonts w:ascii="Arial Unicode MS" w:eastAsia="Arial Unicode MS" w:hAnsi="Arial Unicode MS" w:cs="Arial Unicode MS"/>
+          <w:color w:val="7F7F7F" w:themeColor="text1" w:themeTint="80"/>
+          <w:sz w:val="21"/>
+          <w:szCs w:val="21"/>
+          <w:lang w:val="en-GB"/>
+        </w:rPr>
+      </w:pPr>
+      <w:r>
+        <w:rPr>
+          <w:rFonts w:ascii="Arial Unicode MS" w:eastAsia="Arial Unicode MS" w:hAnsi="Arial Unicode MS" w:cs="Arial Unicode MS" w:hint="eastAsia"/>
+          <w:color w:val="7F7F7F" w:themeColor="text1" w:themeTint="80"/>
+          <w:sz w:val="21"/>
+          <w:szCs w:val="21"/>
+          <w:lang w:val="en-GB"/>
+        </w:rPr>
+        <w:t>[</w:t>
+      </w:r>
+      <w:r>
+        <w:rPr>
+          <w:rFonts w:ascii="Arial Unicode MS" w:eastAsia="Arial Unicode MS" w:hAnsi="Arial Unicode MS" w:cs="Arial Unicode MS"/>
+          <w:color w:val="7F7F7F" w:themeColor="text1" w:themeTint="80"/>
+          <w:sz w:val="21"/>
+          <w:szCs w:val="21"/>
+          <w:lang w:val="en-GB"/>
+        </w:rPr>
+        <w:t>.</w:t>
+      </w:r>
+      <w:r>
+        <w:rPr>
+          <w:rFonts w:ascii="Arial Unicode MS" w:eastAsia="Arial Unicode MS" w:hAnsi="Arial Unicode MS" w:cs="Arial Unicode MS"/>
+          <w:color w:val="7F7F7F" w:themeColor="text1" w:themeTint="80"/>
+          <w:sz w:val="21"/>
+          <w:szCs w:val="21"/>
+          <w:lang w:val="en-GB"/>
+        </w:rPr>
+        <w:t>BPMN</w:t>
+      </w:r>
+      <w:r>
+        <w:rPr>
+          <w:rFonts w:ascii="Arial Unicode MS" w:eastAsia="Arial Unicode MS" w:hAnsi="Arial Unicode MS" w:cs="Arial Unicode MS" w:hint="eastAsia"/>
+          <w:color w:val="7F7F7F" w:themeColor="text1" w:themeTint="80"/>
+          <w:sz w:val="21"/>
+          <w:szCs w:val="21"/>
+          <w:lang w:val="en-GB"/>
+        </w:rPr>
+        <w:t>]</w:t>
+      </w:r>
+    </w:p>
+    <w:p>
+      <w:pPr>
+        <w:rPr>
+          <w:rFonts w:eastAsia="Arial Unicode MS"/>
+          <w:lang w:val="en-GB"/>
+        </w:rPr>
+      </w:pPr>
+      <w:bookmarkStart w:id="15" w:name="_Toc97211782"/>
+      <w:bookmarkStart w:id="16" w:name="_Toc165627648"/>
+    </w:p>
+    <w:p>
+      <w:pPr>
+        <w:rPr>
+          <w:rFonts w:eastAsia="Arial Unicode MS"/>
+          <w:lang w:val="en-GB"/>
+        </w:rPr>
+      </w:pPr>
+    </w:p>
+    <w:p>
+      <w:pPr>
+        <w:pStyle w:val="Heading2"/>
+        <w:rPr>
+          <w:rFonts w:eastAsia="Arial Unicode MS"/>
+        </w:rPr>
+      </w:pPr>
+      <w:r>
+        <w:rPr>
+          <w:rFonts w:eastAsia="Arial Unicode MS"/>
+        </w:rPr>
+        <w:t xml:space="preserve">Detailed As </w:t>
+      </w:r>
+      <w:r>
+        <w:t>Is</w:t>
+      </w:r>
+      <w:r>
+        <w:rPr>
+          <w:rFonts w:eastAsia="Arial Unicode MS"/>
+        </w:rPr>
+        <w:t xml:space="preserve"> Process Actions</w:t>
+      </w:r>
+      <w:bookmarkEnd w:id="15"/>
+      <w:bookmarkEnd w:id="16"/>
+    </w:p>
+    <w:p>
+      <w:pPr>
+        <w:rPr>
+          <w:rFonts w:eastAsia="Arial Unicode MS"/>
+        </w:rPr>
+      </w:pPr>
+    </w:p>
+    <w:p>
+      <w:pPr>
+        <w:spacing w:after="0"/>
+        <w:textAlignment w:val="baseline"/>
         <w:rPr>
           <w:rFonts w:ascii="Arial Unicode MS" w:eastAsia="Arial Unicode MS" w:hAnsi="Arial Unicode MS" w:cs="Arial Unicode MS"/>
           <w:color w:val="7F7F7F" w:themeColor="text1" w:themeTint="80"/>
@@ -1308,8 +1581,7 @@
           <w:szCs w:val="21"/>
           <w:lang w:val="es-ES"/>
         </w:rPr>
-        <w:t>[</w:t>
-      </w:r>
+      </w:pPr>
       <w:r>
         <w:rPr>
           <w:rFonts w:ascii="Arial Unicode MS" w:eastAsia="Arial Unicode MS" w:hAnsi="Arial Unicode MS" w:cs="Arial Unicode MS"/>
@@ -1318,7 +1590,7 @@
           <w:szCs w:val="21"/>
           <w:lang w:val="es-ES"/>
         </w:rPr>
-        <w:t>TITLE</w:t>
+        <w:t>[</w:t>
       </w:r>
       <w:r>
         <w:rPr>
@@ -1328,34 +1600,9 @@
           <w:szCs w:val="21"/>
           <w:lang w:val="es-ES"/>
         </w:rPr>
-        <w:t>]</w:t>
-      </w:r>
-    </w:p>
-    <w:p>
-      <w:pPr>
-        <w:rPr>
-          <w:rFonts w:eastAsia="Arial Unicode MS"/>
-          <w:lang w:val="es-ES"/>
-        </w:rPr>
-      </w:pPr>
-    </w:p>
-    <w:p>
-      <w:pPr>
-        <w:pStyle w:val="Ttulo2"/>
-        <w:rPr>
-          <w:rFonts w:eastAsia="Arial Unicode MS"/>
-        </w:rPr>
-      </w:pPr>
-      <w:r>
-        <w:t>Applications Used</w:t>
-      </w:r>
-      <w:bookmarkEnd w:id="11"/>
-      <w:bookmarkEnd w:id="12"/>
-    </w:p>
-    <w:p>
-      <w:pPr>
-        <w:spacing w:after="0"/>
-        <w:textAlignment w:val="baseline"/>
+        <w:t>DECISION TREE</w:t>
+      </w:r>
+      <w:r>
         <w:rPr>
           <w:rFonts w:ascii="Arial Unicode MS" w:eastAsia="Arial Unicode MS" w:hAnsi="Arial Unicode MS" w:cs="Arial Unicode MS"/>
           <w:color w:val="7F7F7F" w:themeColor="text1" w:themeTint="80"/>
@@ -1363,239 +1610,6 @@
           <w:szCs w:val="21"/>
           <w:lang w:val="es-ES"/>
         </w:rPr>
-      </w:pPr>
-      <w:r>
-        <w:rPr>
-          <w:rFonts w:ascii="Arial Unicode MS" w:eastAsia="Arial Unicode MS" w:hAnsi="Arial Unicode MS" w:cs="Arial Unicode MS"/>
-          <w:color w:val="7F7F7F" w:themeColor="text1" w:themeTint="80"/>
-          <w:sz w:val="21"/>
-          <w:szCs w:val="21"/>
-          <w:lang w:val="es-ES"/>
-        </w:rPr>
-        <w:t>[</w:t>
-      </w:r>
-      <w:r>
-        <w:rPr>
-          <w:rFonts w:ascii="Arial Unicode MS" w:eastAsia="Arial Unicode MS" w:hAnsi="Arial Unicode MS" w:cs="Arial Unicode MS"/>
-          <w:color w:val="7F7F7F" w:themeColor="text1" w:themeTint="80"/>
-          <w:sz w:val="21"/>
-          <w:szCs w:val="21"/>
-          <w:lang w:val="es-ES"/>
-        </w:rPr>
-        <w:t>DIFERENT NAMEAPPS</w:t>
-      </w:r>
-      <w:r>
-        <w:rPr>
-          <w:rFonts w:ascii="Arial Unicode MS" w:eastAsia="Arial Unicode MS" w:hAnsi="Arial Unicode MS" w:cs="Arial Unicode MS"/>
-          <w:color w:val="7F7F7F" w:themeColor="text1" w:themeTint="80"/>
-          <w:sz w:val="21"/>
-          <w:szCs w:val="21"/>
-          <w:lang w:val="es-ES"/>
-        </w:rPr>
-        <w:t>]</w:t>
-      </w:r>
-    </w:p>
-    <w:p>
-      <w:pPr>
-        <w:rPr>
-          <w:rFonts w:ascii="Arial Unicode MS" w:eastAsia="Arial Unicode MS" w:hAnsi="Arial Unicode MS" w:cs="Arial Unicode MS"/>
-          <w:color w:val="7F7F7F" w:themeColor="text1" w:themeTint="80"/>
-          <w:lang w:val="es-ES"/>
-        </w:rPr>
-      </w:pPr>
-    </w:p>
-    <w:p>
-      <w:pPr>
-        <w:pStyle w:val="Ttulo2"/>
-        <w:rPr>
-          <w:rFonts w:eastAsia="Arial Unicode MS"/>
-        </w:rPr>
-      </w:pPr>
-      <w:bookmarkStart w:id="13" w:name="_Toc97211778"/>
-      <w:bookmarkStart w:id="14" w:name="_Toc165627644"/>
-      <w:r>
-        <w:rPr>
-          <w:rFonts w:eastAsia="Arial Unicode MS"/>
-        </w:rPr>
-        <w:t xml:space="preserve">AS IS </w:t>
-      </w:r>
-      <w:r>
-        <w:t>Process</w:t>
-      </w:r>
-      <w:r>
-        <w:rPr>
-          <w:rFonts w:eastAsia="Arial Unicode MS"/>
-        </w:rPr>
-        <w:t xml:space="preserve"> Map</w:t>
-      </w:r>
-      <w:bookmarkEnd w:id="13"/>
-      <w:bookmarkEnd w:id="14"/>
-    </w:p>
-    <w:p>
-      <w:pPr>
-        <w:rPr>
-          <w:rFonts w:eastAsia="Arial Unicode MS"/>
-        </w:rPr>
-      </w:pPr>
-      <w:r>
-        <w:rPr>
-          <w:rFonts w:eastAsia="Arial Unicode MS"/>
-        </w:rPr>
-        <w:t>This section contains various process maps contributing to a better understanding of how the process is performed pre-automation.</w:t>
-      </w:r>
-    </w:p>
-    <w:p>
-      <w:pPr>
-        <w:spacing w:after="0"/>
-        <w:textAlignment w:val="baseline"/>
-        <w:rPr>
-          <w:rFonts w:eastAsia="Arial Unicode MS"/>
-        </w:rPr>
-      </w:pPr>
-    </w:p>
-    <w:p>
-      <w:pPr>
-        <w:spacing w:after="0"/>
-        <w:textAlignment w:val="baseline"/>
-        <w:rPr>
-          <w:rFonts w:ascii="Arial Unicode MS" w:eastAsia="Arial Unicode MS" w:hAnsi="Arial Unicode MS" w:cs="Arial Unicode MS"/>
-          <w:color w:val="7F7F7F" w:themeColor="text1" w:themeTint="80"/>
-          <w:sz w:val="21"/>
-          <w:szCs w:val="21"/>
-          <w:lang w:val="es-ES"/>
-        </w:rPr>
-      </w:pPr>
-      <w:r>
-        <w:rPr>
-          <w:rFonts w:ascii="Arial Unicode MS" w:eastAsia="Arial Unicode MS" w:hAnsi="Arial Unicode MS" w:cs="Arial Unicode MS" w:hint="eastAsia"/>
-          <w:color w:val="7F7F7F" w:themeColor="text1" w:themeTint="80"/>
-          <w:sz w:val="21"/>
-          <w:szCs w:val="21"/>
-          <w:lang w:val="es-ES"/>
-        </w:rPr>
-        <w:t>[</w:t>
-      </w:r>
-      <w:r>
-        <w:rPr>
-          <w:rFonts w:ascii="Arial Unicode MS" w:eastAsia="Arial Unicode MS" w:hAnsi="Arial Unicode MS" w:cs="Arial Unicode MS"/>
-          <w:color w:val="7F7F7F" w:themeColor="text1" w:themeTint="80"/>
-          <w:sz w:val="21"/>
-          <w:szCs w:val="21"/>
-          <w:lang w:val="es-ES"/>
-        </w:rPr>
-        <w:t>.</w:t>
-      </w:r>
-      <w:r>
-        <w:rPr>
-          <w:rFonts w:ascii="Arial Unicode MS" w:eastAsia="Arial Unicode MS" w:hAnsi="Arial Unicode MS" w:cs="Arial Unicode MS"/>
-          <w:color w:val="7F7F7F" w:themeColor="text1" w:themeTint="80"/>
-          <w:sz w:val="21"/>
-          <w:szCs w:val="21"/>
-          <w:lang w:val="es-ES"/>
-        </w:rPr>
-        <w:t>BPMN</w:t>
-      </w:r>
-      <w:r>
-        <w:rPr>
-          <w:rFonts w:ascii="Arial Unicode MS" w:eastAsia="Arial Unicode MS" w:hAnsi="Arial Unicode MS" w:cs="Arial Unicode MS" w:hint="eastAsia"/>
-          <w:color w:val="7F7F7F" w:themeColor="text1" w:themeTint="80"/>
-          <w:sz w:val="21"/>
-          <w:szCs w:val="21"/>
-          <w:lang w:val="es-ES"/>
-        </w:rPr>
-        <w:t>]</w:t>
-      </w:r>
-    </w:p>
-    <w:p>
-      <w:pPr>
-        <w:rPr>
-          <w:rFonts w:eastAsia="Arial Unicode MS"/>
-          <w:lang w:val="es-ES"/>
-        </w:rPr>
-      </w:pPr>
-      <w:bookmarkStart w:id="15" w:name="_Toc97211782"/>
-      <w:bookmarkStart w:id="16" w:name="_Toc165627648"/>
-    </w:p>
-    <w:p>
-      <w:pPr>
-        <w:rPr>
-          <w:rFonts w:eastAsia="Arial Unicode MS"/>
-          <w:lang w:val="es-ES"/>
-        </w:rPr>
-      </w:pPr>
-    </w:p>
-    <w:p>
-      <w:pPr>
-        <w:pStyle w:val="Ttulo2"/>
-        <w:rPr>
-          <w:rFonts w:eastAsia="Arial Unicode MS"/>
-        </w:rPr>
-      </w:pPr>
-      <w:r>
-        <w:rPr>
-          <w:rFonts w:eastAsia="Arial Unicode MS"/>
-        </w:rPr>
-        <w:t xml:space="preserve">Detailed As </w:t>
-      </w:r>
-      <w:r>
-        <w:t>Is</w:t>
-      </w:r>
-      <w:r>
-        <w:rPr>
-          <w:rFonts w:eastAsia="Arial Unicode MS"/>
-        </w:rPr>
-        <w:t xml:space="preserve"> Process Actions</w:t>
-      </w:r>
-      <w:bookmarkEnd w:id="15"/>
-      <w:bookmarkEnd w:id="16"/>
-    </w:p>
-    <w:p>
-      <w:pPr>
-        <w:rPr>
-          <w:rFonts w:eastAsia="Arial Unicode MS"/>
-        </w:rPr>
-      </w:pPr>
-    </w:p>
-    <w:p>
-      <w:pPr>
-        <w:spacing w:after="0"/>
-        <w:textAlignment w:val="baseline"/>
-        <w:rPr>
-          <w:rFonts w:ascii="Arial Unicode MS" w:eastAsia="Arial Unicode MS" w:hAnsi="Arial Unicode MS" w:cs="Arial Unicode MS"/>
-          <w:color w:val="7F7F7F" w:themeColor="text1" w:themeTint="80"/>
-          <w:sz w:val="21"/>
-          <w:szCs w:val="21"/>
-          <w:lang w:val="es-ES"/>
-        </w:rPr>
-      </w:pPr>
-      <w:r>
-        <w:rPr>
-          <w:rFonts w:ascii="Arial Unicode MS" w:eastAsia="Arial Unicode MS" w:hAnsi="Arial Unicode MS" w:cs="Arial Unicode MS"/>
-          <w:color w:val="7F7F7F" w:themeColor="text1" w:themeTint="80"/>
-          <w:sz w:val="21"/>
-          <w:szCs w:val="21"/>
-          <w:lang w:val="es-ES"/>
-        </w:rPr>
-        <w:t>[</w:t>
-      </w:r>
-      <w:r>
-        <w:rPr>
-          <w:rFonts w:ascii="Arial Unicode MS" w:eastAsia="Arial Unicode MS" w:hAnsi="Arial Unicode MS" w:cs="Arial Unicode MS"/>
-          <w:color w:val="7F7F7F" w:themeColor="text1" w:themeTint="80"/>
-          <w:sz w:val="21"/>
-          <w:szCs w:val="21"/>
-          <w:lang w:val="es-ES"/>
-        </w:rPr>
-        <w:t>DECISION TREE</w:t>
-      </w:r>
-      <w:r>
-        <w:rPr>
-          <w:rFonts w:ascii="Arial Unicode MS" w:eastAsia="Arial Unicode MS" w:hAnsi="Arial Unicode MS" w:cs="Arial Unicode MS"/>
-          <w:color w:val="7F7F7F" w:themeColor="text1" w:themeTint="80"/>
-          <w:sz w:val="21"/>
-          <w:szCs w:val="21"/>
-          <w:lang w:val="es-ES"/>
-        </w:rPr>
         <w:t>]</w:t>
       </w:r>
     </w:p>
@@ -1611,7 +1625,7 @@
     </w:p>
     <w:p>
       <w:pPr>
-        <w:pStyle w:val="Prrafodelista"/>
+        <w:pStyle w:val="ListParagraph"/>
         <w:numPr>
           <w:ilvl w:val="0"/>
           <w:numId w:val="7"/>
@@ -1636,7 +1650,7 @@
     </w:p>
     <w:p>
       <w:pPr>
-        <w:pStyle w:val="Ttulo2"/>
+        <w:pStyle w:val="Heading2"/>
         <w:rPr>
           <w:rFonts w:eastAsia="Arial Unicode MS"/>
         </w:rPr>
@@ -1772,7 +1786,7 @@
 <w:ftr xmlns:wpc="http://schemas.microsoft.com/office/word/2010/wordprocessingCanvas" xmlns:cx="http://schemas.microsoft.com/office/drawing/2014/chartex" xmlns:cx1="http://schemas.microsoft.com/office/drawing/2015/9/8/chartex" xmlns:cx2="http://schemas.microsoft.com/office/drawing/2015/10/21/chartex" xmlns:cx3="http://schemas.microsoft.com/office/drawing/2016/5/9/chartex" xmlns:cx4="http://schemas.microsoft.com/office/drawing/2016/5/10/chartex" xmlns:cx5="http://schemas.microsoft.com/office/drawing/2016/5/11/chartex" xmlns:cx6="http://schemas.microsoft.com/office/drawing/2016/5/12/chartex" xmlns:cx7="http://schemas.microsoft.com/office/drawing/2016/5/13/chartex" xmlns:cx8="http://schemas.microsoft.com/office/drawing/2016/5/14/chartex" xmlns:mc="http://schemas.openxmlformats.org/markup-compatibility/2006" xmlns:aink="http://schemas.microsoft.com/office/drawing/2016/ink" xmlns:am3d="http://schemas.microsoft.com/office/drawing/2017/model3d" xmlns:o="urn:schemas-microsoft-com:office:office" xmlns:oel="http://schemas.microsoft.com/office/2019/extlst" xmlns:r="http://schemas.openxmlformats.org/officeDocument/2006/relationships" xmlns:m="http://schemas.openxmlformats.org/officeDocument/2006/math" xmlns:v="urn:schemas-microsoft-com:vml" xmlns:wp14="http://schemas.microsoft.com/office/word/2010/wordprocessingDrawing" xmlns:wp="http://schemas.openxmlformats.org/drawingml/2006/wordprocessingDrawing" xmlns:w10="urn:schemas-microsoft-com:office:word" xmlns:w="http://schemas.openxmlformats.org/wordprocessingml/2006/main" xmlns:w14="http://schemas.microsoft.com/office/word/2010/wordml" xmlns:w15="http://schemas.microsoft.com/office/word/2012/wordml" xmlns:w16cex="http://schemas.microsoft.com/office/word/2018/wordml/cex" xmlns:w16cid="http://schemas.microsoft.com/office/word/2016/wordml/cid" xmlns:w16="http://schemas.microsoft.com/office/word/2018/wordml" xmlns:w16du="http://schemas.microsoft.com/office/word/2023/wordml/word16du" xmlns:w16sdtdh="http://schemas.microsoft.com/office/word/2020/wordml/sdtdatahash" xmlns:w16se="http://schemas.microsoft.com/office/word/2015/wordml/symex" xmlns:wpg="http://schemas.microsoft.com/office/word/2010/wordprocessingGroup" xmlns:wpi="http://schemas.microsoft.com/office/word/2010/wordprocessingInk" xmlns:wne="http://schemas.microsoft.com/office/word/2006/wordml" xmlns:wps="http://schemas.microsoft.com/office/word/2010/wordprocessingShape" mc:Ignorable="w14 w15 w16se w16cid w16 w16cex w16sdtdh w16du wp14">
   <w:p>
     <w:pPr>
-      <w:pStyle w:val="Piedepgina"/>
+      <w:pStyle w:val="Footer"/>
       <w:jc w:val="center"/>
       <w:rPr>
         <w:color w:val="156082" w:themeColor="accent1"/>
@@ -1857,7 +1871,7 @@
   </w:p>
   <w:p>
     <w:pPr>
-      <w:pStyle w:val="Piedepgina"/>
+      <w:pStyle w:val="Footer"/>
     </w:pPr>
   </w:p>
 </w:ftr>
@@ -3020,11 +3034,11 @@
       <w14:ligatures w14:val="none"/>
     </w:rPr>
   </w:style>
-  <w:style w:type="paragraph" w:styleId="Ttulo1">
+  <w:style w:type="paragraph" w:styleId="Heading1">
     <w:name w:val="heading 1"/>
     <w:basedOn w:val="Normal"/>
     <w:next w:val="Normal"/>
-    <w:link w:val="Ttulo1Car"/>
+    <w:link w:val="Heading1Char"/>
     <w:uiPriority w:val="9"/>
     <w:qFormat/>
     <w:rsid w:val="00F96479"/>
@@ -3041,11 +3055,11 @@
       <w:szCs w:val="40"/>
     </w:rPr>
   </w:style>
-  <w:style w:type="paragraph" w:styleId="Ttulo2">
+  <w:style w:type="paragraph" w:styleId="Heading2">
     <w:name w:val="heading 2"/>
     <w:basedOn w:val="Normal"/>
     <w:next w:val="Normal"/>
-    <w:link w:val="Ttulo2Car"/>
+    <w:link w:val="Heading2Char"/>
     <w:uiPriority w:val="9"/>
     <w:unhideWhenUsed/>
     <w:qFormat/>
@@ -3063,11 +3077,11 @@
       <w:szCs w:val="32"/>
     </w:rPr>
   </w:style>
-  <w:style w:type="paragraph" w:styleId="Ttulo3">
+  <w:style w:type="paragraph" w:styleId="Heading3">
     <w:name w:val="heading 3"/>
     <w:basedOn w:val="Normal"/>
     <w:next w:val="Normal"/>
-    <w:link w:val="Ttulo3Car"/>
+    <w:link w:val="Heading3Char"/>
     <w:uiPriority w:val="9"/>
     <w:unhideWhenUsed/>
     <w:qFormat/>
@@ -3086,11 +3100,11 @@
       <w:szCs w:val="28"/>
     </w:rPr>
   </w:style>
-  <w:style w:type="paragraph" w:styleId="Ttulo4">
+  <w:style w:type="paragraph" w:styleId="Heading4">
     <w:name w:val="heading 4"/>
     <w:basedOn w:val="Normal"/>
     <w:next w:val="Normal"/>
-    <w:link w:val="Ttulo4Car"/>
+    <w:link w:val="Heading4Char"/>
     <w:uiPriority w:val="9"/>
     <w:unhideWhenUsed/>
     <w:qFormat/>
@@ -3109,11 +3123,11 @@
       <w:sz w:val="22"/>
     </w:rPr>
   </w:style>
-  <w:style w:type="paragraph" w:styleId="Ttulo5">
+  <w:style w:type="paragraph" w:styleId="Heading5">
     <w:name w:val="heading 5"/>
     <w:basedOn w:val="Normal"/>
     <w:next w:val="Normal"/>
-    <w:link w:val="Ttulo5Car"/>
+    <w:link w:val="Heading5Char"/>
     <w:uiPriority w:val="9"/>
     <w:semiHidden/>
     <w:unhideWhenUsed/>
@@ -3130,11 +3144,11 @@
       <w:color w:val="E97132" w:themeColor="accent2"/>
     </w:rPr>
   </w:style>
-  <w:style w:type="paragraph" w:styleId="Ttulo6">
+  <w:style w:type="paragraph" w:styleId="Heading6">
     <w:name w:val="heading 6"/>
     <w:basedOn w:val="Normal"/>
     <w:next w:val="Normal"/>
-    <w:link w:val="Ttulo6Car"/>
+    <w:link w:val="Heading6Char"/>
     <w:uiPriority w:val="9"/>
     <w:semiHidden/>
     <w:unhideWhenUsed/>
@@ -3153,11 +3167,11 @@
       <w:color w:val="595959" w:themeColor="text1" w:themeTint="A6"/>
     </w:rPr>
   </w:style>
-  <w:style w:type="paragraph" w:styleId="Ttulo7">
+  <w:style w:type="paragraph" w:styleId="Heading7">
     <w:name w:val="heading 7"/>
     <w:basedOn w:val="Normal"/>
     <w:next w:val="Normal"/>
-    <w:link w:val="Ttulo7Car"/>
+    <w:link w:val="Heading7Char"/>
     <w:uiPriority w:val="9"/>
     <w:semiHidden/>
     <w:unhideWhenUsed/>
@@ -3174,11 +3188,11 @@
       <w:color w:val="595959" w:themeColor="text1" w:themeTint="A6"/>
     </w:rPr>
   </w:style>
-  <w:style w:type="paragraph" w:styleId="Ttulo8">
+  <w:style w:type="paragraph" w:styleId="Heading8">
     <w:name w:val="heading 8"/>
     <w:basedOn w:val="Normal"/>
     <w:next w:val="Normal"/>
-    <w:link w:val="Ttulo8Car"/>
+    <w:link w:val="Heading8Char"/>
     <w:uiPriority w:val="9"/>
     <w:semiHidden/>
     <w:unhideWhenUsed/>
@@ -3197,11 +3211,11 @@
       <w:color w:val="272727" w:themeColor="text1" w:themeTint="D8"/>
     </w:rPr>
   </w:style>
-  <w:style w:type="paragraph" w:styleId="Ttulo9">
+  <w:style w:type="paragraph" w:styleId="Heading9">
     <w:name w:val="heading 9"/>
     <w:basedOn w:val="Normal"/>
     <w:next w:val="Normal"/>
-    <w:link w:val="Ttulo9Car"/>
+    <w:link w:val="Heading9Char"/>
     <w:uiPriority w:val="9"/>
     <w:semiHidden/>
     <w:unhideWhenUsed/>
@@ -3218,13 +3232,13 @@
       <w:color w:val="272727" w:themeColor="text1" w:themeTint="D8"/>
     </w:rPr>
   </w:style>
-  <w:style w:type="character" w:default="1" w:styleId="Fuentedeprrafopredeter">
+  <w:style w:type="character" w:default="1" w:styleId="DefaultParagraphFont">
     <w:name w:val="Default Paragraph Font"/>
     <w:uiPriority w:val="1"/>
     <w:semiHidden/>
     <w:unhideWhenUsed/>
   </w:style>
-  <w:style w:type="table" w:default="1" w:styleId="Tablanormal">
+  <w:style w:type="table" w:default="1" w:styleId="TableNormal">
     <w:name w:val="Normal Table"/>
     <w:uiPriority w:val="99"/>
     <w:semiHidden/>
@@ -3239,16 +3253,16 @@
       </w:tblCellMar>
     </w:tblPr>
   </w:style>
-  <w:style w:type="numbering" w:default="1" w:styleId="Sinlista">
+  <w:style w:type="numbering" w:default="1" w:styleId="NoList">
     <w:name w:val="No List"/>
     <w:uiPriority w:val="99"/>
     <w:semiHidden/>
     <w:unhideWhenUsed/>
   </w:style>
-  <w:style w:type="character" w:customStyle="1" w:styleId="Ttulo1Car">
-    <w:name w:val="Título 1 Car"/>
-    <w:basedOn w:val="Fuentedeprrafopredeter"/>
-    <w:link w:val="Ttulo1"/>
+  <w:style w:type="character" w:customStyle="1" w:styleId="Heading1Char">
+    <w:name w:val="Heading 1 Char"/>
+    <w:basedOn w:val="DefaultParagraphFont"/>
+    <w:link w:val="Heading1"/>
     <w:uiPriority w:val="9"/>
     <w:rsid w:val="00F96479"/>
     <w:rPr>
@@ -3258,10 +3272,10 @@
       <w:szCs w:val="40"/>
     </w:rPr>
   </w:style>
-  <w:style w:type="character" w:customStyle="1" w:styleId="Ttulo2Car">
-    <w:name w:val="Título 2 Car"/>
-    <w:basedOn w:val="Fuentedeprrafopredeter"/>
-    <w:link w:val="Ttulo2"/>
+  <w:style w:type="character" w:customStyle="1" w:styleId="Heading2Char">
+    <w:name w:val="Heading 2 Char"/>
+    <w:basedOn w:val="DefaultParagraphFont"/>
+    <w:link w:val="Heading2"/>
     <w:uiPriority w:val="9"/>
     <w:rsid w:val="00F96479"/>
     <w:rPr>
@@ -3271,10 +3285,10 @@
       <w:szCs w:val="32"/>
     </w:rPr>
   </w:style>
-  <w:style w:type="character" w:customStyle="1" w:styleId="Ttulo3Car">
-    <w:name w:val="Título 3 Car"/>
-    <w:basedOn w:val="Fuentedeprrafopredeter"/>
-    <w:link w:val="Ttulo3"/>
+  <w:style w:type="character" w:customStyle="1" w:styleId="Heading3Char">
+    <w:name w:val="Heading 3 Char"/>
+    <w:basedOn w:val="DefaultParagraphFont"/>
+    <w:link w:val="Heading3"/>
     <w:uiPriority w:val="9"/>
     <w:rsid w:val="00765EE4"/>
     <w:rPr>
@@ -3288,10 +3302,10 @@
       <w14:ligatures w14:val="none"/>
     </w:rPr>
   </w:style>
-  <w:style w:type="character" w:customStyle="1" w:styleId="Ttulo4Car">
-    <w:name w:val="Título 4 Car"/>
-    <w:basedOn w:val="Fuentedeprrafopredeter"/>
-    <w:link w:val="Ttulo4"/>
+  <w:style w:type="character" w:customStyle="1" w:styleId="Heading4Char">
+    <w:name w:val="Heading 4 Char"/>
+    <w:basedOn w:val="DefaultParagraphFont"/>
+    <w:link w:val="Heading4"/>
     <w:uiPriority w:val="9"/>
     <w:rsid w:val="00765EE4"/>
     <w:rPr>
@@ -3305,10 +3319,10 @@
       <w14:ligatures w14:val="none"/>
     </w:rPr>
   </w:style>
-  <w:style w:type="character" w:customStyle="1" w:styleId="Ttulo5Car">
-    <w:name w:val="Título 5 Car"/>
-    <w:basedOn w:val="Fuentedeprrafopredeter"/>
-    <w:link w:val="Ttulo5"/>
+  <w:style w:type="character" w:customStyle="1" w:styleId="Heading5Char">
+    <w:name w:val="Heading 5 Char"/>
+    <w:basedOn w:val="DefaultParagraphFont"/>
+    <w:link w:val="Heading5"/>
     <w:uiPriority w:val="9"/>
     <w:semiHidden/>
     <w:rsid w:val="00765EE4"/>
@@ -3322,10 +3336,10 @@
       <w14:ligatures w14:val="none"/>
     </w:rPr>
   </w:style>
-  <w:style w:type="character" w:customStyle="1" w:styleId="Ttulo6Car">
-    <w:name w:val="Título 6 Car"/>
-    <w:basedOn w:val="Fuentedeprrafopredeter"/>
-    <w:link w:val="Ttulo6"/>
+  <w:style w:type="character" w:customStyle="1" w:styleId="Heading6Char">
+    <w:name w:val="Heading 6 Char"/>
+    <w:basedOn w:val="DefaultParagraphFont"/>
+    <w:link w:val="Heading6"/>
     <w:uiPriority w:val="9"/>
     <w:semiHidden/>
     <w:rsid w:val="00F96479"/>
@@ -3336,10 +3350,10 @@
       <w:color w:val="595959" w:themeColor="text1" w:themeTint="A6"/>
     </w:rPr>
   </w:style>
-  <w:style w:type="character" w:customStyle="1" w:styleId="Ttulo7Car">
-    <w:name w:val="Título 7 Car"/>
-    <w:basedOn w:val="Fuentedeprrafopredeter"/>
-    <w:link w:val="Ttulo7"/>
+  <w:style w:type="character" w:customStyle="1" w:styleId="Heading7Char">
+    <w:name w:val="Heading 7 Char"/>
+    <w:basedOn w:val="DefaultParagraphFont"/>
+    <w:link w:val="Heading7"/>
     <w:uiPriority w:val="9"/>
     <w:semiHidden/>
     <w:rsid w:val="00F96479"/>
@@ -3348,10 +3362,10 @@
       <w:color w:val="595959" w:themeColor="text1" w:themeTint="A6"/>
     </w:rPr>
   </w:style>
-  <w:style w:type="character" w:customStyle="1" w:styleId="Ttulo8Car">
-    <w:name w:val="Título 8 Car"/>
-    <w:basedOn w:val="Fuentedeprrafopredeter"/>
-    <w:link w:val="Ttulo8"/>
+  <w:style w:type="character" w:customStyle="1" w:styleId="Heading8Char">
+    <w:name w:val="Heading 8 Char"/>
+    <w:basedOn w:val="DefaultParagraphFont"/>
+    <w:link w:val="Heading8"/>
     <w:uiPriority w:val="9"/>
     <w:semiHidden/>
     <w:rsid w:val="00F96479"/>
@@ -3362,10 +3376,10 @@
       <w:color w:val="272727" w:themeColor="text1" w:themeTint="D8"/>
     </w:rPr>
   </w:style>
-  <w:style w:type="character" w:customStyle="1" w:styleId="Ttulo9Car">
-    <w:name w:val="Título 9 Car"/>
-    <w:basedOn w:val="Fuentedeprrafopredeter"/>
-    <w:link w:val="Ttulo9"/>
+  <w:style w:type="character" w:customStyle="1" w:styleId="Heading9Char">
+    <w:name w:val="Heading 9 Char"/>
+    <w:basedOn w:val="DefaultParagraphFont"/>
+    <w:link w:val="Heading9"/>
     <w:uiPriority w:val="9"/>
     <w:semiHidden/>
     <w:rsid w:val="00F96479"/>
@@ -3374,11 +3388,11 @@
       <w:color w:val="272727" w:themeColor="text1" w:themeTint="D8"/>
     </w:rPr>
   </w:style>
-  <w:style w:type="paragraph" w:styleId="Ttulo">
+  <w:style w:type="paragraph" w:styleId="Title">
     <w:name w:val="Title"/>
     <w:basedOn w:val="Normal"/>
     <w:next w:val="Normal"/>
-    <w:link w:val="TtuloCar"/>
+    <w:link w:val="TitleChar"/>
     <w:uiPriority w:val="10"/>
     <w:qFormat/>
     <w:rsid w:val="00F96479"/>
@@ -3394,10 +3408,10 @@
       <w:szCs w:val="56"/>
     </w:rPr>
   </w:style>
-  <w:style w:type="character" w:customStyle="1" w:styleId="TtuloCar">
-    <w:name w:val="Título Car"/>
-    <w:basedOn w:val="Fuentedeprrafopredeter"/>
-    <w:link w:val="Ttulo"/>
+  <w:style w:type="character" w:customStyle="1" w:styleId="TitleChar">
+    <w:name w:val="Title Char"/>
+    <w:basedOn w:val="DefaultParagraphFont"/>
+    <w:link w:val="Title"/>
     <w:uiPriority w:val="10"/>
     <w:rsid w:val="00F96479"/>
     <w:rPr>
@@ -3408,11 +3422,11 @@
       <w:szCs w:val="56"/>
     </w:rPr>
   </w:style>
-  <w:style w:type="paragraph" w:styleId="Subttulo">
+  <w:style w:type="paragraph" w:styleId="Subtitle">
     <w:name w:val="Subtitle"/>
     <w:basedOn w:val="Normal"/>
     <w:next w:val="Normal"/>
-    <w:link w:val="SubttuloCar"/>
+    <w:link w:val="SubtitleChar"/>
     <w:uiPriority w:val="11"/>
     <w:qFormat/>
     <w:rsid w:val="00F96479"/>
@@ -3429,10 +3443,10 @@
       <w:szCs w:val="28"/>
     </w:rPr>
   </w:style>
-  <w:style w:type="character" w:customStyle="1" w:styleId="SubttuloCar">
-    <w:name w:val="Subtítulo Car"/>
-    <w:basedOn w:val="Fuentedeprrafopredeter"/>
-    <w:link w:val="Subttulo"/>
+  <w:style w:type="character" w:customStyle="1" w:styleId="SubtitleChar">
+    <w:name w:val="Subtitle Char"/>
+    <w:basedOn w:val="DefaultParagraphFont"/>
+    <w:link w:val="Subtitle"/>
     <w:uiPriority w:val="11"/>
     <w:rsid w:val="00F96479"/>
     <w:rPr>
@@ -3443,11 +3457,11 @@
       <w:szCs w:val="28"/>
     </w:rPr>
   </w:style>
-  <w:style w:type="paragraph" w:styleId="Cita">
+  <w:style w:type="paragraph" w:styleId="Quote">
     <w:name w:val="Quote"/>
     <w:basedOn w:val="Normal"/>
     <w:next w:val="Normal"/>
-    <w:link w:val="CitaCar"/>
+    <w:link w:val="QuoteChar"/>
     <w:uiPriority w:val="29"/>
     <w:qFormat/>
     <w:rsid w:val="00F96479"/>
@@ -3461,10 +3475,10 @@
       <w:color w:val="404040" w:themeColor="text1" w:themeTint="BF"/>
     </w:rPr>
   </w:style>
-  <w:style w:type="character" w:customStyle="1" w:styleId="CitaCar">
-    <w:name w:val="Cita Car"/>
-    <w:basedOn w:val="Fuentedeprrafopredeter"/>
-    <w:link w:val="Cita"/>
+  <w:style w:type="character" w:customStyle="1" w:styleId="QuoteChar">
+    <w:name w:val="Quote Char"/>
+    <w:basedOn w:val="DefaultParagraphFont"/>
+    <w:link w:val="Quote"/>
     <w:uiPriority w:val="29"/>
     <w:rsid w:val="00F96479"/>
     <w:rPr>
@@ -3473,7 +3487,7 @@
       <w:color w:val="404040" w:themeColor="text1" w:themeTint="BF"/>
     </w:rPr>
   </w:style>
-  <w:style w:type="paragraph" w:styleId="Prrafodelista">
+  <w:style w:type="paragraph" w:styleId="ListParagraph">
     <w:name w:val="List Paragraph"/>
     <w:basedOn w:val="Normal"/>
     <w:uiPriority w:val="34"/>
@@ -3484,9 +3498,9 @@
       <w:contextualSpacing/>
     </w:pPr>
   </w:style>
-  <w:style w:type="character" w:styleId="nfasisintenso">
+  <w:style w:type="character" w:styleId="IntenseEmphasis">
     <w:name w:val="Intense Emphasis"/>
-    <w:basedOn w:val="Fuentedeprrafopredeter"/>
+    <w:basedOn w:val="DefaultParagraphFont"/>
     <w:uiPriority w:val="21"/>
     <w:qFormat/>
     <w:rsid w:val="00F96479"/>
@@ -3496,11 +3510,11 @@
       <w:color w:val="0F4761" w:themeColor="accent1" w:themeShade="BF"/>
     </w:rPr>
   </w:style>
-  <w:style w:type="paragraph" w:styleId="Citadestacada">
+  <w:style w:type="paragraph" w:styleId="IntenseQuote">
     <w:name w:val="Intense Quote"/>
     <w:basedOn w:val="Normal"/>
     <w:next w:val="Normal"/>
-    <w:link w:val="CitadestacadaCar"/>
+    <w:link w:val="IntenseQuoteChar"/>
     <w:uiPriority w:val="30"/>
     <w:qFormat/>
     <w:rsid w:val="00F96479"/>
@@ -3519,10 +3533,10 @@
       <w:color w:val="0F4761" w:themeColor="accent1" w:themeShade="BF"/>
     </w:rPr>
   </w:style>
-  <w:style w:type="character" w:customStyle="1" w:styleId="CitadestacadaCar">
-    <w:name w:val="Cita destacada Car"/>
-    <w:basedOn w:val="Fuentedeprrafopredeter"/>
-    <w:link w:val="Citadestacada"/>
+  <w:style w:type="character" w:customStyle="1" w:styleId="IntenseQuoteChar">
+    <w:name w:val="Intense Quote Char"/>
+    <w:basedOn w:val="DefaultParagraphFont"/>
+    <w:link w:val="IntenseQuote"/>
     <w:uiPriority w:val="30"/>
     <w:rsid w:val="00F96479"/>
     <w:rPr>
@@ -3531,9 +3545,9 @@
       <w:color w:val="0F4761" w:themeColor="accent1" w:themeShade="BF"/>
     </w:rPr>
   </w:style>
-  <w:style w:type="character" w:styleId="Referenciaintensa">
+  <w:style w:type="character" w:styleId="IntenseReference">
     <w:name w:val="Intense Reference"/>
-    <w:basedOn w:val="Fuentedeprrafopredeter"/>
+    <w:basedOn w:val="DefaultParagraphFont"/>
     <w:uiPriority w:val="32"/>
     <w:qFormat/>
     <w:rsid w:val="00F96479"/>
@@ -3545,10 +3559,10 @@
       <w:spacing w:val="5"/>
     </w:rPr>
   </w:style>
-  <w:style w:type="character" w:styleId="nfasissutil">
+  <w:style w:type="character" w:styleId="SubtleEmphasis">
     <w:name w:val="Subtle Emphasis"/>
     <w:aliases w:val="Detailes"/>
-    <w:basedOn w:val="Fuentedeprrafopredeter"/>
+    <w:basedOn w:val="DefaultParagraphFont"/>
     <w:uiPriority w:val="19"/>
     <w:unhideWhenUsed/>
     <w:qFormat/>
@@ -3569,9 +3583,9 @@
       <w:spacing w:before="100" w:beforeAutospacing="1" w:after="100" w:afterAutospacing="1"/>
     </w:pPr>
   </w:style>
-  <w:style w:type="table" w:styleId="Tablaconcuadrcula4-nfasis5">
+  <w:style w:type="table" w:styleId="GridTable4-Accent5">
     <w:name w:val="Grid Table 4 Accent 5"/>
-    <w:basedOn w:val="Tablanormal"/>
+    <w:basedOn w:val="TableNormal"/>
     <w:uiPriority w:val="49"/>
     <w:rsid w:val="00165AC7"/>
     <w:pPr>
@@ -3653,9 +3667,9 @@
       </w:tcPr>
     </w:tblStylePr>
   </w:style>
-  <w:style w:type="table" w:styleId="Tablaconcuadrcula5oscura-nfasis5">
+  <w:style w:type="table" w:styleId="GridTable5Dark-Accent5">
     <w:name w:val="Grid Table 5 Dark Accent 5"/>
-    <w:basedOn w:val="Tablanormal"/>
+    <w:basedOn w:val="TableNormal"/>
     <w:uiPriority w:val="50"/>
     <w:rsid w:val="00165AC7"/>
     <w:pPr>
@@ -3767,9 +3781,9 @@
       </w:tcPr>
     </w:tblStylePr>
   </w:style>
-  <w:style w:type="table" w:styleId="Tablaconcuadrcula4-nfasis2">
+  <w:style w:type="table" w:styleId="GridTable4-Accent2">
     <w:name w:val="Grid Table 4 Accent 2"/>
-    <w:basedOn w:val="Tablanormal"/>
+    <w:basedOn w:val="TableNormal"/>
     <w:uiPriority w:val="49"/>
     <w:rsid w:val="00165AC7"/>
     <w:pPr>
@@ -3892,7 +3906,7 @@
   </w:style>
   <w:style w:type="character" w:customStyle="1" w:styleId="SimpleTextChar">
     <w:name w:val="Simple Text Char"/>
-    <w:basedOn w:val="Fuentedeprrafopredeter"/>
+    <w:basedOn w:val="DefaultParagraphFont"/>
     <w:link w:val="SimpleText"/>
     <w:rsid w:val="00165AC7"/>
     <w:rPr>
@@ -3907,9 +3921,9 @@
       <w14:ligatures w14:val="none"/>
     </w:rPr>
   </w:style>
-  <w:style w:type="paragraph" w:styleId="TtuloTDC">
+  <w:style w:type="paragraph" w:styleId="TOCHeading">
     <w:name w:val="TOC Heading"/>
-    <w:basedOn w:val="Ttulo1"/>
+    <w:basedOn w:val="Heading1"/>
     <w:next w:val="Normal"/>
     <w:uiPriority w:val="39"/>
     <w:unhideWhenUsed/>
@@ -3925,7 +3939,7 @@
       <w:lang w:val="es-ES" w:eastAsia="es-ES"/>
     </w:rPr>
   </w:style>
-  <w:style w:type="paragraph" w:styleId="TDC1">
+  <w:style w:type="paragraph" w:styleId="TOC1">
     <w:name w:val="toc 1"/>
     <w:basedOn w:val="Normal"/>
     <w:next w:val="Normal"/>
@@ -3937,7 +3951,7 @@
       <w:spacing w:after="100"/>
     </w:pPr>
   </w:style>
-  <w:style w:type="paragraph" w:styleId="TDC2">
+  <w:style w:type="paragraph" w:styleId="TOC2">
     <w:name w:val="toc 2"/>
     <w:basedOn w:val="Normal"/>
     <w:next w:val="Normal"/>
@@ -3950,7 +3964,7 @@
       <w:ind w:left="200"/>
     </w:pPr>
   </w:style>
-  <w:style w:type="paragraph" w:styleId="TDC3">
+  <w:style w:type="paragraph" w:styleId="TOC3">
     <w:name w:val="toc 3"/>
     <w:basedOn w:val="Normal"/>
     <w:next w:val="Normal"/>
@@ -3963,9 +3977,9 @@
       <w:ind w:left="400"/>
     </w:pPr>
   </w:style>
-  <w:style w:type="character" w:styleId="Hipervnculo">
+  <w:style w:type="character" w:styleId="Hyperlink">
     <w:name w:val="Hyperlink"/>
-    <w:basedOn w:val="Fuentedeprrafopredeter"/>
+    <w:basedOn w:val="DefaultParagraphFont"/>
     <w:uiPriority w:val="99"/>
     <w:unhideWhenUsed/>
     <w:rsid w:val="00E5145D"/>
@@ -3974,9 +3988,9 @@
       <w:u w:val="single"/>
     </w:rPr>
   </w:style>
-  <w:style w:type="paragraph" w:styleId="Sinespaciado">
+  <w:style w:type="paragraph" w:styleId="NoSpacing">
     <w:name w:val="No Spacing"/>
-    <w:link w:val="SinespaciadoCar"/>
+    <w:link w:val="NoSpacingChar"/>
     <w:uiPriority w:val="1"/>
     <w:qFormat/>
     <w:rsid w:val="007622A2"/>
@@ -3990,10 +4004,10 @@
       <w14:ligatures w14:val="none"/>
     </w:rPr>
   </w:style>
-  <w:style w:type="character" w:customStyle="1" w:styleId="SinespaciadoCar">
-    <w:name w:val="Sin espaciado Car"/>
-    <w:basedOn w:val="Fuentedeprrafopredeter"/>
-    <w:link w:val="Sinespaciado"/>
+  <w:style w:type="character" w:customStyle="1" w:styleId="NoSpacingChar">
+    <w:name w:val="No Spacing Char"/>
+    <w:basedOn w:val="DefaultParagraphFont"/>
+    <w:link w:val="NoSpacing"/>
     <w:uiPriority w:val="1"/>
     <w:rsid w:val="007622A2"/>
     <w:rPr>
@@ -4003,10 +4017,10 @@
       <w14:ligatures w14:val="none"/>
     </w:rPr>
   </w:style>
-  <w:style w:type="paragraph" w:styleId="Encabezado">
+  <w:style w:type="paragraph" w:styleId="Header">
     <w:name w:val="header"/>
     <w:basedOn w:val="Normal"/>
-    <w:link w:val="EncabezadoCar"/>
+    <w:link w:val="HeaderChar"/>
     <w:uiPriority w:val="99"/>
     <w:unhideWhenUsed/>
     <w:rsid w:val="007622A2"/>
@@ -4018,10 +4032,10 @@
       <w:spacing w:after="0" w:line="240" w:lineRule="auto"/>
     </w:pPr>
   </w:style>
-  <w:style w:type="character" w:customStyle="1" w:styleId="EncabezadoCar">
-    <w:name w:val="Encabezado Car"/>
-    <w:basedOn w:val="Fuentedeprrafopredeter"/>
-    <w:link w:val="Encabezado"/>
+  <w:style w:type="character" w:customStyle="1" w:styleId="HeaderChar">
+    <w:name w:val="Header Char"/>
+    <w:basedOn w:val="DefaultParagraphFont"/>
+    <w:link w:val="Header"/>
     <w:uiPriority w:val="99"/>
     <w:rsid w:val="007622A2"/>
     <w:rPr>
@@ -4034,10 +4048,10 @@
       <w14:ligatures w14:val="none"/>
     </w:rPr>
   </w:style>
-  <w:style w:type="paragraph" w:styleId="Piedepgina">
+  <w:style w:type="paragraph" w:styleId="Footer">
     <w:name w:val="footer"/>
     <w:basedOn w:val="Normal"/>
-    <w:link w:val="PiedepginaCar"/>
+    <w:link w:val="FooterChar"/>
     <w:uiPriority w:val="99"/>
     <w:unhideWhenUsed/>
     <w:rsid w:val="007622A2"/>
@@ -4049,10 +4063,10 @@
       <w:spacing w:after="0" w:line="240" w:lineRule="auto"/>
     </w:pPr>
   </w:style>
-  <w:style w:type="character" w:customStyle="1" w:styleId="PiedepginaCar">
-    <w:name w:val="Pie de página Car"/>
-    <w:basedOn w:val="Fuentedeprrafopredeter"/>
-    <w:link w:val="Piedepgina"/>
+  <w:style w:type="character" w:customStyle="1" w:styleId="FooterChar">
+    <w:name w:val="Footer Char"/>
+    <w:basedOn w:val="DefaultParagraphFont"/>
+    <w:link w:val="Footer"/>
     <w:uiPriority w:val="99"/>
     <w:rsid w:val="007622A2"/>
     <w:rPr>
@@ -4370,7 +4384,7 @@
   <CompanyAddress>Sevilla</CompanyAddress>
   <CompanyPhone/>
   <CompanyFax/>
-  <CompanyEmail>aleingmar@gmail.com</CompanyEmail>
+  <CompanyEmail/>
 </CoverPageProperties>
 </file>
 

</xml_diff>

<commit_message>
Revert "chore: Update report template"
This reverts commit 77b81b95789e0cd0b1434890686130b5a788f04e.
</commit_message>
<xml_diff>
--- a/apps/templates/reporting/report_template.docx
+++ b/apps/templates/reporting/report_template.docx
@@ -376,14 +376,13 @@
                                   <w:alias w:val="Autor"/>
                                   <w:tag w:val=""/>
                                   <w:id w:val="789243997"/>
-                                  <w:showingPlcHdr/>
                                   <w:dataBinding w:prefixMappings="xmlns:ns0='http://purl.org/dc/elements/1.1/' xmlns:ns1='http://schemas.openxmlformats.org/package/2006/metadata/core-properties' " w:xpath="/ns1:coreProperties[1]/ns0:creator[1]" w:storeItemID="{6C3C8BC8-F283-45AE-878A-BAB7291924A1}"/>
                                   <w:text/>
                                 </w:sdtPr>
                                 <w:sdtContent>
                                   <w:p>
                                     <w:pPr>
-                                      <w:pStyle w:val="NoSpacing"/>
+                                      <w:pStyle w:val="Sinespaciado"/>
                                       <w:jc w:val="right"/>
                                       <w:rPr>
                                         <w:color w:val="595959" w:themeColor="text1" w:themeTint="A6"/>
@@ -397,14 +396,14 @@
                                         <w:sz w:val="28"/>
                                         <w:szCs w:val="28"/>
                                       </w:rPr>
-                                      <w:t xml:space="preserve">     </w:t>
+                                      <w:t>ALEJANDRO INGLÉS MARTÍNEZ</w:t>
                                     </w:r>
                                   </w:p>
                                 </w:sdtContent>
                               </w:sdt>
                               <w:p>
                                 <w:pPr>
-                                  <w:pStyle w:val="NoSpacing"/>
+                                  <w:pStyle w:val="Sinespaciado"/>
                                   <w:jc w:val="right"/>
                                   <w:rPr>
                                     <w:color w:val="595959" w:themeColor="text1" w:themeTint="A6"/>
@@ -422,7 +421,6 @@
                                     <w:alias w:val="CorreoElectrónico"/>
                                     <w:tag w:val="CorreoElectrónico"/>
                                     <w:id w:val="942260680"/>
-                                    <w:showingPlcHdr/>
                                     <w:dataBinding w:prefixMappings="xmlns:ns0='http://schemas.microsoft.com/office/2006/coverPageProps' " w:xpath="/ns0:CoverPageProperties[1]/ns0:CompanyEmail[1]" w:storeItemID="{55AF091B-3C7A-41E3-B477-F2FDAA23CFDA}"/>
                                     <w:text/>
                                   </w:sdtPr>
@@ -433,7 +431,7 @@
                                         <w:sz w:val="18"/>
                                         <w:szCs w:val="18"/>
                                       </w:rPr>
-                                      <w:t xml:space="preserve">     </w:t>
+                                      <w:t>aleingmar@gmail.com</w:t>
                                     </w:r>
                                   </w:sdtContent>
                                 </w:sdt>
@@ -477,14 +475,13 @@
                             <w:alias w:val="Autor"/>
                             <w:tag w:val=""/>
                             <w:id w:val="789243997"/>
-                            <w:showingPlcHdr/>
                             <w:dataBinding w:prefixMappings="xmlns:ns0='http://purl.org/dc/elements/1.1/' xmlns:ns1='http://schemas.openxmlformats.org/package/2006/metadata/core-properties' " w:xpath="/ns1:coreProperties[1]/ns0:creator[1]" w:storeItemID="{6C3C8BC8-F283-45AE-878A-BAB7291924A1}"/>
                             <w:text/>
                           </w:sdtPr>
                           <w:sdtContent>
                             <w:p>
                               <w:pPr>
-                                <w:pStyle w:val="NoSpacing"/>
+                                <w:pStyle w:val="Sinespaciado"/>
                                 <w:jc w:val="right"/>
                                 <w:rPr>
                                   <w:color w:val="595959" w:themeColor="text1" w:themeTint="A6"/>
@@ -498,14 +495,14 @@
                                   <w:sz w:val="28"/>
                                   <w:szCs w:val="28"/>
                                 </w:rPr>
-                                <w:t xml:space="preserve">     </w:t>
+                                <w:t>ALEJANDRO INGLÉS MARTÍNEZ</w:t>
                               </w:r>
                             </w:p>
                           </w:sdtContent>
                         </w:sdt>
                         <w:p>
                           <w:pPr>
-                            <w:pStyle w:val="NoSpacing"/>
+                            <w:pStyle w:val="Sinespaciado"/>
                             <w:jc w:val="right"/>
                             <w:rPr>
                               <w:color w:val="595959" w:themeColor="text1" w:themeTint="A6"/>
@@ -523,7 +520,6 @@
                               <w:alias w:val="CorreoElectrónico"/>
                               <w:tag w:val="CorreoElectrónico"/>
                               <w:id w:val="942260680"/>
-                              <w:showingPlcHdr/>
                               <w:dataBinding w:prefixMappings="xmlns:ns0='http://schemas.microsoft.com/office/2006/coverPageProps' " w:xpath="/ns0:CoverPageProperties[1]/ns0:CompanyEmail[1]" w:storeItemID="{55AF091B-3C7A-41E3-B477-F2FDAA23CFDA}"/>
                               <w:text/>
                             </w:sdtPr>
@@ -534,7 +530,7 @@
                                   <w:sz w:val="18"/>
                                   <w:szCs w:val="18"/>
                                 </w:rPr>
-                                <w:t xml:space="preserve">     </w:t>
+                                <w:t>aleingmar@gmail.com</w:t>
                               </w:r>
                             </w:sdtContent>
                           </w:sdt>
@@ -612,13 +608,12 @@
                             <w:txbxContent>
                               <w:p>
                                 <w:pPr>
-                                  <w:pStyle w:val="NoSpacing"/>
+                                  <w:pStyle w:val="Sinespaciado"/>
                                   <w:jc w:val="right"/>
                                   <w:rPr>
                                     <w:color w:val="156082" w:themeColor="accent1"/>
                                     <w:sz w:val="28"/>
                                     <w:szCs w:val="28"/>
-                                    <w:lang w:val="en-GB"/>
                                   </w:rPr>
                                 </w:pPr>
                                 <w:r>
@@ -626,7 +621,6 @@
                                     <w:color w:val="156082" w:themeColor="accent1"/>
                                     <w:sz w:val="28"/>
                                     <w:szCs w:val="28"/>
-                                    <w:lang w:val="en-GB"/>
                                   </w:rPr>
                                   <w:t>Short description</w:t>
                                 </w:r>
@@ -637,7 +631,6 @@
                                     <w:color w:val="595959" w:themeColor="text1" w:themeTint="A6"/>
                                     <w:sz w:val="20"/>
                                     <w:szCs w:val="20"/>
-                                    <w:lang w:val="en-GB"/>
                                   </w:rPr>
                                   <w:alias w:val="Descripción breve"/>
                                   <w:tag w:val=""/>
@@ -648,13 +641,12 @@
                                 <w:sdtContent>
                                   <w:p>
                                     <w:pPr>
-                                      <w:pStyle w:val="NoSpacing"/>
+                                      <w:pStyle w:val="Sinespaciado"/>
                                       <w:jc w:val="right"/>
                                       <w:rPr>
                                         <w:color w:val="595959" w:themeColor="text1" w:themeTint="A6"/>
                                         <w:sz w:val="20"/>
                                         <w:szCs w:val="20"/>
-                                        <w:lang w:val="en-GB"/>
                                       </w:rPr>
                                     </w:pPr>
                                     <w:r>
@@ -662,7 +654,6 @@
                                         <w:color w:val="595959" w:themeColor="text1" w:themeTint="A6"/>
                                         <w:sz w:val="20"/>
                                         <w:szCs w:val="20"/>
-                                        <w:lang w:val="en-GB"/>
                                       </w:rPr>
                                       <w:t>The document details how an organisation's current business process is implemented.</w:t>
                                     </w:r>
@@ -696,13 +687,12 @@
                       <w:txbxContent>
                         <w:p>
                           <w:pPr>
-                            <w:pStyle w:val="NoSpacing"/>
+                            <w:pStyle w:val="Sinespaciado"/>
                             <w:jc w:val="right"/>
                             <w:rPr>
                               <w:color w:val="156082" w:themeColor="accent1"/>
                               <w:sz w:val="28"/>
                               <w:szCs w:val="28"/>
-                              <w:lang w:val="en-GB"/>
                             </w:rPr>
                           </w:pPr>
                           <w:r>
@@ -710,7 +700,6 @@
                               <w:color w:val="156082" w:themeColor="accent1"/>
                               <w:sz w:val="28"/>
                               <w:szCs w:val="28"/>
-                              <w:lang w:val="en-GB"/>
                             </w:rPr>
                             <w:t>Short description</w:t>
                           </w:r>
@@ -721,7 +710,6 @@
                               <w:color w:val="595959" w:themeColor="text1" w:themeTint="A6"/>
                               <w:sz w:val="20"/>
                               <w:szCs w:val="20"/>
-                              <w:lang w:val="en-GB"/>
                             </w:rPr>
                             <w:alias w:val="Descripción breve"/>
                             <w:tag w:val=""/>
@@ -732,13 +720,12 @@
                           <w:sdtContent>
                             <w:p>
                               <w:pPr>
-                                <w:pStyle w:val="NoSpacing"/>
+                                <w:pStyle w:val="Sinespaciado"/>
                                 <w:jc w:val="right"/>
                                 <w:rPr>
                                   <w:color w:val="595959" w:themeColor="text1" w:themeTint="A6"/>
                                   <w:sz w:val="20"/>
                                   <w:szCs w:val="20"/>
-                                  <w:lang w:val="en-GB"/>
                                 </w:rPr>
                               </w:pPr>
                               <w:r>
@@ -746,7 +733,6 @@
                                   <w:color w:val="595959" w:themeColor="text1" w:themeTint="A6"/>
                                   <w:sz w:val="20"/>
                                   <w:szCs w:val="20"/>
-                                  <w:lang w:val="en-GB"/>
                                 </w:rPr>
                                 <w:t>The document details how an organisation's current business process is implemented.</w:t>
                               </w:r>
@@ -1038,7 +1024,7 @@
     </w:sdt>
     <w:p>
       <w:pPr>
-        <w:pStyle w:val="Heading1"/>
+        <w:pStyle w:val="Ttulo1"/>
         <w:numPr>
           <w:ilvl w:val="0"/>
           <w:numId w:val="6"/>
@@ -1072,7 +1058,7 @@
     </w:p>
     <w:p>
       <w:pPr>
-        <w:pStyle w:val="Heading2"/>
+        <w:pStyle w:val="Ttulo2"/>
         <w:rPr>
           <w:rFonts w:eastAsia="Arial Unicode MS"/>
         </w:rPr>
@@ -1136,7 +1122,7 @@
     </w:p>
     <w:p>
       <w:pPr>
-        <w:pStyle w:val="Heading2"/>
+        <w:pStyle w:val="Ttulo2"/>
         <w:rPr>
           <w:rFonts w:eastAsia="Arial Unicode MS"/>
         </w:rPr>
@@ -1197,7 +1183,7 @@
     </w:p>
     <w:p>
       <w:pPr>
-        <w:pStyle w:val="Heading1"/>
+        <w:pStyle w:val="Ttulo1"/>
         <w:numPr>
           <w:ilvl w:val="0"/>
           <w:numId w:val="1"/>
@@ -1255,7 +1241,7 @@
     </w:p>
     <w:p>
       <w:pPr>
-        <w:pStyle w:val="ListParagraph"/>
+        <w:pStyle w:val="Prrafodelista"/>
         <w:keepNext/>
         <w:keepLines/>
         <w:pBdr>
@@ -1276,24 +1262,24 @@
     </w:p>
     <w:p>
       <w:pPr>
-        <w:pStyle w:val="Heading2"/>
+        <w:pStyle w:val="Ttulo2"/>
         <w:rPr>
           <w:rFonts w:eastAsia="Arial Unicode MS"/>
-          <w:lang w:val="en-GB"/>
+          <w:lang w:val="es-ES"/>
         </w:rPr>
       </w:pPr>
       <w:bookmarkStart w:id="9" w:name="_Toc97211776"/>
       <w:bookmarkStart w:id="10" w:name="_Toc165627642"/>
       <w:r>
         <w:rPr>
-          <w:lang w:val="en-GB"/>
+          <w:lang w:val="es-ES"/>
         </w:rPr>
         <w:t>Process</w:t>
       </w:r>
       <w:r>
         <w:rPr>
           <w:rFonts w:eastAsia="Arial Unicode MS"/>
-          <w:lang w:val="en-GB"/>
+          <w:lang w:val="es-ES"/>
         </w:rPr>
         <w:t xml:space="preserve"> Overview</w:t>
       </w:r>
@@ -1311,269 +1297,10 @@
           <w:color w:val="7F7F7F" w:themeColor="text1" w:themeTint="80"/>
           <w:sz w:val="21"/>
           <w:szCs w:val="21"/>
-          <w:lang w:val="en-GB"/>
-        </w:rPr>
-      </w:pPr>
-      <w:r>
-        <w:rPr>
-          <w:rFonts w:ascii="Arial Unicode MS" w:eastAsia="Arial Unicode MS" w:hAnsi="Arial Unicode MS" w:cs="Arial Unicode MS"/>
-          <w:color w:val="7F7F7F" w:themeColor="text1" w:themeTint="80"/>
-          <w:sz w:val="21"/>
-          <w:szCs w:val="21"/>
-          <w:lang w:val="en-GB"/>
-        </w:rPr>
-        <w:t>[</w:t>
-      </w:r>
-      <w:r>
-        <w:rPr>
-          <w:rFonts w:ascii="Arial Unicode MS" w:eastAsia="Arial Unicode MS" w:hAnsi="Arial Unicode MS" w:cs="Arial Unicode MS"/>
-          <w:color w:val="7F7F7F" w:themeColor="text1" w:themeTint="80"/>
-          <w:sz w:val="21"/>
-          <w:szCs w:val="21"/>
-          <w:lang w:val="en-GB"/>
-        </w:rPr>
-        <w:t>TITLE</w:t>
-      </w:r>
-      <w:r>
-        <w:rPr>
-          <w:rFonts w:ascii="Arial Unicode MS" w:eastAsia="Arial Unicode MS" w:hAnsi="Arial Unicode MS" w:cs="Arial Unicode MS"/>
-          <w:color w:val="7F7F7F" w:themeColor="text1" w:themeTint="80"/>
-          <w:sz w:val="21"/>
-          <w:szCs w:val="21"/>
-          <w:lang w:val="en-GB"/>
-        </w:rPr>
-        <w:t>]</w:t>
-      </w:r>
-    </w:p>
-    <w:p>
-      <w:pPr>
-        <w:rPr>
-          <w:rFonts w:eastAsia="Arial Unicode MS"/>
-          <w:lang w:val="en-GB"/>
-        </w:rPr>
-      </w:pPr>
-    </w:p>
-    <w:p>
-      <w:pPr>
-        <w:pStyle w:val="Heading2"/>
-        <w:rPr>
-          <w:rFonts w:eastAsia="Arial Unicode MS"/>
-        </w:rPr>
-      </w:pPr>
-      <w:r>
-        <w:t>Applications Used</w:t>
-      </w:r>
-      <w:bookmarkEnd w:id="11"/>
-      <w:bookmarkEnd w:id="12"/>
-    </w:p>
-    <w:p>
-      <w:pPr>
-        <w:spacing w:after="0"/>
-        <w:textAlignment w:val="baseline"/>
-        <w:rPr>
-          <w:rFonts w:ascii="Arial Unicode MS" w:eastAsia="Arial Unicode MS" w:hAnsi="Arial Unicode MS" w:cs="Arial Unicode MS"/>
-          <w:color w:val="7F7F7F" w:themeColor="text1" w:themeTint="80"/>
-          <w:sz w:val="21"/>
-          <w:szCs w:val="21"/>
-          <w:lang w:val="en-GB"/>
-        </w:rPr>
-      </w:pPr>
-      <w:r>
-        <w:rPr>
-          <w:rFonts w:ascii="Arial Unicode MS" w:eastAsia="Arial Unicode MS" w:hAnsi="Arial Unicode MS" w:cs="Arial Unicode MS"/>
-          <w:color w:val="7F7F7F" w:themeColor="text1" w:themeTint="80"/>
-          <w:sz w:val="21"/>
-          <w:szCs w:val="21"/>
-          <w:lang w:val="en-GB"/>
-        </w:rPr>
-        <w:t>[</w:t>
-      </w:r>
-      <w:r>
-        <w:rPr>
-          <w:rFonts w:ascii="Arial Unicode MS" w:eastAsia="Arial Unicode MS" w:hAnsi="Arial Unicode MS" w:cs="Arial Unicode MS"/>
-          <w:color w:val="7F7F7F" w:themeColor="text1" w:themeTint="80"/>
-          <w:sz w:val="21"/>
-          <w:szCs w:val="21"/>
-          <w:lang w:val="en-GB"/>
-        </w:rPr>
-        <w:t>DIFERENT NAMEAPPS</w:t>
-      </w:r>
-      <w:r>
-        <w:rPr>
-          <w:rFonts w:ascii="Arial Unicode MS" w:eastAsia="Arial Unicode MS" w:hAnsi="Arial Unicode MS" w:cs="Arial Unicode MS"/>
-          <w:color w:val="7F7F7F" w:themeColor="text1" w:themeTint="80"/>
-          <w:sz w:val="21"/>
-          <w:szCs w:val="21"/>
-          <w:lang w:val="en-GB"/>
-        </w:rPr>
-        <w:t>]</w:t>
-      </w:r>
-    </w:p>
-    <w:p>
-      <w:pPr>
-        <w:rPr>
-          <w:rFonts w:ascii="Arial Unicode MS" w:eastAsia="Arial Unicode MS" w:hAnsi="Arial Unicode MS" w:cs="Arial Unicode MS"/>
-          <w:color w:val="7F7F7F" w:themeColor="text1" w:themeTint="80"/>
-          <w:lang w:val="en-GB"/>
-        </w:rPr>
-      </w:pPr>
-    </w:p>
-    <w:p>
-      <w:pPr>
-        <w:pStyle w:val="Heading2"/>
-        <w:rPr>
-          <w:rFonts w:eastAsia="Arial Unicode MS"/>
-        </w:rPr>
-      </w:pPr>
-      <w:bookmarkStart w:id="13" w:name="_Toc97211778"/>
-      <w:bookmarkStart w:id="14" w:name="_Toc165627644"/>
-      <w:r>
-        <w:rPr>
-          <w:rFonts w:eastAsia="Arial Unicode MS"/>
-        </w:rPr>
-        <w:t xml:space="preserve">AS IS </w:t>
-      </w:r>
-      <w:r>
-        <w:t>Process</w:t>
-      </w:r>
-      <w:r>
-        <w:rPr>
-          <w:rFonts w:eastAsia="Arial Unicode MS"/>
-        </w:rPr>
-        <w:t xml:space="preserve"> Map</w:t>
-      </w:r>
-      <w:bookmarkEnd w:id="13"/>
-      <w:bookmarkEnd w:id="14"/>
-    </w:p>
-    <w:p>
-      <w:pPr>
-        <w:rPr>
-          <w:rFonts w:eastAsia="Arial Unicode MS"/>
-        </w:rPr>
-      </w:pPr>
-      <w:r>
-        <w:rPr>
-          <w:rFonts w:eastAsia="Arial Unicode MS"/>
-        </w:rPr>
-        <w:t>This section contains various process maps contributing to a better understanding of how the process is performed pre-automation.</w:t>
-      </w:r>
-    </w:p>
-    <w:p>
-      <w:pPr>
-        <w:spacing w:after="0"/>
-        <w:textAlignment w:val="baseline"/>
-        <w:rPr>
-          <w:rFonts w:eastAsia="Arial Unicode MS"/>
-        </w:rPr>
-      </w:pPr>
-    </w:p>
-    <w:p>
-      <w:pPr>
-        <w:spacing w:after="0"/>
-        <w:textAlignment w:val="baseline"/>
-        <w:rPr>
-          <w:rFonts w:ascii="Arial Unicode MS" w:eastAsia="Arial Unicode MS" w:hAnsi="Arial Unicode MS" w:cs="Arial Unicode MS"/>
-          <w:color w:val="7F7F7F" w:themeColor="text1" w:themeTint="80"/>
-          <w:sz w:val="21"/>
-          <w:szCs w:val="21"/>
-          <w:lang w:val="en-GB"/>
-        </w:rPr>
-      </w:pPr>
-      <w:r>
-        <w:rPr>
-          <w:rFonts w:ascii="Arial Unicode MS" w:eastAsia="Arial Unicode MS" w:hAnsi="Arial Unicode MS" w:cs="Arial Unicode MS" w:hint="eastAsia"/>
-          <w:color w:val="7F7F7F" w:themeColor="text1" w:themeTint="80"/>
-          <w:sz w:val="21"/>
-          <w:szCs w:val="21"/>
-          <w:lang w:val="en-GB"/>
-        </w:rPr>
-        <w:t>[</w:t>
-      </w:r>
-      <w:r>
-        <w:rPr>
-          <w:rFonts w:ascii="Arial Unicode MS" w:eastAsia="Arial Unicode MS" w:hAnsi="Arial Unicode MS" w:cs="Arial Unicode MS"/>
-          <w:color w:val="7F7F7F" w:themeColor="text1" w:themeTint="80"/>
-          <w:sz w:val="21"/>
-          <w:szCs w:val="21"/>
-          <w:lang w:val="en-GB"/>
-        </w:rPr>
-        <w:t>.</w:t>
-      </w:r>
-      <w:r>
-        <w:rPr>
-          <w:rFonts w:ascii="Arial Unicode MS" w:eastAsia="Arial Unicode MS" w:hAnsi="Arial Unicode MS" w:cs="Arial Unicode MS"/>
-          <w:color w:val="7F7F7F" w:themeColor="text1" w:themeTint="80"/>
-          <w:sz w:val="21"/>
-          <w:szCs w:val="21"/>
-          <w:lang w:val="en-GB"/>
-        </w:rPr>
-        <w:t>BPMN</w:t>
-      </w:r>
-      <w:r>
-        <w:rPr>
-          <w:rFonts w:ascii="Arial Unicode MS" w:eastAsia="Arial Unicode MS" w:hAnsi="Arial Unicode MS" w:cs="Arial Unicode MS" w:hint="eastAsia"/>
-          <w:color w:val="7F7F7F" w:themeColor="text1" w:themeTint="80"/>
-          <w:sz w:val="21"/>
-          <w:szCs w:val="21"/>
-          <w:lang w:val="en-GB"/>
-        </w:rPr>
-        <w:t>]</w:t>
-      </w:r>
-    </w:p>
-    <w:p>
-      <w:pPr>
-        <w:rPr>
-          <w:rFonts w:eastAsia="Arial Unicode MS"/>
-          <w:lang w:val="en-GB"/>
-        </w:rPr>
-      </w:pPr>
-      <w:bookmarkStart w:id="15" w:name="_Toc97211782"/>
-      <w:bookmarkStart w:id="16" w:name="_Toc165627648"/>
-    </w:p>
-    <w:p>
-      <w:pPr>
-        <w:rPr>
-          <w:rFonts w:eastAsia="Arial Unicode MS"/>
-          <w:lang w:val="en-GB"/>
-        </w:rPr>
-      </w:pPr>
-    </w:p>
-    <w:p>
-      <w:pPr>
-        <w:pStyle w:val="Heading2"/>
-        <w:rPr>
-          <w:rFonts w:eastAsia="Arial Unicode MS"/>
-        </w:rPr>
-      </w:pPr>
-      <w:r>
-        <w:rPr>
-          <w:rFonts w:eastAsia="Arial Unicode MS"/>
-        </w:rPr>
-        <w:t xml:space="preserve">Detailed As </w:t>
-      </w:r>
-      <w:r>
-        <w:t>Is</w:t>
-      </w:r>
-      <w:r>
-        <w:rPr>
-          <w:rFonts w:eastAsia="Arial Unicode MS"/>
-        </w:rPr>
-        <w:t xml:space="preserve"> Process Actions</w:t>
-      </w:r>
-      <w:bookmarkEnd w:id="15"/>
-      <w:bookmarkEnd w:id="16"/>
-    </w:p>
-    <w:p>
-      <w:pPr>
-        <w:rPr>
-          <w:rFonts w:eastAsia="Arial Unicode MS"/>
-        </w:rPr>
-      </w:pPr>
-    </w:p>
-    <w:p>
-      <w:pPr>
-        <w:spacing w:after="0"/>
-        <w:textAlignment w:val="baseline"/>
+          <w:lang w:val="es-ES"/>
+        </w:rPr>
+      </w:pPr>
+      <w:r>
         <w:rPr>
           <w:rFonts w:ascii="Arial Unicode MS" w:eastAsia="Arial Unicode MS" w:hAnsi="Arial Unicode MS" w:cs="Arial Unicode MS"/>
           <w:color w:val="7F7F7F" w:themeColor="text1" w:themeTint="80"/>
@@ -1581,7 +1308,8 @@
           <w:szCs w:val="21"/>
           <w:lang w:val="es-ES"/>
         </w:rPr>
-      </w:pPr>
+        <w:t>[</w:t>
+      </w:r>
       <w:r>
         <w:rPr>
           <w:rFonts w:ascii="Arial Unicode MS" w:eastAsia="Arial Unicode MS" w:hAnsi="Arial Unicode MS" w:cs="Arial Unicode MS"/>
@@ -1590,7 +1318,7 @@
           <w:szCs w:val="21"/>
           <w:lang w:val="es-ES"/>
         </w:rPr>
-        <w:t>[</w:t>
+        <w:t>TITLE</w:t>
       </w:r>
       <w:r>
         <w:rPr>
@@ -1600,9 +1328,34 @@
           <w:szCs w:val="21"/>
           <w:lang w:val="es-ES"/>
         </w:rPr>
-        <w:t>DECISION TREE</w:t>
-      </w:r>
-      <w:r>
+        <w:t>]</w:t>
+      </w:r>
+    </w:p>
+    <w:p>
+      <w:pPr>
+        <w:rPr>
+          <w:rFonts w:eastAsia="Arial Unicode MS"/>
+          <w:lang w:val="es-ES"/>
+        </w:rPr>
+      </w:pPr>
+    </w:p>
+    <w:p>
+      <w:pPr>
+        <w:pStyle w:val="Ttulo2"/>
+        <w:rPr>
+          <w:rFonts w:eastAsia="Arial Unicode MS"/>
+        </w:rPr>
+      </w:pPr>
+      <w:r>
+        <w:t>Applications Used</w:t>
+      </w:r>
+      <w:bookmarkEnd w:id="11"/>
+      <w:bookmarkEnd w:id="12"/>
+    </w:p>
+    <w:p>
+      <w:pPr>
+        <w:spacing w:after="0"/>
+        <w:textAlignment w:val="baseline"/>
         <w:rPr>
           <w:rFonts w:ascii="Arial Unicode MS" w:eastAsia="Arial Unicode MS" w:hAnsi="Arial Unicode MS" w:cs="Arial Unicode MS"/>
           <w:color w:val="7F7F7F" w:themeColor="text1" w:themeTint="80"/>
@@ -1610,6 +1363,239 @@
           <w:szCs w:val="21"/>
           <w:lang w:val="es-ES"/>
         </w:rPr>
+      </w:pPr>
+      <w:r>
+        <w:rPr>
+          <w:rFonts w:ascii="Arial Unicode MS" w:eastAsia="Arial Unicode MS" w:hAnsi="Arial Unicode MS" w:cs="Arial Unicode MS"/>
+          <w:color w:val="7F7F7F" w:themeColor="text1" w:themeTint="80"/>
+          <w:sz w:val="21"/>
+          <w:szCs w:val="21"/>
+          <w:lang w:val="es-ES"/>
+        </w:rPr>
+        <w:t>[</w:t>
+      </w:r>
+      <w:r>
+        <w:rPr>
+          <w:rFonts w:ascii="Arial Unicode MS" w:eastAsia="Arial Unicode MS" w:hAnsi="Arial Unicode MS" w:cs="Arial Unicode MS"/>
+          <w:color w:val="7F7F7F" w:themeColor="text1" w:themeTint="80"/>
+          <w:sz w:val="21"/>
+          <w:szCs w:val="21"/>
+          <w:lang w:val="es-ES"/>
+        </w:rPr>
+        <w:t>DIFERENT NAMEAPPS</w:t>
+      </w:r>
+      <w:r>
+        <w:rPr>
+          <w:rFonts w:ascii="Arial Unicode MS" w:eastAsia="Arial Unicode MS" w:hAnsi="Arial Unicode MS" w:cs="Arial Unicode MS"/>
+          <w:color w:val="7F7F7F" w:themeColor="text1" w:themeTint="80"/>
+          <w:sz w:val="21"/>
+          <w:szCs w:val="21"/>
+          <w:lang w:val="es-ES"/>
+        </w:rPr>
+        <w:t>]</w:t>
+      </w:r>
+    </w:p>
+    <w:p>
+      <w:pPr>
+        <w:rPr>
+          <w:rFonts w:ascii="Arial Unicode MS" w:eastAsia="Arial Unicode MS" w:hAnsi="Arial Unicode MS" w:cs="Arial Unicode MS"/>
+          <w:color w:val="7F7F7F" w:themeColor="text1" w:themeTint="80"/>
+          <w:lang w:val="es-ES"/>
+        </w:rPr>
+      </w:pPr>
+    </w:p>
+    <w:p>
+      <w:pPr>
+        <w:pStyle w:val="Ttulo2"/>
+        <w:rPr>
+          <w:rFonts w:eastAsia="Arial Unicode MS"/>
+        </w:rPr>
+      </w:pPr>
+      <w:bookmarkStart w:id="13" w:name="_Toc97211778"/>
+      <w:bookmarkStart w:id="14" w:name="_Toc165627644"/>
+      <w:r>
+        <w:rPr>
+          <w:rFonts w:eastAsia="Arial Unicode MS"/>
+        </w:rPr>
+        <w:t xml:space="preserve">AS IS </w:t>
+      </w:r>
+      <w:r>
+        <w:t>Process</w:t>
+      </w:r>
+      <w:r>
+        <w:rPr>
+          <w:rFonts w:eastAsia="Arial Unicode MS"/>
+        </w:rPr>
+        <w:t xml:space="preserve"> Map</w:t>
+      </w:r>
+      <w:bookmarkEnd w:id="13"/>
+      <w:bookmarkEnd w:id="14"/>
+    </w:p>
+    <w:p>
+      <w:pPr>
+        <w:rPr>
+          <w:rFonts w:eastAsia="Arial Unicode MS"/>
+        </w:rPr>
+      </w:pPr>
+      <w:r>
+        <w:rPr>
+          <w:rFonts w:eastAsia="Arial Unicode MS"/>
+        </w:rPr>
+        <w:t>This section contains various process maps contributing to a better understanding of how the process is performed pre-automation.</w:t>
+      </w:r>
+    </w:p>
+    <w:p>
+      <w:pPr>
+        <w:spacing w:after="0"/>
+        <w:textAlignment w:val="baseline"/>
+        <w:rPr>
+          <w:rFonts w:eastAsia="Arial Unicode MS"/>
+        </w:rPr>
+      </w:pPr>
+    </w:p>
+    <w:p>
+      <w:pPr>
+        <w:spacing w:after="0"/>
+        <w:textAlignment w:val="baseline"/>
+        <w:rPr>
+          <w:rFonts w:ascii="Arial Unicode MS" w:eastAsia="Arial Unicode MS" w:hAnsi="Arial Unicode MS" w:cs="Arial Unicode MS"/>
+          <w:color w:val="7F7F7F" w:themeColor="text1" w:themeTint="80"/>
+          <w:sz w:val="21"/>
+          <w:szCs w:val="21"/>
+          <w:lang w:val="es-ES"/>
+        </w:rPr>
+      </w:pPr>
+      <w:r>
+        <w:rPr>
+          <w:rFonts w:ascii="Arial Unicode MS" w:eastAsia="Arial Unicode MS" w:hAnsi="Arial Unicode MS" w:cs="Arial Unicode MS" w:hint="eastAsia"/>
+          <w:color w:val="7F7F7F" w:themeColor="text1" w:themeTint="80"/>
+          <w:sz w:val="21"/>
+          <w:szCs w:val="21"/>
+          <w:lang w:val="es-ES"/>
+        </w:rPr>
+        <w:t>[</w:t>
+      </w:r>
+      <w:r>
+        <w:rPr>
+          <w:rFonts w:ascii="Arial Unicode MS" w:eastAsia="Arial Unicode MS" w:hAnsi="Arial Unicode MS" w:cs="Arial Unicode MS"/>
+          <w:color w:val="7F7F7F" w:themeColor="text1" w:themeTint="80"/>
+          <w:sz w:val="21"/>
+          <w:szCs w:val="21"/>
+          <w:lang w:val="es-ES"/>
+        </w:rPr>
+        <w:t>.</w:t>
+      </w:r>
+      <w:r>
+        <w:rPr>
+          <w:rFonts w:ascii="Arial Unicode MS" w:eastAsia="Arial Unicode MS" w:hAnsi="Arial Unicode MS" w:cs="Arial Unicode MS"/>
+          <w:color w:val="7F7F7F" w:themeColor="text1" w:themeTint="80"/>
+          <w:sz w:val="21"/>
+          <w:szCs w:val="21"/>
+          <w:lang w:val="es-ES"/>
+        </w:rPr>
+        <w:t>BPMN</w:t>
+      </w:r>
+      <w:r>
+        <w:rPr>
+          <w:rFonts w:ascii="Arial Unicode MS" w:eastAsia="Arial Unicode MS" w:hAnsi="Arial Unicode MS" w:cs="Arial Unicode MS" w:hint="eastAsia"/>
+          <w:color w:val="7F7F7F" w:themeColor="text1" w:themeTint="80"/>
+          <w:sz w:val="21"/>
+          <w:szCs w:val="21"/>
+          <w:lang w:val="es-ES"/>
+        </w:rPr>
+        <w:t>]</w:t>
+      </w:r>
+    </w:p>
+    <w:p>
+      <w:pPr>
+        <w:rPr>
+          <w:rFonts w:eastAsia="Arial Unicode MS"/>
+          <w:lang w:val="es-ES"/>
+        </w:rPr>
+      </w:pPr>
+      <w:bookmarkStart w:id="15" w:name="_Toc97211782"/>
+      <w:bookmarkStart w:id="16" w:name="_Toc165627648"/>
+    </w:p>
+    <w:p>
+      <w:pPr>
+        <w:rPr>
+          <w:rFonts w:eastAsia="Arial Unicode MS"/>
+          <w:lang w:val="es-ES"/>
+        </w:rPr>
+      </w:pPr>
+    </w:p>
+    <w:p>
+      <w:pPr>
+        <w:pStyle w:val="Ttulo2"/>
+        <w:rPr>
+          <w:rFonts w:eastAsia="Arial Unicode MS"/>
+        </w:rPr>
+      </w:pPr>
+      <w:r>
+        <w:rPr>
+          <w:rFonts w:eastAsia="Arial Unicode MS"/>
+        </w:rPr>
+        <w:t xml:space="preserve">Detailed As </w:t>
+      </w:r>
+      <w:r>
+        <w:t>Is</w:t>
+      </w:r>
+      <w:r>
+        <w:rPr>
+          <w:rFonts w:eastAsia="Arial Unicode MS"/>
+        </w:rPr>
+        <w:t xml:space="preserve"> Process Actions</w:t>
+      </w:r>
+      <w:bookmarkEnd w:id="15"/>
+      <w:bookmarkEnd w:id="16"/>
+    </w:p>
+    <w:p>
+      <w:pPr>
+        <w:rPr>
+          <w:rFonts w:eastAsia="Arial Unicode MS"/>
+        </w:rPr>
+      </w:pPr>
+    </w:p>
+    <w:p>
+      <w:pPr>
+        <w:spacing w:after="0"/>
+        <w:textAlignment w:val="baseline"/>
+        <w:rPr>
+          <w:rFonts w:ascii="Arial Unicode MS" w:eastAsia="Arial Unicode MS" w:hAnsi="Arial Unicode MS" w:cs="Arial Unicode MS"/>
+          <w:color w:val="7F7F7F" w:themeColor="text1" w:themeTint="80"/>
+          <w:sz w:val="21"/>
+          <w:szCs w:val="21"/>
+          <w:lang w:val="es-ES"/>
+        </w:rPr>
+      </w:pPr>
+      <w:r>
+        <w:rPr>
+          <w:rFonts w:ascii="Arial Unicode MS" w:eastAsia="Arial Unicode MS" w:hAnsi="Arial Unicode MS" w:cs="Arial Unicode MS"/>
+          <w:color w:val="7F7F7F" w:themeColor="text1" w:themeTint="80"/>
+          <w:sz w:val="21"/>
+          <w:szCs w:val="21"/>
+          <w:lang w:val="es-ES"/>
+        </w:rPr>
+        <w:t>[</w:t>
+      </w:r>
+      <w:r>
+        <w:rPr>
+          <w:rFonts w:ascii="Arial Unicode MS" w:eastAsia="Arial Unicode MS" w:hAnsi="Arial Unicode MS" w:cs="Arial Unicode MS"/>
+          <w:color w:val="7F7F7F" w:themeColor="text1" w:themeTint="80"/>
+          <w:sz w:val="21"/>
+          <w:szCs w:val="21"/>
+          <w:lang w:val="es-ES"/>
+        </w:rPr>
+        <w:t>DECISION TREE</w:t>
+      </w:r>
+      <w:r>
+        <w:rPr>
+          <w:rFonts w:ascii="Arial Unicode MS" w:eastAsia="Arial Unicode MS" w:hAnsi="Arial Unicode MS" w:cs="Arial Unicode MS"/>
+          <w:color w:val="7F7F7F" w:themeColor="text1" w:themeTint="80"/>
+          <w:sz w:val="21"/>
+          <w:szCs w:val="21"/>
+          <w:lang w:val="es-ES"/>
+        </w:rPr>
         <w:t>]</w:t>
       </w:r>
     </w:p>
@@ -1625,7 +1611,7 @@
     </w:p>
     <w:p>
       <w:pPr>
-        <w:pStyle w:val="ListParagraph"/>
+        <w:pStyle w:val="Prrafodelista"/>
         <w:numPr>
           <w:ilvl w:val="0"/>
           <w:numId w:val="7"/>
@@ -1650,7 +1636,7 @@
     </w:p>
     <w:p>
       <w:pPr>
-        <w:pStyle w:val="Heading2"/>
+        <w:pStyle w:val="Ttulo2"/>
         <w:rPr>
           <w:rFonts w:eastAsia="Arial Unicode MS"/>
         </w:rPr>
@@ -1786,7 +1772,7 @@
 <w:ftr xmlns:wpc="http://schemas.microsoft.com/office/word/2010/wordprocessingCanvas" xmlns:cx="http://schemas.microsoft.com/office/drawing/2014/chartex" xmlns:cx1="http://schemas.microsoft.com/office/drawing/2015/9/8/chartex" xmlns:cx2="http://schemas.microsoft.com/office/drawing/2015/10/21/chartex" xmlns:cx3="http://schemas.microsoft.com/office/drawing/2016/5/9/chartex" xmlns:cx4="http://schemas.microsoft.com/office/drawing/2016/5/10/chartex" xmlns:cx5="http://schemas.microsoft.com/office/drawing/2016/5/11/chartex" xmlns:cx6="http://schemas.microsoft.com/office/drawing/2016/5/12/chartex" xmlns:cx7="http://schemas.microsoft.com/office/drawing/2016/5/13/chartex" xmlns:cx8="http://schemas.microsoft.com/office/drawing/2016/5/14/chartex" xmlns:mc="http://schemas.openxmlformats.org/markup-compatibility/2006" xmlns:aink="http://schemas.microsoft.com/office/drawing/2016/ink" xmlns:am3d="http://schemas.microsoft.com/office/drawing/2017/model3d" xmlns:o="urn:schemas-microsoft-com:office:office" xmlns:oel="http://schemas.microsoft.com/office/2019/extlst" xmlns:r="http://schemas.openxmlformats.org/officeDocument/2006/relationships" xmlns:m="http://schemas.openxmlformats.org/officeDocument/2006/math" xmlns:v="urn:schemas-microsoft-com:vml" xmlns:wp14="http://schemas.microsoft.com/office/word/2010/wordprocessingDrawing" xmlns:wp="http://schemas.openxmlformats.org/drawingml/2006/wordprocessingDrawing" xmlns:w10="urn:schemas-microsoft-com:office:word" xmlns:w="http://schemas.openxmlformats.org/wordprocessingml/2006/main" xmlns:w14="http://schemas.microsoft.com/office/word/2010/wordml" xmlns:w15="http://schemas.microsoft.com/office/word/2012/wordml" xmlns:w16cex="http://schemas.microsoft.com/office/word/2018/wordml/cex" xmlns:w16cid="http://schemas.microsoft.com/office/word/2016/wordml/cid" xmlns:w16="http://schemas.microsoft.com/office/word/2018/wordml" xmlns:w16du="http://schemas.microsoft.com/office/word/2023/wordml/word16du" xmlns:w16sdtdh="http://schemas.microsoft.com/office/word/2020/wordml/sdtdatahash" xmlns:w16se="http://schemas.microsoft.com/office/word/2015/wordml/symex" xmlns:wpg="http://schemas.microsoft.com/office/word/2010/wordprocessingGroup" xmlns:wpi="http://schemas.microsoft.com/office/word/2010/wordprocessingInk" xmlns:wne="http://schemas.microsoft.com/office/word/2006/wordml" xmlns:wps="http://schemas.microsoft.com/office/word/2010/wordprocessingShape" mc:Ignorable="w14 w15 w16se w16cid w16 w16cex w16sdtdh w16du wp14">
   <w:p>
     <w:pPr>
-      <w:pStyle w:val="Footer"/>
+      <w:pStyle w:val="Piedepgina"/>
       <w:jc w:val="center"/>
       <w:rPr>
         <w:color w:val="156082" w:themeColor="accent1"/>
@@ -1871,7 +1857,7 @@
   </w:p>
   <w:p>
     <w:pPr>
-      <w:pStyle w:val="Footer"/>
+      <w:pStyle w:val="Piedepgina"/>
     </w:pPr>
   </w:p>
 </w:ftr>
@@ -3034,11 +3020,11 @@
       <w14:ligatures w14:val="none"/>
     </w:rPr>
   </w:style>
-  <w:style w:type="paragraph" w:styleId="Heading1">
+  <w:style w:type="paragraph" w:styleId="Ttulo1">
     <w:name w:val="heading 1"/>
     <w:basedOn w:val="Normal"/>
     <w:next w:val="Normal"/>
-    <w:link w:val="Heading1Char"/>
+    <w:link w:val="Ttulo1Car"/>
     <w:uiPriority w:val="9"/>
     <w:qFormat/>
     <w:rsid w:val="00F96479"/>
@@ -3055,11 +3041,11 @@
       <w:szCs w:val="40"/>
     </w:rPr>
   </w:style>
-  <w:style w:type="paragraph" w:styleId="Heading2">
+  <w:style w:type="paragraph" w:styleId="Ttulo2">
     <w:name w:val="heading 2"/>
     <w:basedOn w:val="Normal"/>
     <w:next w:val="Normal"/>
-    <w:link w:val="Heading2Char"/>
+    <w:link w:val="Ttulo2Car"/>
     <w:uiPriority w:val="9"/>
     <w:unhideWhenUsed/>
     <w:qFormat/>
@@ -3077,11 +3063,11 @@
       <w:szCs w:val="32"/>
     </w:rPr>
   </w:style>
-  <w:style w:type="paragraph" w:styleId="Heading3">
+  <w:style w:type="paragraph" w:styleId="Ttulo3">
     <w:name w:val="heading 3"/>
     <w:basedOn w:val="Normal"/>
     <w:next w:val="Normal"/>
-    <w:link w:val="Heading3Char"/>
+    <w:link w:val="Ttulo3Car"/>
     <w:uiPriority w:val="9"/>
     <w:unhideWhenUsed/>
     <w:qFormat/>
@@ -3100,11 +3086,11 @@
       <w:szCs w:val="28"/>
     </w:rPr>
   </w:style>
-  <w:style w:type="paragraph" w:styleId="Heading4">
+  <w:style w:type="paragraph" w:styleId="Ttulo4">
     <w:name w:val="heading 4"/>
     <w:basedOn w:val="Normal"/>
     <w:next w:val="Normal"/>
-    <w:link w:val="Heading4Char"/>
+    <w:link w:val="Ttulo4Car"/>
     <w:uiPriority w:val="9"/>
     <w:unhideWhenUsed/>
     <w:qFormat/>
@@ -3123,11 +3109,11 @@
       <w:sz w:val="22"/>
     </w:rPr>
   </w:style>
-  <w:style w:type="paragraph" w:styleId="Heading5">
+  <w:style w:type="paragraph" w:styleId="Ttulo5">
     <w:name w:val="heading 5"/>
     <w:basedOn w:val="Normal"/>
     <w:next w:val="Normal"/>
-    <w:link w:val="Heading5Char"/>
+    <w:link w:val="Ttulo5Car"/>
     <w:uiPriority w:val="9"/>
     <w:semiHidden/>
     <w:unhideWhenUsed/>
@@ -3144,11 +3130,11 @@
       <w:color w:val="E97132" w:themeColor="accent2"/>
     </w:rPr>
   </w:style>
-  <w:style w:type="paragraph" w:styleId="Heading6">
+  <w:style w:type="paragraph" w:styleId="Ttulo6">
     <w:name w:val="heading 6"/>
     <w:basedOn w:val="Normal"/>
     <w:next w:val="Normal"/>
-    <w:link w:val="Heading6Char"/>
+    <w:link w:val="Ttulo6Car"/>
     <w:uiPriority w:val="9"/>
     <w:semiHidden/>
     <w:unhideWhenUsed/>
@@ -3167,11 +3153,11 @@
       <w:color w:val="595959" w:themeColor="text1" w:themeTint="A6"/>
     </w:rPr>
   </w:style>
-  <w:style w:type="paragraph" w:styleId="Heading7">
+  <w:style w:type="paragraph" w:styleId="Ttulo7">
     <w:name w:val="heading 7"/>
     <w:basedOn w:val="Normal"/>
     <w:next w:val="Normal"/>
-    <w:link w:val="Heading7Char"/>
+    <w:link w:val="Ttulo7Car"/>
     <w:uiPriority w:val="9"/>
     <w:semiHidden/>
     <w:unhideWhenUsed/>
@@ -3188,11 +3174,11 @@
       <w:color w:val="595959" w:themeColor="text1" w:themeTint="A6"/>
     </w:rPr>
   </w:style>
-  <w:style w:type="paragraph" w:styleId="Heading8">
+  <w:style w:type="paragraph" w:styleId="Ttulo8">
     <w:name w:val="heading 8"/>
     <w:basedOn w:val="Normal"/>
     <w:next w:val="Normal"/>
-    <w:link w:val="Heading8Char"/>
+    <w:link w:val="Ttulo8Car"/>
     <w:uiPriority w:val="9"/>
     <w:semiHidden/>
     <w:unhideWhenUsed/>
@@ -3211,11 +3197,11 @@
       <w:color w:val="272727" w:themeColor="text1" w:themeTint="D8"/>
     </w:rPr>
   </w:style>
-  <w:style w:type="paragraph" w:styleId="Heading9">
+  <w:style w:type="paragraph" w:styleId="Ttulo9">
     <w:name w:val="heading 9"/>
     <w:basedOn w:val="Normal"/>
     <w:next w:val="Normal"/>
-    <w:link w:val="Heading9Char"/>
+    <w:link w:val="Ttulo9Car"/>
     <w:uiPriority w:val="9"/>
     <w:semiHidden/>
     <w:unhideWhenUsed/>
@@ -3232,13 +3218,13 @@
       <w:color w:val="272727" w:themeColor="text1" w:themeTint="D8"/>
     </w:rPr>
   </w:style>
-  <w:style w:type="character" w:default="1" w:styleId="DefaultParagraphFont">
+  <w:style w:type="character" w:default="1" w:styleId="Fuentedeprrafopredeter">
     <w:name w:val="Default Paragraph Font"/>
     <w:uiPriority w:val="1"/>
     <w:semiHidden/>
     <w:unhideWhenUsed/>
   </w:style>
-  <w:style w:type="table" w:default="1" w:styleId="TableNormal">
+  <w:style w:type="table" w:default="1" w:styleId="Tablanormal">
     <w:name w:val="Normal Table"/>
     <w:uiPriority w:val="99"/>
     <w:semiHidden/>
@@ -3253,16 +3239,16 @@
       </w:tblCellMar>
     </w:tblPr>
   </w:style>
-  <w:style w:type="numbering" w:default="1" w:styleId="NoList">
+  <w:style w:type="numbering" w:default="1" w:styleId="Sinlista">
     <w:name w:val="No List"/>
     <w:uiPriority w:val="99"/>
     <w:semiHidden/>
     <w:unhideWhenUsed/>
   </w:style>
-  <w:style w:type="character" w:customStyle="1" w:styleId="Heading1Char">
-    <w:name w:val="Heading 1 Char"/>
-    <w:basedOn w:val="DefaultParagraphFont"/>
-    <w:link w:val="Heading1"/>
+  <w:style w:type="character" w:customStyle="1" w:styleId="Ttulo1Car">
+    <w:name w:val="Título 1 Car"/>
+    <w:basedOn w:val="Fuentedeprrafopredeter"/>
+    <w:link w:val="Ttulo1"/>
     <w:uiPriority w:val="9"/>
     <w:rsid w:val="00F96479"/>
     <w:rPr>
@@ -3272,10 +3258,10 @@
       <w:szCs w:val="40"/>
     </w:rPr>
   </w:style>
-  <w:style w:type="character" w:customStyle="1" w:styleId="Heading2Char">
-    <w:name w:val="Heading 2 Char"/>
-    <w:basedOn w:val="DefaultParagraphFont"/>
-    <w:link w:val="Heading2"/>
+  <w:style w:type="character" w:customStyle="1" w:styleId="Ttulo2Car">
+    <w:name w:val="Título 2 Car"/>
+    <w:basedOn w:val="Fuentedeprrafopredeter"/>
+    <w:link w:val="Ttulo2"/>
     <w:uiPriority w:val="9"/>
     <w:rsid w:val="00F96479"/>
     <w:rPr>
@@ -3285,10 +3271,10 @@
       <w:szCs w:val="32"/>
     </w:rPr>
   </w:style>
-  <w:style w:type="character" w:customStyle="1" w:styleId="Heading3Char">
-    <w:name w:val="Heading 3 Char"/>
-    <w:basedOn w:val="DefaultParagraphFont"/>
-    <w:link w:val="Heading3"/>
+  <w:style w:type="character" w:customStyle="1" w:styleId="Ttulo3Car">
+    <w:name w:val="Título 3 Car"/>
+    <w:basedOn w:val="Fuentedeprrafopredeter"/>
+    <w:link w:val="Ttulo3"/>
     <w:uiPriority w:val="9"/>
     <w:rsid w:val="00765EE4"/>
     <w:rPr>
@@ -3302,10 +3288,10 @@
       <w14:ligatures w14:val="none"/>
     </w:rPr>
   </w:style>
-  <w:style w:type="character" w:customStyle="1" w:styleId="Heading4Char">
-    <w:name w:val="Heading 4 Char"/>
-    <w:basedOn w:val="DefaultParagraphFont"/>
-    <w:link w:val="Heading4"/>
+  <w:style w:type="character" w:customStyle="1" w:styleId="Ttulo4Car">
+    <w:name w:val="Título 4 Car"/>
+    <w:basedOn w:val="Fuentedeprrafopredeter"/>
+    <w:link w:val="Ttulo4"/>
     <w:uiPriority w:val="9"/>
     <w:rsid w:val="00765EE4"/>
     <w:rPr>
@@ -3319,10 +3305,10 @@
       <w14:ligatures w14:val="none"/>
     </w:rPr>
   </w:style>
-  <w:style w:type="character" w:customStyle="1" w:styleId="Heading5Char">
-    <w:name w:val="Heading 5 Char"/>
-    <w:basedOn w:val="DefaultParagraphFont"/>
-    <w:link w:val="Heading5"/>
+  <w:style w:type="character" w:customStyle="1" w:styleId="Ttulo5Car">
+    <w:name w:val="Título 5 Car"/>
+    <w:basedOn w:val="Fuentedeprrafopredeter"/>
+    <w:link w:val="Ttulo5"/>
     <w:uiPriority w:val="9"/>
     <w:semiHidden/>
     <w:rsid w:val="00765EE4"/>
@@ -3336,10 +3322,10 @@
       <w14:ligatures w14:val="none"/>
     </w:rPr>
   </w:style>
-  <w:style w:type="character" w:customStyle="1" w:styleId="Heading6Char">
-    <w:name w:val="Heading 6 Char"/>
-    <w:basedOn w:val="DefaultParagraphFont"/>
-    <w:link w:val="Heading6"/>
+  <w:style w:type="character" w:customStyle="1" w:styleId="Ttulo6Car">
+    <w:name w:val="Título 6 Car"/>
+    <w:basedOn w:val="Fuentedeprrafopredeter"/>
+    <w:link w:val="Ttulo6"/>
     <w:uiPriority w:val="9"/>
     <w:semiHidden/>
     <w:rsid w:val="00F96479"/>
@@ -3350,10 +3336,10 @@
       <w:color w:val="595959" w:themeColor="text1" w:themeTint="A6"/>
     </w:rPr>
   </w:style>
-  <w:style w:type="character" w:customStyle="1" w:styleId="Heading7Char">
-    <w:name w:val="Heading 7 Char"/>
-    <w:basedOn w:val="DefaultParagraphFont"/>
-    <w:link w:val="Heading7"/>
+  <w:style w:type="character" w:customStyle="1" w:styleId="Ttulo7Car">
+    <w:name w:val="Título 7 Car"/>
+    <w:basedOn w:val="Fuentedeprrafopredeter"/>
+    <w:link w:val="Ttulo7"/>
     <w:uiPriority w:val="9"/>
     <w:semiHidden/>
     <w:rsid w:val="00F96479"/>
@@ -3362,10 +3348,10 @@
       <w:color w:val="595959" w:themeColor="text1" w:themeTint="A6"/>
     </w:rPr>
   </w:style>
-  <w:style w:type="character" w:customStyle="1" w:styleId="Heading8Char">
-    <w:name w:val="Heading 8 Char"/>
-    <w:basedOn w:val="DefaultParagraphFont"/>
-    <w:link w:val="Heading8"/>
+  <w:style w:type="character" w:customStyle="1" w:styleId="Ttulo8Car">
+    <w:name w:val="Título 8 Car"/>
+    <w:basedOn w:val="Fuentedeprrafopredeter"/>
+    <w:link w:val="Ttulo8"/>
     <w:uiPriority w:val="9"/>
     <w:semiHidden/>
     <w:rsid w:val="00F96479"/>
@@ -3376,10 +3362,10 @@
       <w:color w:val="272727" w:themeColor="text1" w:themeTint="D8"/>
     </w:rPr>
   </w:style>
-  <w:style w:type="character" w:customStyle="1" w:styleId="Heading9Char">
-    <w:name w:val="Heading 9 Char"/>
-    <w:basedOn w:val="DefaultParagraphFont"/>
-    <w:link w:val="Heading9"/>
+  <w:style w:type="character" w:customStyle="1" w:styleId="Ttulo9Car">
+    <w:name w:val="Título 9 Car"/>
+    <w:basedOn w:val="Fuentedeprrafopredeter"/>
+    <w:link w:val="Ttulo9"/>
     <w:uiPriority w:val="9"/>
     <w:semiHidden/>
     <w:rsid w:val="00F96479"/>
@@ -3388,11 +3374,11 @@
       <w:color w:val="272727" w:themeColor="text1" w:themeTint="D8"/>
     </w:rPr>
   </w:style>
-  <w:style w:type="paragraph" w:styleId="Title">
+  <w:style w:type="paragraph" w:styleId="Ttulo">
     <w:name w:val="Title"/>
     <w:basedOn w:val="Normal"/>
     <w:next w:val="Normal"/>
-    <w:link w:val="TitleChar"/>
+    <w:link w:val="TtuloCar"/>
     <w:uiPriority w:val="10"/>
     <w:qFormat/>
     <w:rsid w:val="00F96479"/>
@@ -3408,10 +3394,10 @@
       <w:szCs w:val="56"/>
     </w:rPr>
   </w:style>
-  <w:style w:type="character" w:customStyle="1" w:styleId="TitleChar">
-    <w:name w:val="Title Char"/>
-    <w:basedOn w:val="DefaultParagraphFont"/>
-    <w:link w:val="Title"/>
+  <w:style w:type="character" w:customStyle="1" w:styleId="TtuloCar">
+    <w:name w:val="Título Car"/>
+    <w:basedOn w:val="Fuentedeprrafopredeter"/>
+    <w:link w:val="Ttulo"/>
     <w:uiPriority w:val="10"/>
     <w:rsid w:val="00F96479"/>
     <w:rPr>
@@ -3422,11 +3408,11 @@
       <w:szCs w:val="56"/>
     </w:rPr>
   </w:style>
-  <w:style w:type="paragraph" w:styleId="Subtitle">
+  <w:style w:type="paragraph" w:styleId="Subttulo">
     <w:name w:val="Subtitle"/>
     <w:basedOn w:val="Normal"/>
     <w:next w:val="Normal"/>
-    <w:link w:val="SubtitleChar"/>
+    <w:link w:val="SubttuloCar"/>
     <w:uiPriority w:val="11"/>
     <w:qFormat/>
     <w:rsid w:val="00F96479"/>
@@ -3443,10 +3429,10 @@
       <w:szCs w:val="28"/>
     </w:rPr>
   </w:style>
-  <w:style w:type="character" w:customStyle="1" w:styleId="SubtitleChar">
-    <w:name w:val="Subtitle Char"/>
-    <w:basedOn w:val="DefaultParagraphFont"/>
-    <w:link w:val="Subtitle"/>
+  <w:style w:type="character" w:customStyle="1" w:styleId="SubttuloCar">
+    <w:name w:val="Subtítulo Car"/>
+    <w:basedOn w:val="Fuentedeprrafopredeter"/>
+    <w:link w:val="Subttulo"/>
     <w:uiPriority w:val="11"/>
     <w:rsid w:val="00F96479"/>
     <w:rPr>
@@ -3457,11 +3443,11 @@
       <w:szCs w:val="28"/>
     </w:rPr>
   </w:style>
-  <w:style w:type="paragraph" w:styleId="Quote">
+  <w:style w:type="paragraph" w:styleId="Cita">
     <w:name w:val="Quote"/>
     <w:basedOn w:val="Normal"/>
     <w:next w:val="Normal"/>
-    <w:link w:val="QuoteChar"/>
+    <w:link w:val="CitaCar"/>
     <w:uiPriority w:val="29"/>
     <w:qFormat/>
     <w:rsid w:val="00F96479"/>
@@ -3475,10 +3461,10 @@
       <w:color w:val="404040" w:themeColor="text1" w:themeTint="BF"/>
     </w:rPr>
   </w:style>
-  <w:style w:type="character" w:customStyle="1" w:styleId="QuoteChar">
-    <w:name w:val="Quote Char"/>
-    <w:basedOn w:val="DefaultParagraphFont"/>
-    <w:link w:val="Quote"/>
+  <w:style w:type="character" w:customStyle="1" w:styleId="CitaCar">
+    <w:name w:val="Cita Car"/>
+    <w:basedOn w:val="Fuentedeprrafopredeter"/>
+    <w:link w:val="Cita"/>
     <w:uiPriority w:val="29"/>
     <w:rsid w:val="00F96479"/>
     <w:rPr>
@@ -3487,7 +3473,7 @@
       <w:color w:val="404040" w:themeColor="text1" w:themeTint="BF"/>
     </w:rPr>
   </w:style>
-  <w:style w:type="paragraph" w:styleId="ListParagraph">
+  <w:style w:type="paragraph" w:styleId="Prrafodelista">
     <w:name w:val="List Paragraph"/>
     <w:basedOn w:val="Normal"/>
     <w:uiPriority w:val="34"/>
@@ -3498,9 +3484,9 @@
       <w:contextualSpacing/>
     </w:pPr>
   </w:style>
-  <w:style w:type="character" w:styleId="IntenseEmphasis">
+  <w:style w:type="character" w:styleId="nfasisintenso">
     <w:name w:val="Intense Emphasis"/>
-    <w:basedOn w:val="DefaultParagraphFont"/>
+    <w:basedOn w:val="Fuentedeprrafopredeter"/>
     <w:uiPriority w:val="21"/>
     <w:qFormat/>
     <w:rsid w:val="00F96479"/>
@@ -3510,11 +3496,11 @@
       <w:color w:val="0F4761" w:themeColor="accent1" w:themeShade="BF"/>
     </w:rPr>
   </w:style>
-  <w:style w:type="paragraph" w:styleId="IntenseQuote">
+  <w:style w:type="paragraph" w:styleId="Citadestacada">
     <w:name w:val="Intense Quote"/>
     <w:basedOn w:val="Normal"/>
     <w:next w:val="Normal"/>
-    <w:link w:val="IntenseQuoteChar"/>
+    <w:link w:val="CitadestacadaCar"/>
     <w:uiPriority w:val="30"/>
     <w:qFormat/>
     <w:rsid w:val="00F96479"/>
@@ -3533,10 +3519,10 @@
       <w:color w:val="0F4761" w:themeColor="accent1" w:themeShade="BF"/>
     </w:rPr>
   </w:style>
-  <w:style w:type="character" w:customStyle="1" w:styleId="IntenseQuoteChar">
-    <w:name w:val="Intense Quote Char"/>
-    <w:basedOn w:val="DefaultParagraphFont"/>
-    <w:link w:val="IntenseQuote"/>
+  <w:style w:type="character" w:customStyle="1" w:styleId="CitadestacadaCar">
+    <w:name w:val="Cita destacada Car"/>
+    <w:basedOn w:val="Fuentedeprrafopredeter"/>
+    <w:link w:val="Citadestacada"/>
     <w:uiPriority w:val="30"/>
     <w:rsid w:val="00F96479"/>
     <w:rPr>
@@ -3545,9 +3531,9 @@
       <w:color w:val="0F4761" w:themeColor="accent1" w:themeShade="BF"/>
     </w:rPr>
   </w:style>
-  <w:style w:type="character" w:styleId="IntenseReference">
+  <w:style w:type="character" w:styleId="Referenciaintensa">
     <w:name w:val="Intense Reference"/>
-    <w:basedOn w:val="DefaultParagraphFont"/>
+    <w:basedOn w:val="Fuentedeprrafopredeter"/>
     <w:uiPriority w:val="32"/>
     <w:qFormat/>
     <w:rsid w:val="00F96479"/>
@@ -3559,10 +3545,10 @@
       <w:spacing w:val="5"/>
     </w:rPr>
   </w:style>
-  <w:style w:type="character" w:styleId="SubtleEmphasis">
+  <w:style w:type="character" w:styleId="nfasissutil">
     <w:name w:val="Subtle Emphasis"/>
     <w:aliases w:val="Detailes"/>
-    <w:basedOn w:val="DefaultParagraphFont"/>
+    <w:basedOn w:val="Fuentedeprrafopredeter"/>
     <w:uiPriority w:val="19"/>
     <w:unhideWhenUsed/>
     <w:qFormat/>
@@ -3583,9 +3569,9 @@
       <w:spacing w:before="100" w:beforeAutospacing="1" w:after="100" w:afterAutospacing="1"/>
     </w:pPr>
   </w:style>
-  <w:style w:type="table" w:styleId="GridTable4-Accent5">
+  <w:style w:type="table" w:styleId="Tablaconcuadrcula4-nfasis5">
     <w:name w:val="Grid Table 4 Accent 5"/>
-    <w:basedOn w:val="TableNormal"/>
+    <w:basedOn w:val="Tablanormal"/>
     <w:uiPriority w:val="49"/>
     <w:rsid w:val="00165AC7"/>
     <w:pPr>
@@ -3667,9 +3653,9 @@
       </w:tcPr>
     </w:tblStylePr>
   </w:style>
-  <w:style w:type="table" w:styleId="GridTable5Dark-Accent5">
+  <w:style w:type="table" w:styleId="Tablaconcuadrcula5oscura-nfasis5">
     <w:name w:val="Grid Table 5 Dark Accent 5"/>
-    <w:basedOn w:val="TableNormal"/>
+    <w:basedOn w:val="Tablanormal"/>
     <w:uiPriority w:val="50"/>
     <w:rsid w:val="00165AC7"/>
     <w:pPr>
@@ -3781,9 +3767,9 @@
       </w:tcPr>
     </w:tblStylePr>
   </w:style>
-  <w:style w:type="table" w:styleId="GridTable4-Accent2">
+  <w:style w:type="table" w:styleId="Tablaconcuadrcula4-nfasis2">
     <w:name w:val="Grid Table 4 Accent 2"/>
-    <w:basedOn w:val="TableNormal"/>
+    <w:basedOn w:val="Tablanormal"/>
     <w:uiPriority w:val="49"/>
     <w:rsid w:val="00165AC7"/>
     <w:pPr>
@@ -3906,7 +3892,7 @@
   </w:style>
   <w:style w:type="character" w:customStyle="1" w:styleId="SimpleTextChar">
     <w:name w:val="Simple Text Char"/>
-    <w:basedOn w:val="DefaultParagraphFont"/>
+    <w:basedOn w:val="Fuentedeprrafopredeter"/>
     <w:link w:val="SimpleText"/>
     <w:rsid w:val="00165AC7"/>
     <w:rPr>
@@ -3921,9 +3907,9 @@
       <w14:ligatures w14:val="none"/>
     </w:rPr>
   </w:style>
-  <w:style w:type="paragraph" w:styleId="TOCHeading">
+  <w:style w:type="paragraph" w:styleId="TtuloTDC">
     <w:name w:val="TOC Heading"/>
-    <w:basedOn w:val="Heading1"/>
+    <w:basedOn w:val="Ttulo1"/>
     <w:next w:val="Normal"/>
     <w:uiPriority w:val="39"/>
     <w:unhideWhenUsed/>
@@ -3939,7 +3925,7 @@
       <w:lang w:val="es-ES" w:eastAsia="es-ES"/>
     </w:rPr>
   </w:style>
-  <w:style w:type="paragraph" w:styleId="TOC1">
+  <w:style w:type="paragraph" w:styleId="TDC1">
     <w:name w:val="toc 1"/>
     <w:basedOn w:val="Normal"/>
     <w:next w:val="Normal"/>
@@ -3951,7 +3937,7 @@
       <w:spacing w:after="100"/>
     </w:pPr>
   </w:style>
-  <w:style w:type="paragraph" w:styleId="TOC2">
+  <w:style w:type="paragraph" w:styleId="TDC2">
     <w:name w:val="toc 2"/>
     <w:basedOn w:val="Normal"/>
     <w:next w:val="Normal"/>
@@ -3964,7 +3950,7 @@
       <w:ind w:left="200"/>
     </w:pPr>
   </w:style>
-  <w:style w:type="paragraph" w:styleId="TOC3">
+  <w:style w:type="paragraph" w:styleId="TDC3">
     <w:name w:val="toc 3"/>
     <w:basedOn w:val="Normal"/>
     <w:next w:val="Normal"/>
@@ -3977,9 +3963,9 @@
       <w:ind w:left="400"/>
     </w:pPr>
   </w:style>
-  <w:style w:type="character" w:styleId="Hyperlink">
+  <w:style w:type="character" w:styleId="Hipervnculo">
     <w:name w:val="Hyperlink"/>
-    <w:basedOn w:val="DefaultParagraphFont"/>
+    <w:basedOn w:val="Fuentedeprrafopredeter"/>
     <w:uiPriority w:val="99"/>
     <w:unhideWhenUsed/>
     <w:rsid w:val="00E5145D"/>
@@ -3988,9 +3974,9 @@
       <w:u w:val="single"/>
     </w:rPr>
   </w:style>
-  <w:style w:type="paragraph" w:styleId="NoSpacing">
+  <w:style w:type="paragraph" w:styleId="Sinespaciado">
     <w:name w:val="No Spacing"/>
-    <w:link w:val="NoSpacingChar"/>
+    <w:link w:val="SinespaciadoCar"/>
     <w:uiPriority w:val="1"/>
     <w:qFormat/>
     <w:rsid w:val="007622A2"/>
@@ -4004,10 +3990,10 @@
       <w14:ligatures w14:val="none"/>
     </w:rPr>
   </w:style>
-  <w:style w:type="character" w:customStyle="1" w:styleId="NoSpacingChar">
-    <w:name w:val="No Spacing Char"/>
-    <w:basedOn w:val="DefaultParagraphFont"/>
-    <w:link w:val="NoSpacing"/>
+  <w:style w:type="character" w:customStyle="1" w:styleId="SinespaciadoCar">
+    <w:name w:val="Sin espaciado Car"/>
+    <w:basedOn w:val="Fuentedeprrafopredeter"/>
+    <w:link w:val="Sinespaciado"/>
     <w:uiPriority w:val="1"/>
     <w:rsid w:val="007622A2"/>
     <w:rPr>
@@ -4017,10 +4003,10 @@
       <w14:ligatures w14:val="none"/>
     </w:rPr>
   </w:style>
-  <w:style w:type="paragraph" w:styleId="Header">
+  <w:style w:type="paragraph" w:styleId="Encabezado">
     <w:name w:val="header"/>
     <w:basedOn w:val="Normal"/>
-    <w:link w:val="HeaderChar"/>
+    <w:link w:val="EncabezadoCar"/>
     <w:uiPriority w:val="99"/>
     <w:unhideWhenUsed/>
     <w:rsid w:val="007622A2"/>
@@ -4032,10 +4018,10 @@
       <w:spacing w:after="0" w:line="240" w:lineRule="auto"/>
     </w:pPr>
   </w:style>
-  <w:style w:type="character" w:customStyle="1" w:styleId="HeaderChar">
-    <w:name w:val="Header Char"/>
-    <w:basedOn w:val="DefaultParagraphFont"/>
-    <w:link w:val="Header"/>
+  <w:style w:type="character" w:customStyle="1" w:styleId="EncabezadoCar">
+    <w:name w:val="Encabezado Car"/>
+    <w:basedOn w:val="Fuentedeprrafopredeter"/>
+    <w:link w:val="Encabezado"/>
     <w:uiPriority w:val="99"/>
     <w:rsid w:val="007622A2"/>
     <w:rPr>
@@ -4048,10 +4034,10 @@
       <w14:ligatures w14:val="none"/>
     </w:rPr>
   </w:style>
-  <w:style w:type="paragraph" w:styleId="Footer">
+  <w:style w:type="paragraph" w:styleId="Piedepgina">
     <w:name w:val="footer"/>
     <w:basedOn w:val="Normal"/>
-    <w:link w:val="FooterChar"/>
+    <w:link w:val="PiedepginaCar"/>
     <w:uiPriority w:val="99"/>
     <w:unhideWhenUsed/>
     <w:rsid w:val="007622A2"/>
@@ -4063,10 +4049,10 @@
       <w:spacing w:after="0" w:line="240" w:lineRule="auto"/>
     </w:pPr>
   </w:style>
-  <w:style w:type="character" w:customStyle="1" w:styleId="FooterChar">
-    <w:name w:val="Footer Char"/>
-    <w:basedOn w:val="DefaultParagraphFont"/>
-    <w:link w:val="Footer"/>
+  <w:style w:type="character" w:customStyle="1" w:styleId="PiedepginaCar">
+    <w:name w:val="Pie de página Car"/>
+    <w:basedOn w:val="Fuentedeprrafopredeter"/>
+    <w:link w:val="Piedepgina"/>
     <w:uiPriority w:val="99"/>
     <w:rsid w:val="007622A2"/>
     <w:rPr>
@@ -4384,7 +4370,7 @@
   <CompanyAddress>Sevilla</CompanyAddress>
   <CompanyPhone/>
   <CompanyFax/>
-  <CompanyEmail/>
+  <CompanyEmail>aleingmar@gmail.com</CompanyEmail>
 </CoverPageProperties>
 </file>
 

</xml_diff>